<commit_message>
Pflichtenheft ausformuliert und abgenommen
</commit_message>
<xml_diff>
--- a/doc/pflichtenheft-vorlage-kostenlos.docx
+++ b/doc/pflichtenheft-vorlage-kostenlos.docx
@@ -1,13 +1,11 @@
 
 <file path=word/document.xml><?xml version="1.0" encoding="utf-8"?>
-<w:document xmlns:wpc="http://schemas.microsoft.com/office/word/2010/wordprocessingCanvas" xmlns:mc="http://schemas.openxmlformats.org/markup-compatibility/2006" xmlns:o="urn:schemas-microsoft-com:office:office" xmlns:r="http://schemas.openxmlformats.org/officeDocument/2006/relationships" xmlns:m="http://schemas.openxmlformats.org/officeDocument/2006/math" xmlns:v="urn:schemas-microsoft-com:vml" xmlns:wp14="http://schemas.microsoft.com/office/word/2010/wordprocessingDrawing" xmlns:wp="http://schemas.openxmlformats.org/drawingml/2006/wordprocessingDrawing" xmlns:w10="urn:schemas-microsoft-com:office:word" xmlns:w="http://schemas.openxmlformats.org/wordprocessingml/2006/main" xmlns:w14="http://schemas.microsoft.com/office/word/2010/wordml" xmlns:w15="http://schemas.microsoft.com/office/word/2012/wordml" xmlns:wpg="http://schemas.microsoft.com/office/word/2010/wordprocessingGroup" xmlns:wpi="http://schemas.microsoft.com/office/word/2010/wordprocessingInk" xmlns:wne="http://schemas.microsoft.com/office/word/2006/wordml" xmlns:wps="http://schemas.microsoft.com/office/word/2010/wordprocessingShape" mc:Ignorable="w14 w15 wp14">
+<w:document xmlns:wpc="http://schemas.microsoft.com/office/word/2010/wordprocessingCanvas" xmlns:cx="http://schemas.microsoft.com/office/drawing/2014/chartex" xmlns:cx1="http://schemas.microsoft.com/office/drawing/2015/9/8/chartex" xmlns:cx2="http://schemas.microsoft.com/office/drawing/2015/10/21/chartex" xmlns:cx3="http://schemas.microsoft.com/office/drawing/2016/5/9/chartex" xmlns:cx4="http://schemas.microsoft.com/office/drawing/2016/5/10/chartex" xmlns:cx5="http://schemas.microsoft.com/office/drawing/2016/5/11/chartex" xmlns:cx6="http://schemas.microsoft.com/office/drawing/2016/5/12/chartex" xmlns:cx7="http://schemas.microsoft.com/office/drawing/2016/5/13/chartex" xmlns:cx8="http://schemas.microsoft.com/office/drawing/2016/5/14/chartex" xmlns:mc="http://schemas.openxmlformats.org/markup-compatibility/2006" xmlns:aink="http://schemas.microsoft.com/office/drawing/2016/ink" xmlns:am3d="http://schemas.microsoft.com/office/drawing/2017/model3d" xmlns:o="urn:schemas-microsoft-com:office:office" xmlns:r="http://schemas.openxmlformats.org/officeDocument/2006/relationships" xmlns:m="http://schemas.openxmlformats.org/officeDocument/2006/math" xmlns:v="urn:schemas-microsoft-com:vml" xmlns:wp14="http://schemas.microsoft.com/office/word/2010/wordprocessingDrawing" xmlns:wp="http://schemas.openxmlformats.org/drawingml/2006/wordprocessingDrawing" xmlns:w10="urn:schemas-microsoft-com:office:word" xmlns:w="http://schemas.openxmlformats.org/wordprocessingml/2006/main" xmlns:w14="http://schemas.microsoft.com/office/word/2010/wordml" xmlns:w15="http://schemas.microsoft.com/office/word/2012/wordml" xmlns:w16cex="http://schemas.microsoft.com/office/word/2018/wordml/cex" xmlns:w16cid="http://schemas.microsoft.com/office/word/2016/wordml/cid" xmlns:w16="http://schemas.microsoft.com/office/word/2018/wordml" xmlns:w16se="http://schemas.microsoft.com/office/word/2015/wordml/symex" xmlns:wpg="http://schemas.microsoft.com/office/word/2010/wordprocessingGroup" xmlns:wpi="http://schemas.microsoft.com/office/word/2010/wordprocessingInk" xmlns:wne="http://schemas.microsoft.com/office/word/2006/wordml" xmlns:wps="http://schemas.microsoft.com/office/word/2010/wordprocessingShape" mc:Ignorable="w14 w15 w16se w16cid w16 w16cex wp14">
   <w:body>
     <w:p>
       <w:pPr>
         <w:ind w:left="6054" w:firstLine="1146"/>
       </w:pPr>
-      <w:bookmarkStart w:id="0" w:name="_GoBack"/>
-      <w:bookmarkEnd w:id="0"/>
     </w:p>
     <w:p/>
     <w:p>
@@ -117,7 +115,14 @@
           <w:rFonts w:cs="Arial"/>
           <w:szCs w:val="22"/>
         </w:rPr>
-        <w:t xml:space="preserve"> 0.1</w:t>
+        <w:t xml:space="preserve"> </w:t>
+      </w:r>
+      <w:r>
+        <w:rPr>
+          <w:rFonts w:cs="Arial"/>
+          <w:szCs w:val="22"/>
+        </w:rPr>
+        <w:t>0.2</w:t>
       </w:r>
     </w:p>
     <w:p>
@@ -157,13 +162,20 @@
           <w:rFonts w:cs="Arial"/>
           <w:szCs w:val="22"/>
         </w:rPr>
-        <w:t>12</w:t>
+        <w:t>1</w:t>
       </w:r>
       <w:r>
         <w:rPr>
           <w:rFonts w:cs="Arial"/>
           <w:szCs w:val="22"/>
         </w:rPr>
+        <w:t>3</w:t>
+      </w:r>
+      <w:r>
+        <w:rPr>
+          <w:rFonts w:cs="Arial"/>
+          <w:szCs w:val="22"/>
+        </w:rPr>
         <w:t>.</w:t>
       </w:r>
       <w:r>
@@ -171,21 +183,21 @@
           <w:rFonts w:cs="Arial"/>
           <w:szCs w:val="22"/>
         </w:rPr>
-        <w:t>12</w:t>
+        <w:t>03</w:t>
       </w:r>
       <w:r>
         <w:rPr>
           <w:rFonts w:cs="Arial"/>
           <w:szCs w:val="22"/>
         </w:rPr>
-        <w:t>.201</w:t>
+        <w:t>.20</w:t>
       </w:r>
       <w:r>
         <w:rPr>
           <w:rFonts w:cs="Arial"/>
           <w:szCs w:val="22"/>
         </w:rPr>
-        <w:t>9</w:t>
+        <w:t>21</w:t>
       </w:r>
     </w:p>
     <w:p>
@@ -233,6 +245,15 @@
         </w:rPr>
         <w:tab/>
       </w:r>
+    </w:p>
+    <w:p>
+      <w:pPr>
+        <w:spacing w:before="240" w:line="360" w:lineRule="auto"/>
+        <w:rPr>
+          <w:rFonts w:cs="Arial"/>
+          <w:szCs w:val="22"/>
+        </w:rPr>
+      </w:pPr>
     </w:p>
     <w:p>
       <w:pPr>
@@ -331,18 +352,19 @@
           <w:bottom w:val="none" w:sz="0" w:space="0" w:color="auto"/>
         </w:pBdr>
       </w:pPr>
-      <w:bookmarkStart w:id="1" w:name="_Toc536093561"/>
-      <w:bookmarkStart w:id="2" w:name="_Toc536201732"/>
-      <w:bookmarkStart w:id="3" w:name="_Toc536202136"/>
+      <w:bookmarkStart w:id="0" w:name="_Toc536093561"/>
+      <w:bookmarkStart w:id="1" w:name="_Toc536201732"/>
+      <w:bookmarkStart w:id="2" w:name="_Toc536202136"/>
       <w:r>
         <w:rPr>
           <w:color w:val="BFBFBF" w:themeColor="background1" w:themeShade="BF"/>
         </w:rPr>
+        <w:lastRenderedPageBreak/>
         <w:t>DOKUMENTVERSIONEN</w:t>
       </w:r>
+      <w:bookmarkEnd w:id="0"/>
       <w:bookmarkEnd w:id="1"/>
       <w:bookmarkEnd w:id="2"/>
-      <w:bookmarkEnd w:id="3"/>
     </w:p>
     <w:tbl>
       <w:tblPr>
@@ -507,7 +529,6 @@
               <w:rPr>
                 <w:rFonts w:ascii="Arial" w:hAnsi="Arial" w:cs="Arial"/>
               </w:rPr>
-              <w:lastRenderedPageBreak/>
               <w:t>0.1</w:t>
             </w:r>
           </w:p>
@@ -568,7 +589,7 @@
               <w:rPr>
                 <w:rFonts w:ascii="Arial" w:hAnsi="Arial" w:cs="Arial"/>
               </w:rPr>
-              <w:t>Ersterstellung</w:t>
+              <w:t>Vorlage</w:t>
             </w:r>
           </w:p>
         </w:tc>
@@ -617,6 +638,12 @@
                 <w:rFonts w:ascii="Arial" w:hAnsi="Arial" w:cs="Arial"/>
               </w:rPr>
             </w:pPr>
+            <w:r>
+              <w:rPr>
+                <w:rFonts w:ascii="Arial" w:hAnsi="Arial" w:cs="Arial"/>
+              </w:rPr>
+              <w:t>13.03.2021</w:t>
+            </w:r>
           </w:p>
         </w:tc>
         <w:tc>
@@ -635,6 +662,12 @@
                 <w:rFonts w:ascii="Arial" w:hAnsi="Arial" w:cs="Arial"/>
               </w:rPr>
             </w:pPr>
+            <w:r>
+              <w:rPr>
+                <w:rFonts w:ascii="Arial" w:hAnsi="Arial" w:cs="Arial"/>
+              </w:rPr>
+              <w:t>Gruppe H</w:t>
+            </w:r>
           </w:p>
         </w:tc>
         <w:tc>
@@ -653,6 +686,12 @@
                 <w:rFonts w:ascii="Arial" w:hAnsi="Arial" w:cs="Arial"/>
               </w:rPr>
             </w:pPr>
+            <w:r>
+              <w:rPr>
+                <w:rFonts w:ascii="Arial" w:hAnsi="Arial" w:cs="Arial"/>
+              </w:rPr>
+              <w:t>Anforderungsformulierung nach Lastenheft</w:t>
+            </w:r>
           </w:p>
         </w:tc>
       </w:tr>
@@ -676,6 +715,12 @@
                 <w:rFonts w:ascii="Arial" w:hAnsi="Arial" w:cs="Arial"/>
               </w:rPr>
             </w:pPr>
+            <w:r>
+              <w:rPr>
+                <w:rFonts w:ascii="Arial" w:hAnsi="Arial" w:cs="Arial"/>
+              </w:rPr>
+              <w:t>0.3</w:t>
+            </w:r>
           </w:p>
         </w:tc>
         <w:tc>
@@ -694,6 +739,12 @@
                 <w:rFonts w:ascii="Arial" w:hAnsi="Arial" w:cs="Arial"/>
               </w:rPr>
             </w:pPr>
+            <w:r>
+              <w:rPr>
+                <w:rFonts w:ascii="Arial" w:hAnsi="Arial" w:cs="Arial"/>
+              </w:rPr>
+              <w:t>13.03.2021</w:t>
+            </w:r>
           </w:p>
         </w:tc>
         <w:tc>
@@ -712,6 +763,12 @@
                 <w:rFonts w:ascii="Arial" w:hAnsi="Arial" w:cs="Arial"/>
               </w:rPr>
             </w:pPr>
+            <w:r>
+              <w:rPr>
+                <w:rFonts w:ascii="Arial" w:hAnsi="Arial" w:cs="Arial"/>
+              </w:rPr>
+              <w:t>Gruppe H</w:t>
+            </w:r>
           </w:p>
         </w:tc>
         <w:tc>
@@ -753,6 +810,12 @@
                 <w:rFonts w:ascii="Arial" w:hAnsi="Arial" w:cs="Arial"/>
               </w:rPr>
             </w:pPr>
+            <w:r>
+              <w:rPr>
+                <w:rFonts w:ascii="Arial" w:hAnsi="Arial" w:cs="Arial"/>
+              </w:rPr>
+              <w:t>0.4</w:t>
+            </w:r>
           </w:p>
         </w:tc>
         <w:tc>
@@ -771,6 +834,12 @@
                 <w:rFonts w:ascii="Arial" w:hAnsi="Arial" w:cs="Arial"/>
               </w:rPr>
             </w:pPr>
+            <w:r>
+              <w:rPr>
+                <w:rFonts w:ascii="Arial" w:hAnsi="Arial" w:cs="Arial"/>
+              </w:rPr>
+              <w:t>13.03.2021</w:t>
+            </w:r>
           </w:p>
         </w:tc>
         <w:tc>
@@ -789,6 +858,12 @@
                 <w:rFonts w:ascii="Arial" w:hAnsi="Arial" w:cs="Arial"/>
               </w:rPr>
             </w:pPr>
+            <w:r>
+              <w:rPr>
+                <w:rFonts w:ascii="Arial" w:hAnsi="Arial" w:cs="Arial"/>
+              </w:rPr>
+              <w:t>Gruppe H</w:t>
+            </w:r>
           </w:p>
         </w:tc>
         <w:tc>
@@ -825,14 +900,14 @@
         <w:pStyle w:val="berschrift1ohne"/>
         <w:spacing w:line="276" w:lineRule="auto"/>
       </w:pPr>
-      <w:bookmarkStart w:id="4" w:name="_Toc536202137"/>
+      <w:bookmarkStart w:id="3" w:name="_Toc536202137"/>
       <w:r>
         <w:rPr>
           <w:caps w:val="0"/>
         </w:rPr>
         <w:t>INHALT</w:t>
       </w:r>
-      <w:bookmarkEnd w:id="4"/>
+      <w:bookmarkEnd w:id="3"/>
     </w:p>
     <w:p>
       <w:pPr>
@@ -4295,22 +4370,22 @@
       <w:r>
         <w:br w:type="column"/>
       </w:r>
-      <w:bookmarkStart w:id="5" w:name="_Toc536202138"/>
+      <w:bookmarkStart w:id="4" w:name="_Toc536202138"/>
       <w:r>
         <w:lastRenderedPageBreak/>
         <w:t>Einleitung</w:t>
       </w:r>
+      <w:bookmarkEnd w:id="4"/>
+    </w:p>
+    <w:p>
+      <w:pPr>
+        <w:pStyle w:val="berschrift2"/>
+      </w:pPr>
+      <w:bookmarkStart w:id="5" w:name="_Toc536202139"/>
+      <w:r>
+        <w:t>Allgemeines</w:t>
+      </w:r>
       <w:bookmarkEnd w:id="5"/>
-    </w:p>
-    <w:p>
-      <w:pPr>
-        <w:pStyle w:val="berschrift2"/>
-      </w:pPr>
-      <w:bookmarkStart w:id="6" w:name="_Toc536202139"/>
-      <w:r>
-        <w:t>Allgemeines</w:t>
-      </w:r>
-      <w:bookmarkEnd w:id="6"/>
       <w:r>
         <w:t xml:space="preserve"> </w:t>
       </w:r>
@@ -4320,7 +4395,7 @@
         <w:pStyle w:val="berschrift3"/>
         <w:spacing w:line="240" w:lineRule="auto"/>
       </w:pPr>
-      <w:bookmarkStart w:id="7" w:name="_Toc536202140"/>
+      <w:bookmarkStart w:id="6" w:name="_Toc536202140"/>
       <w:r>
         <w:t>Z</w:t>
       </w:r>
@@ -4336,11 +4411,59 @@
       <w:r>
         <w:t xml:space="preserve"> dieses Dokuments</w:t>
       </w:r>
-      <w:bookmarkEnd w:id="7"/>
-    </w:p>
-    <w:p>
-      <w:r>
-        <w:t xml:space="preserve">Dieses Pflichtenheft beschreibt... </w:t>
+      <w:bookmarkEnd w:id="6"/>
+    </w:p>
+    <w:p>
+      <w:pPr>
+        <w:rPr>
+          <w:lang w:eastAsia="de-DE"/>
+        </w:rPr>
+      </w:pPr>
+      <w:r>
+        <w:rPr>
+          <w:lang w:eastAsia="de-DE"/>
+        </w:rPr>
+        <w:t xml:space="preserve">Aufbauend auf dem Lastenheft Fowler2_Lastenheft.docx </w:t>
+      </w:r>
+      <w:proofErr w:type="spellStart"/>
+      <w:r>
+        <w:rPr>
+          <w:lang w:eastAsia="de-DE"/>
+        </w:rPr>
+        <w:t>spezifiert</w:t>
+      </w:r>
+      <w:proofErr w:type="spellEnd"/>
+      <w:r>
+        <w:rPr>
+          <w:lang w:eastAsia="de-DE"/>
+        </w:rPr>
+        <w:t xml:space="preserve"> dieses Dokument die Vorgehensweise bei der Umsetzung der dokumentierten Anforderungen.</w:t>
+      </w:r>
+    </w:p>
+    <w:p>
+      <w:pPr>
+        <w:rPr>
+          <w:rFonts w:cs="Arial"/>
+          <w:sz w:val="24"/>
+        </w:rPr>
+      </w:pPr>
+      <w:r>
+        <w:rPr>
+          <w:rFonts w:cs="Arial"/>
+        </w:rPr>
+        <w:t xml:space="preserve">Das Pflichtenheft ist </w:t>
+      </w:r>
+      <w:r>
+        <w:rPr>
+          <w:rFonts w:cs="Arial"/>
+        </w:rPr>
+        <w:t>die</w:t>
+      </w:r>
+      <w:r>
+        <w:rPr>
+          <w:rFonts w:cs="Arial"/>
+        </w:rPr>
+        <w:t xml:space="preserve"> Basis aller vertraglichen Vereinbarungen, insbesondere für die Definition der Abgabe-Artefakte mit entsprechenden Meilensteinen.</w:t>
       </w:r>
     </w:p>
     <w:p>
@@ -4348,15 +4471,122 @@
         <w:pStyle w:val="berschrift3"/>
         <w:spacing w:line="240" w:lineRule="auto"/>
       </w:pPr>
-      <w:bookmarkStart w:id="8" w:name="_Toc536202141"/>
+      <w:bookmarkStart w:id="7" w:name="_Toc536202141"/>
       <w:r>
         <w:t>Projektbezug</w:t>
       </w:r>
-      <w:bookmarkEnd w:id="8"/>
-    </w:p>
-    <w:p>
-      <w:r>
-        <w:t>Ihr Text</w:t>
+      <w:bookmarkEnd w:id="7"/>
+    </w:p>
+    <w:p>
+      <w:pPr>
+        <w:rPr>
+          <w:rFonts w:cs="Arial"/>
+          <w:sz w:val="24"/>
+        </w:rPr>
+      </w:pPr>
+      <w:r>
+        <w:rPr>
+          <w:rFonts w:cs="Arial"/>
+        </w:rPr>
+        <w:t xml:space="preserve">Das </w:t>
+      </w:r>
+      <w:proofErr w:type="spellStart"/>
+      <w:r>
+        <w:rPr>
+          <w:rFonts w:cs="Arial"/>
+        </w:rPr>
+        <w:t>Refactoring</w:t>
+      </w:r>
+      <w:proofErr w:type="spellEnd"/>
+      <w:r>
+        <w:rPr>
+          <w:rFonts w:cs="Arial"/>
+        </w:rPr>
+        <w:t xml:space="preserve">-Projekt entspricht dem Code-Beispiel aus dem Buch von Martin Fowler. </w:t>
+      </w:r>
+      <w:proofErr w:type="spellStart"/>
+      <w:r>
+        <w:rPr>
+          <w:rFonts w:cs="Arial"/>
+        </w:rPr>
+        <w:t>Refactoring</w:t>
+      </w:r>
+      <w:proofErr w:type="spellEnd"/>
+      <w:r>
+        <w:rPr>
+          <w:rFonts w:cs="Arial"/>
+        </w:rPr>
+        <w:t xml:space="preserve">: </w:t>
+      </w:r>
+      <w:proofErr w:type="spellStart"/>
+      <w:r>
+        <w:rPr>
+          <w:rFonts w:cs="Arial"/>
+        </w:rPr>
+        <w:t>Improving</w:t>
+      </w:r>
+      <w:proofErr w:type="spellEnd"/>
+      <w:r>
+        <w:rPr>
+          <w:rFonts w:cs="Arial"/>
+        </w:rPr>
+        <w:t xml:space="preserve"> </w:t>
+      </w:r>
+      <w:proofErr w:type="spellStart"/>
+      <w:r>
+        <w:rPr>
+          <w:rFonts w:cs="Arial"/>
+        </w:rPr>
+        <w:t>the</w:t>
+      </w:r>
+      <w:proofErr w:type="spellEnd"/>
+      <w:r>
+        <w:rPr>
+          <w:rFonts w:cs="Arial"/>
+        </w:rPr>
+        <w:t xml:space="preserve"> Design </w:t>
+      </w:r>
+      <w:proofErr w:type="spellStart"/>
+      <w:r>
+        <w:rPr>
+          <w:rFonts w:cs="Arial"/>
+        </w:rPr>
+        <w:t>of</w:t>
+      </w:r>
+      <w:proofErr w:type="spellEnd"/>
+      <w:r>
+        <w:rPr>
+          <w:rFonts w:cs="Arial"/>
+        </w:rPr>
+        <w:t xml:space="preserve"> </w:t>
+      </w:r>
+      <w:proofErr w:type="spellStart"/>
+      <w:r>
+        <w:rPr>
+          <w:rFonts w:cs="Arial"/>
+        </w:rPr>
+        <w:t>Existing</w:t>
+      </w:r>
+      <w:proofErr w:type="spellEnd"/>
+      <w:r>
+        <w:rPr>
+          <w:rFonts w:cs="Arial"/>
+        </w:rPr>
+        <w:t xml:space="preserve"> Code (2nd </w:t>
+      </w:r>
+      <w:proofErr w:type="spellStart"/>
+      <w:r>
+        <w:rPr>
+          <w:rFonts w:cs="Arial"/>
+        </w:rPr>
+        <w:t>edition</w:t>
+      </w:r>
+      <w:proofErr w:type="spellEnd"/>
+      <w:r>
+        <w:rPr>
+          <w:rFonts w:cs="Arial"/>
+        </w:rPr>
+        <w:t>), Addison-Wesley, 2019.</w:t>
       </w:r>
     </w:p>
     <w:p>
@@ -4364,15 +4594,15 @@
         <w:pStyle w:val="berschrift3"/>
         <w:spacing w:line="240" w:lineRule="auto"/>
       </w:pPr>
-      <w:bookmarkStart w:id="9" w:name="_Toc536202142"/>
+      <w:bookmarkStart w:id="8" w:name="_Toc536202142"/>
       <w:r>
         <w:t>Abkürzungen</w:t>
       </w:r>
-      <w:bookmarkEnd w:id="9"/>
-    </w:p>
-    <w:p>
-      <w:r>
-        <w:t>Ihr Text</w:t>
+      <w:bookmarkEnd w:id="8"/>
+    </w:p>
+    <w:p>
+      <w:r>
+        <w:t>-</w:t>
       </w:r>
     </w:p>
     <w:p>
@@ -4380,37 +4610,45 @@
         <w:pStyle w:val="berschrift3"/>
         <w:spacing w:line="240" w:lineRule="auto"/>
       </w:pPr>
-      <w:bookmarkStart w:id="10" w:name="_Toc536202143"/>
+      <w:bookmarkStart w:id="9" w:name="_Toc536202143"/>
       <w:r>
         <w:t>Ablage, Gültigkeit und Bezüge zu anderen Dokumenten</w:t>
       </w:r>
+      <w:bookmarkEnd w:id="9"/>
+    </w:p>
+    <w:p>
+      <w:r>
+        <w:t xml:space="preserve">Dieses Pflichtenheft bezieht sich auf das vorher beschriebene Lastenheft. Die </w:t>
+      </w:r>
+      <w:proofErr w:type="spellStart"/>
+      <w:r>
+        <w:t>Artefaktablage</w:t>
+      </w:r>
+      <w:proofErr w:type="spellEnd"/>
+      <w:r>
+        <w:t xml:space="preserve"> mitsamt aller Dokumente findet sich in der Versionsverwaltung GitHub, zu der der Kunde bereits eingeladen wurde (https://github.com/Prototyp102/wasserfall_gruppe_h). </w:t>
+      </w:r>
+    </w:p>
+    <w:p>
+      <w:pPr>
+        <w:pStyle w:val="berschrift2"/>
+      </w:pPr>
+      <w:bookmarkStart w:id="10" w:name="_Toc536202144"/>
+      <w:r>
+        <w:t>Verteiler und Freigabe</w:t>
+      </w:r>
       <w:bookmarkEnd w:id="10"/>
-    </w:p>
-    <w:p>
-      <w:r>
-        <w:t>Ihr Text</w:t>
-      </w:r>
-    </w:p>
-    <w:p>
-      <w:pPr>
-        <w:pStyle w:val="berschrift2"/>
-      </w:pPr>
-      <w:bookmarkStart w:id="11" w:name="_Toc536202144"/>
-      <w:r>
-        <w:t>Verteiler und Freigabe</w:t>
-      </w:r>
-      <w:bookmarkEnd w:id="11"/>
     </w:p>
     <w:p>
       <w:pPr>
         <w:pStyle w:val="berschrift3"/>
         <w:spacing w:line="240" w:lineRule="auto"/>
       </w:pPr>
-      <w:bookmarkStart w:id="12" w:name="_Toc536202145"/>
+      <w:bookmarkStart w:id="11" w:name="_Toc536202145"/>
       <w:r>
         <w:t>Verteiler für dieses Lastenheft</w:t>
       </w:r>
-      <w:bookmarkEnd w:id="12"/>
+      <w:bookmarkEnd w:id="11"/>
     </w:p>
     <w:tbl>
       <w:tblPr>
@@ -4565,6 +4803,14 @@
             <w:pPr>
               <w:pStyle w:val="Tabelle"/>
             </w:pPr>
+            <w:r>
+              <w:t xml:space="preserve">Dr. Marc </w:t>
+            </w:r>
+            <w:proofErr w:type="spellStart"/>
+            <w:r>
+              <w:t>Schanne</w:t>
+            </w:r>
+            <w:proofErr w:type="spellEnd"/>
           </w:p>
         </w:tc>
         <w:tc>
@@ -4575,7 +4821,17 @@
           <w:p>
             <w:pPr>
               <w:pStyle w:val="Tabelle"/>
-            </w:pPr>
+              <w:rPr>
+                <w:rFonts w:cs="Arial"/>
+              </w:rPr>
+            </w:pPr>
+            <w:r>
+              <w:rPr>
+                <w:rFonts w:ascii="Arial" w:hAnsi="Arial" w:cs="Arial"/>
+                <w:lang w:eastAsia="en-US"/>
+              </w:rPr>
+              <w:t>015 771 750 265</w:t>
+            </w:r>
           </w:p>
         </w:tc>
         <w:tc>
@@ -4586,7 +4842,17 @@
           <w:p>
             <w:pPr>
               <w:pStyle w:val="Tabelle"/>
-            </w:pPr>
+              <w:rPr>
+                <w:rFonts w:cs="Arial"/>
+              </w:rPr>
+            </w:pPr>
+            <w:r>
+              <w:rPr>
+                <w:rFonts w:ascii="Arial" w:hAnsi="Arial" w:cs="Arial"/>
+                <w:lang w:eastAsia="en-US"/>
+              </w:rPr>
+              <w:t>marc@schanne.org</w:t>
+            </w:r>
           </w:p>
         </w:tc>
         <w:tc>
@@ -4614,6 +4880,9 @@
             <w:pPr>
               <w:pStyle w:val="Tabelle"/>
             </w:pPr>
+            <w:r>
+              <w:t>Kunde</w:t>
+            </w:r>
           </w:p>
         </w:tc>
         <w:tc>
@@ -4625,6 +4894,14 @@
             <w:pPr>
               <w:pStyle w:val="Tabelle"/>
             </w:pPr>
+            <w:r>
+              <w:t xml:space="preserve">Dr. Marc </w:t>
+            </w:r>
+            <w:proofErr w:type="spellStart"/>
+            <w:r>
+              <w:t>Schanne</w:t>
+            </w:r>
+            <w:proofErr w:type="spellEnd"/>
           </w:p>
         </w:tc>
         <w:tc>
@@ -4635,7 +4912,17 @@
           <w:p>
             <w:pPr>
               <w:pStyle w:val="Tabelle"/>
-            </w:pPr>
+              <w:rPr>
+                <w:rFonts w:cs="Arial"/>
+              </w:rPr>
+            </w:pPr>
+            <w:r>
+              <w:rPr>
+                <w:rFonts w:ascii="Arial" w:hAnsi="Arial" w:cs="Arial"/>
+                <w:lang w:eastAsia="en-US"/>
+              </w:rPr>
+              <w:t>015 771 750 265</w:t>
+            </w:r>
           </w:p>
         </w:tc>
         <w:tc>
@@ -4646,7 +4933,17 @@
           <w:p>
             <w:pPr>
               <w:pStyle w:val="Tabelle"/>
-            </w:pPr>
+              <w:rPr>
+                <w:rFonts w:cs="Arial"/>
+              </w:rPr>
+            </w:pPr>
+            <w:r>
+              <w:rPr>
+                <w:rFonts w:ascii="Arial" w:hAnsi="Arial" w:cs="Arial"/>
+                <w:lang w:eastAsia="en-US"/>
+              </w:rPr>
+              <w:t>marc@schanne.org</w:t>
+            </w:r>
           </w:p>
         </w:tc>
         <w:tc>
@@ -4674,6 +4971,9 @@
             <w:pPr>
               <w:pStyle w:val="Tabelle"/>
             </w:pPr>
+            <w:r>
+              <w:t>Projektteam</w:t>
+            </w:r>
           </w:p>
         </w:tc>
         <w:tc>
@@ -4685,6 +4985,9 @@
             <w:pPr>
               <w:pStyle w:val="Tabelle"/>
             </w:pPr>
+            <w:r>
+              <w:t xml:space="preserve">Marco Lichtenberger </w:t>
+            </w:r>
           </w:p>
         </w:tc>
         <w:tc>
@@ -4734,6 +5037,9 @@
             <w:pPr>
               <w:pStyle w:val="Tabelle"/>
             </w:pPr>
+            <w:r>
+              <w:t>Projektteam</w:t>
+            </w:r>
           </w:p>
         </w:tc>
         <w:tc>
@@ -4745,6 +5051,141 @@
             <w:pPr>
               <w:pStyle w:val="Tabelle"/>
             </w:pPr>
+            <w:r>
+              <w:t>Simon Kritzer</w:t>
+            </w:r>
+          </w:p>
+        </w:tc>
+        <w:tc>
+          <w:tcPr>
+            <w:tcW w:w="1842" w:type="dxa"/>
+            <w:vAlign w:val="center"/>
+          </w:tcPr>
+          <w:p>
+            <w:pPr>
+              <w:pStyle w:val="Tabelle"/>
+            </w:pPr>
+          </w:p>
+        </w:tc>
+        <w:tc>
+          <w:tcPr>
+            <w:tcW w:w="1843" w:type="dxa"/>
+            <w:vAlign w:val="center"/>
+          </w:tcPr>
+          <w:p>
+            <w:pPr>
+              <w:pStyle w:val="Tabelle"/>
+            </w:pPr>
+          </w:p>
+        </w:tc>
+        <w:tc>
+          <w:tcPr>
+            <w:tcW w:w="1843" w:type="dxa"/>
+            <w:vAlign w:val="center"/>
+          </w:tcPr>
+          <w:p>
+            <w:pPr>
+              <w:pStyle w:val="Tabelle"/>
+            </w:pPr>
+          </w:p>
+        </w:tc>
+      </w:tr>
+      <w:tr>
+        <w:trPr>
+          <w:trHeight w:val="369"/>
+        </w:trPr>
+        <w:tc>
+          <w:tcPr>
+            <w:tcW w:w="1842" w:type="dxa"/>
+            <w:vAlign w:val="center"/>
+          </w:tcPr>
+          <w:p>
+            <w:pPr>
+              <w:pStyle w:val="Tabelle"/>
+            </w:pPr>
+            <w:r>
+              <w:t>Projektteam</w:t>
+            </w:r>
+          </w:p>
+        </w:tc>
+        <w:tc>
+          <w:tcPr>
+            <w:tcW w:w="1842" w:type="dxa"/>
+            <w:vAlign w:val="center"/>
+          </w:tcPr>
+          <w:p>
+            <w:pPr>
+              <w:pStyle w:val="Tabelle"/>
+            </w:pPr>
+            <w:r>
+              <w:t>Pascal Gauß</w:t>
+            </w:r>
+          </w:p>
+        </w:tc>
+        <w:tc>
+          <w:tcPr>
+            <w:tcW w:w="1842" w:type="dxa"/>
+            <w:vAlign w:val="center"/>
+          </w:tcPr>
+          <w:p>
+            <w:pPr>
+              <w:pStyle w:val="Tabelle"/>
+            </w:pPr>
+          </w:p>
+        </w:tc>
+        <w:tc>
+          <w:tcPr>
+            <w:tcW w:w="1843" w:type="dxa"/>
+            <w:vAlign w:val="center"/>
+          </w:tcPr>
+          <w:p>
+            <w:pPr>
+              <w:pStyle w:val="Tabelle"/>
+            </w:pPr>
+          </w:p>
+        </w:tc>
+        <w:tc>
+          <w:tcPr>
+            <w:tcW w:w="1843" w:type="dxa"/>
+            <w:vAlign w:val="center"/>
+          </w:tcPr>
+          <w:p>
+            <w:pPr>
+              <w:pStyle w:val="Tabelle"/>
+            </w:pPr>
+          </w:p>
+        </w:tc>
+      </w:tr>
+      <w:tr>
+        <w:trPr>
+          <w:trHeight w:val="369"/>
+        </w:trPr>
+        <w:tc>
+          <w:tcPr>
+            <w:tcW w:w="1842" w:type="dxa"/>
+            <w:vAlign w:val="center"/>
+          </w:tcPr>
+          <w:p>
+            <w:pPr>
+              <w:pStyle w:val="Tabelle"/>
+            </w:pPr>
+            <w:r>
+              <w:t>Projektteam</w:t>
+            </w:r>
+          </w:p>
+        </w:tc>
+        <w:tc>
+          <w:tcPr>
+            <w:tcW w:w="1842" w:type="dxa"/>
+            <w:vAlign w:val="center"/>
+          </w:tcPr>
+          <w:p>
+            <w:pPr>
+              <w:pStyle w:val="Tabelle"/>
+            </w:pPr>
+            <w:r>
+              <w:t>Raphael Rahn</w:t>
+            </w:r>
           </w:p>
         </w:tc>
         <w:tc>
@@ -4784,15 +5225,10 @@
     </w:tbl>
     <w:p/>
     <w:p>
-      <w:r>
-        <w:t>Ihr Text</w:t>
-      </w:r>
-    </w:p>
-    <w:p>
       <w:pPr>
         <w:pStyle w:val="berschrift2"/>
       </w:pPr>
-      <w:bookmarkStart w:id="13" w:name="_Toc536202146"/>
+      <w:bookmarkStart w:id="12" w:name="_Toc536202146"/>
       <w:proofErr w:type="spellStart"/>
       <w:r>
         <w:t>Reviewvermerke</w:t>
@@ -4801,7 +5237,7 @@
       <w:r>
         <w:t xml:space="preserve"> und Meeting-Protokolle</w:t>
       </w:r>
-      <w:bookmarkEnd w:id="13"/>
+      <w:bookmarkEnd w:id="12"/>
       <w:r>
         <w:t xml:space="preserve"> </w:t>
       </w:r>
@@ -4811,23 +5247,82 @@
         <w:pStyle w:val="berschrift3"/>
         <w:spacing w:line="240" w:lineRule="auto"/>
       </w:pPr>
-      <w:bookmarkStart w:id="14" w:name="_Toc536202147"/>
-      <w:r>
-        <w:t>Erstes bis n-</w:t>
+      <w:bookmarkStart w:id="13" w:name="_Toc536202147"/>
+      <w:r>
+        <w:t>Erstes bis n-tes Review</w:t>
+      </w:r>
+      <w:bookmarkEnd w:id="13"/>
+    </w:p>
+    <w:p>
+      <w:pPr>
+        <w:rPr>
+          <w:rFonts w:cs="Arial"/>
+          <w:sz w:val="24"/>
+          <w:lang w:eastAsia="de-DE"/>
+        </w:rPr>
+      </w:pPr>
+      <w:r>
+        <w:rPr>
+          <w:rFonts w:cs="Arial"/>
+          <w:lang w:eastAsia="de-DE"/>
+        </w:rPr>
+        <w:t xml:space="preserve">Der im </w:t>
       </w:r>
       <w:proofErr w:type="spellStart"/>
       <w:r>
-        <w:t>tes</w:t>
+        <w:rPr>
+          <w:rFonts w:cs="Arial"/>
+          <w:lang w:eastAsia="de-DE"/>
+        </w:rPr>
+        <w:t>Github</w:t>
       </w:r>
       <w:proofErr w:type="spellEnd"/>
       <w:r>
-        <w:t xml:space="preserve"> Review</w:t>
-      </w:r>
-      <w:bookmarkEnd w:id="14"/>
-    </w:p>
-    <w:p>
-      <w:r>
-        <w:t>Ihr Text</w:t>
+        <w:rPr>
+          <w:rFonts w:cs="Arial"/>
+          <w:lang w:eastAsia="de-DE"/>
+        </w:rPr>
+        <w:t xml:space="preserve"> Repository hinterlegte Code enthält alle von Martin Fowler für das </w:t>
+      </w:r>
+      <w:proofErr w:type="spellStart"/>
+      <w:r>
+        <w:rPr>
+          <w:rFonts w:cs="Arial"/>
+          <w:lang w:eastAsia="de-DE"/>
+        </w:rPr>
+        <w:t>Refactoring</w:t>
+      </w:r>
+      <w:proofErr w:type="spellEnd"/>
+      <w:r>
+        <w:rPr>
+          <w:rFonts w:cs="Arial"/>
+          <w:lang w:eastAsia="de-DE"/>
+        </w:rPr>
+        <w:t xml:space="preserve">-Beispiel seines Buches spezifizierte Klassen in Java, ab Version 8. </w:t>
+      </w:r>
+      <w:r>
+        <w:rPr>
+          <w:rFonts w:cs="Arial"/>
+          <w:lang w:eastAsia="de-DE"/>
+        </w:rPr>
+        <w:br/>
+        <w:t xml:space="preserve">Die verwendete Projektstruktur nutzt Apache Maven als </w:t>
+      </w:r>
+      <w:proofErr w:type="spellStart"/>
+      <w:r>
+        <w:rPr>
+          <w:rFonts w:cs="Arial"/>
+          <w:lang w:eastAsia="de-DE"/>
+        </w:rPr>
+        <w:t>Build</w:t>
+      </w:r>
+      <w:proofErr w:type="spellEnd"/>
+      <w:r>
+        <w:rPr>
+          <w:rFonts w:cs="Arial"/>
+          <w:lang w:eastAsia="de-DE"/>
+        </w:rPr>
+        <w:t>-System.</w:t>
       </w:r>
     </w:p>
     <w:p>
@@ -4838,102 +5333,118 @@
       <w:r>
         <w:br w:type="column"/>
       </w:r>
-      <w:bookmarkStart w:id="15" w:name="_Toc536202148"/>
+      <w:bookmarkStart w:id="14" w:name="_Toc536202148"/>
       <w:r>
         <w:lastRenderedPageBreak/>
         <w:t>Konzept und Rahmenbedingungen</w:t>
       </w:r>
+      <w:bookmarkEnd w:id="14"/>
+    </w:p>
+    <w:p>
+      <w:pPr>
+        <w:pStyle w:val="berschrift2"/>
+      </w:pPr>
+      <w:bookmarkStart w:id="15" w:name="_Toc536202149"/>
+      <w:r>
+        <w:t>Benutzer / Zielgruppe</w:t>
+      </w:r>
       <w:bookmarkEnd w:id="15"/>
     </w:p>
     <w:p>
+      <w:r>
+        <w:t xml:space="preserve">Marc </w:t>
+      </w:r>
+      <w:proofErr w:type="spellStart"/>
+      <w:r>
+        <w:t>Schanne</w:t>
+      </w:r>
+      <w:proofErr w:type="spellEnd"/>
+      <w:r>
+        <w:tab/>
+      </w:r>
+    </w:p>
+    <w:p>
       <w:pPr>
         <w:pStyle w:val="berschrift2"/>
       </w:pPr>
-      <w:bookmarkStart w:id="16" w:name="_Toc536202149"/>
-      <w:r>
-        <w:t>Benutzer / Zielgruppe</w:t>
+      <w:bookmarkStart w:id="16" w:name="_Toc536202150"/>
+      <w:r>
+        <w:t>Ziele des Anbieters</w:t>
       </w:r>
       <w:bookmarkEnd w:id="16"/>
-    </w:p>
-    <w:p>
-      <w:r>
-        <w:t>Ihr Text</w:t>
+      <w:r>
+        <w:t xml:space="preserve"> </w:t>
+      </w:r>
+    </w:p>
+    <w:p>
+      <w:r>
+        <w:t>Anforderungen des Kunden erfüllen</w:t>
       </w:r>
     </w:p>
     <w:p>
       <w:pPr>
         <w:pStyle w:val="berschrift2"/>
       </w:pPr>
-      <w:bookmarkStart w:id="17" w:name="_Toc536202150"/>
-      <w:r>
-        <w:t>Ziele des Anbieters</w:t>
+      <w:bookmarkStart w:id="17" w:name="_Toc536202151"/>
+      <w:r>
+        <w:t>Ziele und Nutzen des Anwenders</w:t>
       </w:r>
       <w:bookmarkEnd w:id="17"/>
-      <w:r>
-        <w:t xml:space="preserve"> </w:t>
-      </w:r>
-    </w:p>
-    <w:p>
-      <w:r>
-        <w:t>Ihr Text</w:t>
+    </w:p>
+    <w:p>
+      <w:r>
+        <w:t>Ein Programm mit besserem Code ohne Code-</w:t>
+      </w:r>
+      <w:proofErr w:type="spellStart"/>
+      <w:r>
+        <w:t>Smells</w:t>
+      </w:r>
+      <w:proofErr w:type="spellEnd"/>
+      <w:r>
+        <w:t xml:space="preserve"> und mit erweiterter Funktionalität erhalten</w:t>
       </w:r>
     </w:p>
     <w:p>
       <w:pPr>
         <w:pStyle w:val="berschrift2"/>
       </w:pPr>
-      <w:bookmarkStart w:id="18" w:name="_Toc536202151"/>
-      <w:r>
-        <w:t>Ziele und Nutzen des Anwenders</w:t>
+      <w:bookmarkStart w:id="18" w:name="_Toc536202152"/>
+      <w:r>
+        <w:t>Systemvoraussetzungen</w:t>
       </w:r>
       <w:bookmarkEnd w:id="18"/>
     </w:p>
     <w:p>
       <w:r>
-        <w:t>Ihr Text</w:t>
+        <w:t>Java IDE</w:t>
       </w:r>
     </w:p>
     <w:p>
       <w:pPr>
         <w:pStyle w:val="berschrift2"/>
       </w:pPr>
-      <w:bookmarkStart w:id="19" w:name="_Toc536202152"/>
-      <w:r>
-        <w:t>Systemvoraussetzungen</w:t>
+      <w:bookmarkStart w:id="19" w:name="_Toc536202153"/>
+      <w:r>
+        <w:t>Ressourcen</w:t>
       </w:r>
       <w:bookmarkEnd w:id="19"/>
     </w:p>
     <w:p>
       <w:r>
-        <w:t>Ihr Text</w:t>
+        <w:t>GitHub</w:t>
       </w:r>
     </w:p>
     <w:p>
       <w:pPr>
         <w:pStyle w:val="berschrift2"/>
       </w:pPr>
-      <w:bookmarkStart w:id="20" w:name="_Toc536202153"/>
-      <w:r>
-        <w:t>Ressourcen</w:t>
+      <w:bookmarkStart w:id="20" w:name="_Toc163459646"/>
+      <w:bookmarkStart w:id="21" w:name="_Toc536202154"/>
+      <w:r>
+        <w:t>Übersicht der Meilensteine</w:t>
       </w:r>
       <w:bookmarkEnd w:id="20"/>
-    </w:p>
-    <w:p>
-      <w:r>
-        <w:t>Ihr Text</w:t>
-      </w:r>
-    </w:p>
-    <w:p>
-      <w:pPr>
-        <w:pStyle w:val="berschrift2"/>
-      </w:pPr>
-      <w:bookmarkStart w:id="21" w:name="_Toc163459646"/>
-      <w:bookmarkStart w:id="22" w:name="_Toc536202154"/>
-      <w:r>
-        <w:t>Übersicht der Meilensteine</w:t>
-      </w:r>
       <w:bookmarkEnd w:id="21"/>
-      <w:bookmarkEnd w:id="22"/>
     </w:p>
     <w:tbl>
       <w:tblPr>
@@ -4995,7 +5506,7 @@
               <w:pStyle w:val="Tabelle"/>
             </w:pPr>
             <w:r>
-              <w:t>Schritt 1</w:t>
+              <w:t>Fertigstellung Pflichtenheft</w:t>
             </w:r>
           </w:p>
         </w:tc>
@@ -5011,6 +5522,15 @@
             <w:pPr>
               <w:pStyle w:val="Tabelle"/>
             </w:pPr>
+            <w:r>
+              <w:t>11:</w:t>
+            </w:r>
+            <w:r>
+              <w:t>2</w:t>
+            </w:r>
+            <w:r>
+              <w:t>5 Uhr</w:t>
+            </w:r>
           </w:p>
         </w:tc>
       </w:tr>
@@ -5032,7 +5552,7 @@
               <w:pStyle w:val="Tabelle"/>
             </w:pPr>
             <w:r>
-              <w:t xml:space="preserve">Schritt 2 </w:t>
+              <w:t>Abnahme durch Kunden</w:t>
             </w:r>
           </w:p>
         </w:tc>
@@ -5048,6 +5568,18 @@
             <w:pPr>
               <w:pStyle w:val="Tabelle"/>
             </w:pPr>
+            <w:r>
+              <w:t>11:</w:t>
+            </w:r>
+            <w:r>
+              <w:t>3</w:t>
+            </w:r>
+            <w:r>
+              <w:t>0</w:t>
+            </w:r>
+            <w:r>
+              <w:t xml:space="preserve"> Uhr</w:t>
+            </w:r>
           </w:p>
         </w:tc>
       </w:tr>
@@ -5102,8 +5634,13 @@
             <w:pPr>
               <w:pStyle w:val="Tabelle"/>
             </w:pPr>
-            <w:r>
-              <w:t xml:space="preserve">Schritt 1 </w:t>
+            <w:proofErr w:type="spellStart"/>
+            <w:r>
+              <w:t>Refactoring</w:t>
+            </w:r>
+            <w:proofErr w:type="spellEnd"/>
+            <w:r>
+              <w:t xml:space="preserve"> durchführen</w:t>
             </w:r>
           </w:p>
         </w:tc>
@@ -5119,6 +5656,9 @@
             <w:pPr>
               <w:pStyle w:val="Tabelle"/>
             </w:pPr>
+            <w:r>
+              <w:t>13:30 Uhr</w:t>
+            </w:r>
           </w:p>
         </w:tc>
       </w:tr>
@@ -5140,7 +5680,7 @@
               <w:pStyle w:val="Tabelle"/>
             </w:pPr>
             <w:r>
-              <w:t xml:space="preserve">Schritt 2 </w:t>
+              <w:t>Funktionale Erweiterungen ergänzen</w:t>
             </w:r>
           </w:p>
         </w:tc>
@@ -5156,6 +5696,9 @@
             <w:pPr>
               <w:pStyle w:val="Tabelle"/>
             </w:pPr>
+            <w:r>
+              <w:t>14:30 Uhr</w:t>
+            </w:r>
           </w:p>
         </w:tc>
       </w:tr>
@@ -5165,35 +5708,6 @@
         </w:trPr>
         <w:tc>
           <w:tcPr>
-            <w:tcW w:w="9288" w:type="dxa"/>
-            <w:gridSpan w:val="2"/>
-            <w:shd w:val="clear" w:color="auto" w:fill="007FC5"/>
-            <w:vAlign w:val="center"/>
-          </w:tcPr>
-          <w:p>
-            <w:pPr>
-              <w:pStyle w:val="Tabelle"/>
-              <w:rPr>
-                <w:b/>
-                <w:color w:val="FFFFFF" w:themeColor="background1"/>
-              </w:rPr>
-            </w:pPr>
-            <w:r>
-              <w:rPr>
-                <w:b/>
-                <w:color w:val="FFFFFF" w:themeColor="background1"/>
-              </w:rPr>
-              <w:t xml:space="preserve">Einführung </w:t>
-            </w:r>
-          </w:p>
-        </w:tc>
-      </w:tr>
-      <w:tr>
-        <w:trPr>
-          <w:trHeight w:val="369"/>
-        </w:trPr>
-        <w:tc>
-          <w:tcPr>
             <w:tcW w:w="6824" w:type="dxa"/>
             <w:tcBorders>
               <w:top w:val="single" w:sz="6" w:space="0" w:color="BFBFBF" w:themeColor="background1" w:themeShade="BF"/>
@@ -5204,9 +5718,16 @@
           <w:p>
             <w:pPr>
               <w:pStyle w:val="Tabelle"/>
-            </w:pPr>
-            <w:r>
-              <w:t xml:space="preserve">Schritt 1 </w:t>
+              <w:rPr>
+                <w:b/>
+              </w:rPr>
+            </w:pPr>
+            <w:r>
+              <w:rPr>
+                <w:b/>
+                <w:color w:val="007FC5"/>
+              </w:rPr>
+              <w:t xml:space="preserve">Voraussichtlicher Verkaufsstart </w:t>
             </w:r>
           </w:p>
         </w:tc>
@@ -5222,106 +5743,22 @@
             <w:pPr>
               <w:pStyle w:val="Tabelle"/>
             </w:pPr>
-          </w:p>
-        </w:tc>
-      </w:tr>
-      <w:tr>
-        <w:trPr>
-          <w:trHeight w:val="369"/>
-        </w:trPr>
-        <w:tc>
-          <w:tcPr>
-            <w:tcW w:w="6824" w:type="dxa"/>
-            <w:tcBorders>
-              <w:top w:val="single" w:sz="6" w:space="0" w:color="BFBFBF" w:themeColor="background1" w:themeShade="BF"/>
-              <w:right w:val="single" w:sz="6" w:space="0" w:color="BFBFBF" w:themeColor="background1" w:themeShade="BF"/>
-            </w:tcBorders>
-            <w:vAlign w:val="center"/>
-          </w:tcPr>
-          <w:p>
-            <w:pPr>
-              <w:pStyle w:val="Tabelle"/>
-            </w:pPr>
-            <w:r>
-              <w:t xml:space="preserve">Schritt 2 </w:t>
-            </w:r>
-          </w:p>
-        </w:tc>
-        <w:tc>
-          <w:tcPr>
-            <w:tcW w:w="2464" w:type="dxa"/>
-            <w:tcBorders>
-              <w:left w:val="single" w:sz="6" w:space="0" w:color="BFBFBF" w:themeColor="background1" w:themeShade="BF"/>
-            </w:tcBorders>
-            <w:vAlign w:val="center"/>
-          </w:tcPr>
-          <w:p>
-            <w:pPr>
-              <w:pStyle w:val="Tabelle"/>
-            </w:pPr>
-          </w:p>
-        </w:tc>
-      </w:tr>
-      <w:tr>
-        <w:trPr>
-          <w:trHeight w:val="369"/>
-        </w:trPr>
-        <w:tc>
-          <w:tcPr>
-            <w:tcW w:w="6824" w:type="dxa"/>
-            <w:tcBorders>
-              <w:top w:val="single" w:sz="6" w:space="0" w:color="BFBFBF" w:themeColor="background1" w:themeShade="BF"/>
-              <w:right w:val="single" w:sz="6" w:space="0" w:color="BFBFBF" w:themeColor="background1" w:themeShade="BF"/>
-            </w:tcBorders>
-            <w:vAlign w:val="center"/>
-          </w:tcPr>
-          <w:p>
-            <w:pPr>
-              <w:pStyle w:val="Tabelle"/>
-              <w:rPr>
-                <w:b/>
-              </w:rPr>
-            </w:pPr>
-            <w:r>
-              <w:rPr>
-                <w:b/>
-                <w:color w:val="007FC5"/>
-              </w:rPr>
-              <w:t xml:space="preserve">Voraussichtlicher Verkaufsstart </w:t>
-            </w:r>
-          </w:p>
-        </w:tc>
-        <w:tc>
-          <w:tcPr>
-            <w:tcW w:w="2464" w:type="dxa"/>
-            <w:tcBorders>
-              <w:left w:val="single" w:sz="6" w:space="0" w:color="BFBFBF" w:themeColor="background1" w:themeShade="BF"/>
-            </w:tcBorders>
-            <w:vAlign w:val="center"/>
-          </w:tcPr>
-          <w:p>
-            <w:pPr>
-              <w:pStyle w:val="Tabelle"/>
-            </w:pPr>
+            <w:r>
+              <w:t>13.03.2021 14:30 Uhr</w:t>
+            </w:r>
           </w:p>
         </w:tc>
       </w:tr>
     </w:tbl>
     <w:p/>
     <w:p>
-      <w:r>
-        <w:t>Ihr Text</w:t>
-      </w:r>
-    </w:p>
-    <w:p/>
-    <w:p>
       <w:pPr>
         <w:pStyle w:val="berschrift1"/>
       </w:pPr>
       <w:r>
         <w:br w:type="column"/>
       </w:r>
-      <w:bookmarkStart w:id="23" w:name="_Toc536202155"/>
+      <w:bookmarkStart w:id="22" w:name="_Toc536202155"/>
       <w:r>
         <w:lastRenderedPageBreak/>
         <w:t>Anforderung</w:t>
@@ -5329,25 +5766,187 @@
       <w:r>
         <w:t>sbeschreibung</w:t>
       </w:r>
+      <w:bookmarkEnd w:id="22"/>
+    </w:p>
+    <w:p>
+      <w:pPr>
+        <w:rPr>
+          <w:rFonts w:cs="Arial"/>
+          <w:sz w:val="24"/>
+        </w:rPr>
+      </w:pPr>
+      <w:r>
+        <w:rPr>
+          <w:noProof/>
+          <w:lang w:eastAsia="de-DE"/>
+        </w:rPr>
+        <w:t>D</w:t>
+      </w:r>
+      <w:r>
+        <w:rPr>
+          <w:noProof/>
+          <w:lang w:eastAsia="de-DE"/>
+        </w:rPr>
+        <w:t>ie</w:t>
+      </w:r>
+      <w:r>
+        <w:rPr>
+          <w:rFonts w:cs="Arial"/>
+        </w:rPr>
+        <w:t xml:space="preserve"> Anforderungen dieses </w:t>
+      </w:r>
+      <w:proofErr w:type="spellStart"/>
+      <w:r>
+        <w:rPr>
+          <w:rFonts w:cs="Arial"/>
+        </w:rPr>
+        <w:t>Refactoring</w:t>
+      </w:r>
+      <w:proofErr w:type="spellEnd"/>
+      <w:r>
+        <w:rPr>
+          <w:rFonts w:cs="Arial"/>
+        </w:rPr>
+        <w:t xml:space="preserve">-Projekts betreffen ein Theater-Projekt wie es </w:t>
+      </w:r>
+      <w:proofErr w:type="gramStart"/>
+      <w:r>
+        <w:rPr>
+          <w:rFonts w:cs="Arial"/>
+        </w:rPr>
+        <w:t>Martin  Fowler</w:t>
+      </w:r>
+      <w:proofErr w:type="gramEnd"/>
+      <w:r>
+        <w:rPr>
+          <w:rFonts w:cs="Arial"/>
+        </w:rPr>
+        <w:t xml:space="preserve"> in seinem Buch </w:t>
+      </w:r>
+      <w:proofErr w:type="spellStart"/>
+      <w:r>
+        <w:rPr>
+          <w:rFonts w:cs="Arial"/>
+        </w:rPr>
+        <w:t>Refactoring</w:t>
+      </w:r>
+      <w:proofErr w:type="spellEnd"/>
+      <w:r>
+        <w:rPr>
+          <w:rFonts w:cs="Arial"/>
+        </w:rPr>
+        <w:t xml:space="preserve">: </w:t>
+      </w:r>
+      <w:proofErr w:type="spellStart"/>
+      <w:r>
+        <w:rPr>
+          <w:rFonts w:cs="Arial"/>
+        </w:rPr>
+        <w:t>Improving</w:t>
+      </w:r>
+      <w:proofErr w:type="spellEnd"/>
+      <w:r>
+        <w:rPr>
+          <w:rFonts w:cs="Arial"/>
+        </w:rPr>
+        <w:t xml:space="preserve"> </w:t>
+      </w:r>
+      <w:proofErr w:type="spellStart"/>
+      <w:r>
+        <w:rPr>
+          <w:rFonts w:cs="Arial"/>
+        </w:rPr>
+        <w:t>the</w:t>
+      </w:r>
+      <w:proofErr w:type="spellEnd"/>
+      <w:r>
+        <w:rPr>
+          <w:rFonts w:cs="Arial"/>
+        </w:rPr>
+        <w:t xml:space="preserve"> Design </w:t>
+      </w:r>
+      <w:proofErr w:type="spellStart"/>
+      <w:r>
+        <w:rPr>
+          <w:rFonts w:cs="Arial"/>
+        </w:rPr>
+        <w:t>of</w:t>
+      </w:r>
+      <w:proofErr w:type="spellEnd"/>
+      <w:r>
+        <w:rPr>
+          <w:rFonts w:cs="Arial"/>
+        </w:rPr>
+        <w:t xml:space="preserve"> </w:t>
+      </w:r>
+      <w:proofErr w:type="spellStart"/>
+      <w:r>
+        <w:rPr>
+          <w:rFonts w:cs="Arial"/>
+        </w:rPr>
+        <w:t>existing</w:t>
+      </w:r>
+      <w:proofErr w:type="spellEnd"/>
+      <w:r>
+        <w:rPr>
+          <w:rFonts w:cs="Arial"/>
+        </w:rPr>
+        <w:t xml:space="preserve"> Code (2nd Edition) aus dem Jahr 2019 als Beispiel einführt.</w:t>
+      </w:r>
+    </w:p>
+    <w:p>
+      <w:pPr>
+        <w:rPr>
+          <w:rFonts w:cs="Arial"/>
+        </w:rPr>
+      </w:pPr>
+      <w:r>
+        <w:rPr>
+          <w:rFonts w:cs="Arial"/>
+        </w:rPr>
+        <w:t xml:space="preserve">Die Anforderungen sind aus Kundensicht und für das anstehende </w:t>
+      </w:r>
+      <w:proofErr w:type="spellStart"/>
+      <w:r>
+        <w:rPr>
+          <w:rFonts w:cs="Arial"/>
+        </w:rPr>
+        <w:t>Refactoring</w:t>
+      </w:r>
+      <w:proofErr w:type="spellEnd"/>
+      <w:r>
+        <w:rPr>
+          <w:rFonts w:cs="Arial"/>
+        </w:rPr>
+        <w:t xml:space="preserve"> muss der AN diese sinnvoll verfeinern und in einem Pflichtenheft die gesamte Entwicklung mit </w:t>
+      </w:r>
+      <w:proofErr w:type="spellStart"/>
+      <w:r>
+        <w:rPr>
+          <w:rFonts w:cs="Arial"/>
+        </w:rPr>
+        <w:t>Meilensteinden</w:t>
+      </w:r>
+      <w:proofErr w:type="spellEnd"/>
+      <w:r>
+        <w:rPr>
+          <w:rFonts w:cs="Arial"/>
+        </w:rPr>
+        <w:t xml:space="preserve"> planen.</w:t>
+      </w:r>
+    </w:p>
+    <w:p>
+      <w:pPr>
+        <w:pStyle w:val="berschrift2"/>
+      </w:pPr>
+      <w:bookmarkStart w:id="23" w:name="_Toc536202156"/>
+      <w:r>
+        <w:t xml:space="preserve">1. </w:t>
+      </w:r>
+      <w:r>
+        <w:t>Anforderung</w:t>
+      </w:r>
       <w:bookmarkEnd w:id="23"/>
-    </w:p>
-    <w:p>
-      <w:r>
-        <w:t>Ihr Text</w:t>
-      </w:r>
-    </w:p>
-    <w:p>
-      <w:pPr>
-        <w:pStyle w:val="berschrift2"/>
-      </w:pPr>
-      <w:bookmarkStart w:id="24" w:name="_Toc536202156"/>
-      <w:r>
-        <w:t xml:space="preserve">1. </w:t>
-      </w:r>
-      <w:r>
-        <w:t>Anforderung</w:t>
-      </w:r>
-      <w:bookmarkEnd w:id="24"/>
     </w:p>
     <w:tbl>
       <w:tblPr>
@@ -5414,6 +6013,12 @@
             <w:pPr>
               <w:pStyle w:val="Tabelle"/>
             </w:pPr>
+            <w:r>
+              <w:t>10</w:t>
+            </w:r>
+            <w:r>
+              <w:t>2.1</w:t>
+            </w:r>
           </w:p>
         </w:tc>
         <w:tc>
@@ -5457,7 +6062,42 @@
           <w:p>
             <w:pPr>
               <w:pStyle w:val="Tabelle"/>
-            </w:pPr>
+              <w:rPr>
+                <w:rFonts w:cs="Arial"/>
+              </w:rPr>
+            </w:pPr>
+            <w:r>
+              <w:rPr>
+                <w:rFonts w:cs="Arial"/>
+              </w:rPr>
+              <w:t xml:space="preserve">Berechnungsmethode für </w:t>
+            </w:r>
+            <w:proofErr w:type="spellStart"/>
+            <w:r>
+              <w:rPr>
+                <w:rFonts w:cs="Arial"/>
+              </w:rPr>
+              <w:t>Credits</w:t>
+            </w:r>
+            <w:proofErr w:type="spellEnd"/>
+            <w:r>
+              <w:rPr>
+                <w:rFonts w:cs="Arial"/>
+              </w:rPr>
+              <w:t xml:space="preserve"> und Einnahme ist </w:t>
+            </w:r>
+            <w:r>
+              <w:rPr>
+                <w:rFonts w:cs="Arial"/>
+              </w:rPr>
+              <w:t xml:space="preserve">aufgeteilt und </w:t>
+            </w:r>
+            <w:r>
+              <w:rPr>
+                <w:rFonts w:cs="Arial"/>
+              </w:rPr>
+              <w:t>ausgelagert</w:t>
+            </w:r>
           </w:p>
         </w:tc>
       </w:tr>
@@ -5581,6 +6221,11 @@
             <w:pPr>
               <w:pStyle w:val="Tabelle"/>
             </w:pPr>
+            <w:proofErr w:type="gramStart"/>
+            <w:r>
+              <w:t>muss</w:t>
+            </w:r>
+            <w:proofErr w:type="gramEnd"/>
           </w:p>
         </w:tc>
       </w:tr>
@@ -5590,23 +6235,220 @@
         <w:pStyle w:val="berschrift3"/>
         <w:spacing w:line="240" w:lineRule="auto"/>
       </w:pPr>
-      <w:bookmarkStart w:id="25" w:name="_Toc536202157"/>
+      <w:bookmarkStart w:id="24" w:name="_Toc536202157"/>
       <w:r>
         <w:t>Beschreibung</w:t>
       </w:r>
-      <w:bookmarkEnd w:id="25"/>
+      <w:bookmarkEnd w:id="24"/>
     </w:p>
     <w:p>
       <w:pPr>
         <w:tabs>
           <w:tab w:val="left" w:pos="2775"/>
         </w:tabs>
-      </w:pPr>
-      <w:r>
-        <w:t>Ihr Text</w:t>
-      </w:r>
-      <w:r>
-        <w:tab/>
+        <w:rPr>
+          <w:rFonts w:cs="Arial"/>
+          <w:sz w:val="28"/>
+          <w:szCs w:val="28"/>
+        </w:rPr>
+      </w:pPr>
+      <w:r>
+        <w:rPr>
+          <w:rFonts w:cs="Arial"/>
+          <w:sz w:val="24"/>
+          <w:szCs w:val="28"/>
+        </w:rPr>
+        <w:t>Die Berechnung</w:t>
+      </w:r>
+      <w:r>
+        <w:rPr>
+          <w:rFonts w:cs="Arial"/>
+          <w:sz w:val="24"/>
+          <w:szCs w:val="28"/>
+        </w:rPr>
+        <w:t>en</w:t>
+      </w:r>
+      <w:r>
+        <w:rPr>
+          <w:rFonts w:cs="Arial"/>
+          <w:sz w:val="24"/>
+          <w:szCs w:val="28"/>
+        </w:rPr>
+        <w:t xml:space="preserve"> der Einnahme und der </w:t>
+      </w:r>
+      <w:proofErr w:type="spellStart"/>
+      <w:r>
+        <w:rPr>
+          <w:rFonts w:cs="Arial"/>
+          <w:sz w:val="24"/>
+          <w:szCs w:val="28"/>
+        </w:rPr>
+        <w:t>Credits</w:t>
+      </w:r>
+      <w:proofErr w:type="spellEnd"/>
+      <w:r>
+        <w:rPr>
+          <w:rFonts w:cs="Arial"/>
+          <w:sz w:val="24"/>
+          <w:szCs w:val="28"/>
+        </w:rPr>
+        <w:t xml:space="preserve"> </w:t>
+      </w:r>
+      <w:r>
+        <w:rPr>
+          <w:rFonts w:cs="Arial"/>
+          <w:sz w:val="24"/>
+          <w:szCs w:val="28"/>
+        </w:rPr>
+        <w:t xml:space="preserve">(aktuell berechnet im </w:t>
+      </w:r>
+      <w:proofErr w:type="spellStart"/>
+      <w:r>
+        <w:rPr>
+          <w:rFonts w:cs="Arial"/>
+          <w:sz w:val="24"/>
+          <w:szCs w:val="28"/>
+        </w:rPr>
+        <w:t>StatementPrinter</w:t>
+      </w:r>
+      <w:proofErr w:type="spellEnd"/>
+      <w:r>
+        <w:rPr>
+          <w:rFonts w:cs="Arial"/>
+          <w:sz w:val="24"/>
+          <w:szCs w:val="28"/>
+        </w:rPr>
+        <w:t xml:space="preserve">) </w:t>
+      </w:r>
+      <w:r>
+        <w:rPr>
+          <w:rFonts w:cs="Arial"/>
+          <w:sz w:val="24"/>
+          <w:szCs w:val="28"/>
+        </w:rPr>
+        <w:t>m</w:t>
+      </w:r>
+      <w:r>
+        <w:rPr>
+          <w:rFonts w:cs="Arial"/>
+          <w:sz w:val="24"/>
+          <w:szCs w:val="28"/>
+        </w:rPr>
+        <w:t>ü</w:t>
+      </w:r>
+      <w:r>
+        <w:rPr>
+          <w:rFonts w:cs="Arial"/>
+          <w:sz w:val="24"/>
+          <w:szCs w:val="28"/>
+        </w:rPr>
+        <w:t>ss</w:t>
+      </w:r>
+      <w:r>
+        <w:rPr>
+          <w:rFonts w:cs="Arial"/>
+          <w:sz w:val="24"/>
+          <w:szCs w:val="28"/>
+        </w:rPr>
+        <w:t>en</w:t>
+      </w:r>
+      <w:r>
+        <w:rPr>
+          <w:rFonts w:cs="Arial"/>
+          <w:sz w:val="24"/>
+          <w:szCs w:val="28"/>
+        </w:rPr>
+        <w:t xml:space="preserve"> </w:t>
+      </w:r>
+      <w:r>
+        <w:rPr>
+          <w:rFonts w:cs="Arial"/>
+          <w:sz w:val="24"/>
+          <w:szCs w:val="28"/>
+        </w:rPr>
+        <w:t xml:space="preserve">jeweils </w:t>
+      </w:r>
+      <w:r>
+        <w:rPr>
+          <w:rFonts w:cs="Arial"/>
+          <w:sz w:val="24"/>
+          <w:szCs w:val="28"/>
+        </w:rPr>
+        <w:t xml:space="preserve">in </w:t>
+      </w:r>
+      <w:proofErr w:type="spellStart"/>
+      <w:r>
+        <w:rPr>
+          <w:rFonts w:cs="Arial"/>
+          <w:sz w:val="24"/>
+          <w:szCs w:val="28"/>
+        </w:rPr>
+        <w:t>eigenenen</w:t>
+      </w:r>
+      <w:proofErr w:type="spellEnd"/>
+      <w:r>
+        <w:rPr>
+          <w:rFonts w:cs="Arial"/>
+          <w:sz w:val="24"/>
+          <w:szCs w:val="28"/>
+        </w:rPr>
+        <w:t xml:space="preserve"> Methode</w:t>
+      </w:r>
+      <w:r>
+        <w:rPr>
+          <w:rFonts w:cs="Arial"/>
+          <w:sz w:val="24"/>
+          <w:szCs w:val="28"/>
+        </w:rPr>
+        <w:t>n</w:t>
+      </w:r>
+      <w:r>
+        <w:rPr>
+          <w:rFonts w:cs="Arial"/>
+          <w:sz w:val="24"/>
+          <w:szCs w:val="28"/>
+        </w:rPr>
+        <w:t xml:space="preserve"> innerhalb </w:t>
+      </w:r>
+      <w:r>
+        <w:rPr>
+          <w:rFonts w:cs="Arial"/>
+          <w:sz w:val="24"/>
+          <w:szCs w:val="28"/>
+        </w:rPr>
+        <w:t xml:space="preserve">einer </w:t>
+      </w:r>
+      <w:r>
+        <w:rPr>
+          <w:rFonts w:cs="Arial"/>
+          <w:sz w:val="24"/>
+          <w:szCs w:val="28"/>
+        </w:rPr>
+        <w:t>geeignete</w:t>
+      </w:r>
+      <w:r>
+        <w:rPr>
+          <w:rFonts w:cs="Arial"/>
+          <w:sz w:val="24"/>
+          <w:szCs w:val="28"/>
+        </w:rPr>
+        <w:t>n</w:t>
+      </w:r>
+      <w:r>
+        <w:rPr>
+          <w:rFonts w:cs="Arial"/>
+          <w:sz w:val="24"/>
+          <w:szCs w:val="28"/>
+        </w:rPr>
+        <w:t xml:space="preserve"> Klasse erfolgen.</w:t>
+      </w:r>
+      <w:r>
+        <w:rPr>
+          <w:rFonts w:cs="Arial"/>
+          <w:sz w:val="24"/>
+          <w:szCs w:val="28"/>
+        </w:rPr>
+        <w:t xml:space="preserve"> </w:t>
       </w:r>
     </w:p>
     <w:p>
@@ -5614,31 +6456,456 @@
         <w:pStyle w:val="berschrift3"/>
         <w:spacing w:line="240" w:lineRule="auto"/>
       </w:pPr>
-      <w:bookmarkStart w:id="26" w:name="_Toc536202158"/>
-      <w:r>
-        <w:t>Wechselwirkungen</w:t>
-      </w:r>
-      <w:bookmarkEnd w:id="26"/>
-    </w:p>
-    <w:p>
-      <w:r>
-        <w:t>Ihr Text</w:t>
-      </w:r>
-    </w:p>
+      <w:bookmarkStart w:id="25" w:name="_Toc536202162"/>
+      <w:r>
+        <w:t>S</w:t>
+      </w:r>
+      <w:r>
+        <w:t>chätzung des Aufwands</w:t>
+      </w:r>
+      <w:bookmarkEnd w:id="25"/>
+    </w:p>
+    <w:p>
+      <w:pPr>
+        <w:rPr>
+          <w:rFonts w:cs="Arial"/>
+          <w:sz w:val="24"/>
+        </w:rPr>
+      </w:pPr>
+      <w:r>
+        <w:rPr>
+          <w:rFonts w:cs="Arial"/>
+          <w:sz w:val="24"/>
+        </w:rPr>
+        <w:t>Für diese Anforderung ist ein</w:t>
+      </w:r>
+      <w:r>
+        <w:rPr>
+          <w:rFonts w:cs="Arial"/>
+          <w:sz w:val="24"/>
+        </w:rPr>
+        <w:t xml:space="preserve"> Zeitaufwand</w:t>
+      </w:r>
+      <w:r>
+        <w:rPr>
+          <w:rFonts w:cs="Arial"/>
+          <w:sz w:val="24"/>
+        </w:rPr>
+        <w:t xml:space="preserve"> von </w:t>
+      </w:r>
+      <w:r>
+        <w:rPr>
+          <w:rFonts w:cs="Arial"/>
+          <w:sz w:val="24"/>
+        </w:rPr>
+        <w:t>3</w:t>
+      </w:r>
+      <w:r>
+        <w:rPr>
+          <w:rFonts w:cs="Arial"/>
+          <w:sz w:val="24"/>
+        </w:rPr>
+        <w:t>0 Minuten eingeplant.</w:t>
+      </w:r>
+    </w:p>
+    <w:p>
+      <w:pPr>
+        <w:pStyle w:val="berschrift2"/>
+      </w:pPr>
+      <w:r>
+        <w:t>2</w:t>
+      </w:r>
+      <w:r>
+        <w:t>. Anforderung</w:t>
+      </w:r>
+    </w:p>
+    <w:tbl>
+      <w:tblPr>
+        <w:tblW w:w="0" w:type="auto"/>
+        <w:tblBorders>
+          <w:top w:val="single" w:sz="6" w:space="0" w:color="BFBFBF" w:themeColor="background1" w:themeShade="BF"/>
+          <w:left w:val="single" w:sz="6" w:space="0" w:color="BFBFBF" w:themeColor="background1" w:themeShade="BF"/>
+          <w:bottom w:val="single" w:sz="6" w:space="0" w:color="BFBFBF" w:themeColor="background1" w:themeShade="BF"/>
+          <w:right w:val="single" w:sz="6" w:space="0" w:color="BFBFBF" w:themeColor="background1" w:themeShade="BF"/>
+          <w:insideH w:val="single" w:sz="6" w:space="0" w:color="BFBFBF" w:themeColor="background1" w:themeShade="BF"/>
+          <w:insideV w:val="single" w:sz="6" w:space="0" w:color="BFBFBF" w:themeColor="background1" w:themeShade="BF"/>
+        </w:tblBorders>
+        <w:tblLayout w:type="fixed"/>
+        <w:tblCellMar>
+          <w:left w:w="70" w:type="dxa"/>
+          <w:right w:w="70" w:type="dxa"/>
+        </w:tblCellMar>
+        <w:tblLook w:val="0000" w:firstRow="0" w:lastRow="0" w:firstColumn="0" w:lastColumn="0" w:noHBand="0" w:noVBand="0"/>
+      </w:tblPr>
+      <w:tblGrid>
+        <w:gridCol w:w="1150"/>
+        <w:gridCol w:w="1260"/>
+        <w:gridCol w:w="1080"/>
+        <w:gridCol w:w="1080"/>
+        <w:gridCol w:w="2160"/>
+        <w:gridCol w:w="1260"/>
+        <w:gridCol w:w="1222"/>
+      </w:tblGrid>
+      <w:tr>
+        <w:trPr>
+          <w:trHeight w:val="369"/>
+        </w:trPr>
+        <w:tc>
+          <w:tcPr>
+            <w:tcW w:w="1150" w:type="dxa"/>
+            <w:shd w:val="clear" w:color="auto" w:fill="007FC5"/>
+            <w:vAlign w:val="center"/>
+          </w:tcPr>
+          <w:p>
+            <w:pPr>
+              <w:pStyle w:val="Tabelle"/>
+              <w:rPr>
+                <w:b/>
+                <w:bCs/>
+                <w:color w:val="FFFFFF" w:themeColor="background1"/>
+              </w:rPr>
+            </w:pPr>
+            <w:r>
+              <w:rPr>
+                <w:b/>
+                <w:bCs/>
+                <w:color w:val="FFFFFF" w:themeColor="background1"/>
+              </w:rPr>
+              <w:t>Nr. / ID</w:t>
+            </w:r>
+          </w:p>
+        </w:tc>
+        <w:tc>
+          <w:tcPr>
+            <w:tcW w:w="1260" w:type="dxa"/>
+            <w:vAlign w:val="center"/>
+          </w:tcPr>
+          <w:p>
+            <w:pPr>
+              <w:pStyle w:val="Tabelle"/>
+            </w:pPr>
+            <w:r>
+              <w:t>102.</w:t>
+            </w:r>
+            <w:r>
+              <w:t>2</w:t>
+            </w:r>
+          </w:p>
+        </w:tc>
+        <w:tc>
+          <w:tcPr>
+            <w:tcW w:w="2160" w:type="dxa"/>
+            <w:gridSpan w:val="2"/>
+            <w:shd w:val="clear" w:color="auto" w:fill="007FC5"/>
+            <w:vAlign w:val="center"/>
+          </w:tcPr>
+          <w:p>
+            <w:pPr>
+              <w:pStyle w:val="Tabelle"/>
+              <w:rPr>
+                <w:b/>
+                <w:color w:val="FFFFFF" w:themeColor="background1"/>
+              </w:rPr>
+            </w:pPr>
+            <w:r>
+              <w:rPr>
+                <w:b/>
+                <w:color w:val="FFFFFF" w:themeColor="background1"/>
+              </w:rPr>
+              <w:t xml:space="preserve">Nichttechnischer </w:t>
+            </w:r>
+            <w:r>
+              <w:rPr>
+                <w:b/>
+                <w:color w:val="FFFFFF" w:themeColor="background1"/>
+                <w:sz w:val="16"/>
+              </w:rPr>
+              <w:t>Titel</w:t>
+            </w:r>
+          </w:p>
+        </w:tc>
+        <w:tc>
+          <w:tcPr>
+            <w:tcW w:w="4642" w:type="dxa"/>
+            <w:gridSpan w:val="3"/>
+            <w:vAlign w:val="center"/>
+          </w:tcPr>
+          <w:p>
+            <w:pPr>
+              <w:pStyle w:val="Tabelle"/>
+              <w:rPr>
+                <w:rFonts w:cs="Arial"/>
+              </w:rPr>
+            </w:pPr>
+            <w:r>
+              <w:rPr>
+                <w:rFonts w:cs="Arial"/>
+              </w:rPr>
+              <w:t>Tempor</w:t>
+            </w:r>
+            <w:r>
+              <w:rPr>
+                <w:rFonts w:cs="Arial"/>
+              </w:rPr>
+              <w:t>äre</w:t>
+            </w:r>
+            <w:r>
+              <w:rPr>
+                <w:rFonts w:cs="Arial"/>
+              </w:rPr>
+              <w:t xml:space="preserve"> </w:t>
+            </w:r>
+            <w:r>
+              <w:rPr>
+                <w:rFonts w:cs="Arial"/>
+              </w:rPr>
+              <w:t>Variablen sind durch eine Query ersetzt</w:t>
+            </w:r>
+          </w:p>
+        </w:tc>
+      </w:tr>
+      <w:tr>
+        <w:trPr>
+          <w:trHeight w:val="369"/>
+        </w:trPr>
+        <w:tc>
+          <w:tcPr>
+            <w:tcW w:w="1150" w:type="dxa"/>
+            <w:shd w:val="clear" w:color="auto" w:fill="007FC5"/>
+            <w:vAlign w:val="center"/>
+          </w:tcPr>
+          <w:p>
+            <w:pPr>
+              <w:pStyle w:val="Tabelle"/>
+              <w:tabs>
+                <w:tab w:val="right" w:pos="2163"/>
+              </w:tabs>
+              <w:rPr>
+                <w:b/>
+                <w:bCs/>
+                <w:color w:val="FFFFFF" w:themeColor="background1"/>
+                <w:sz w:val="16"/>
+              </w:rPr>
+            </w:pPr>
+            <w:r>
+              <w:rPr>
+                <w:b/>
+                <w:color w:val="FFFFFF" w:themeColor="background1"/>
+              </w:rPr>
+              <w:t>Quellen</w:t>
+            </w:r>
+            <w:r>
+              <w:rPr>
+                <w:b/>
+                <w:bCs/>
+                <w:color w:val="FFFFFF" w:themeColor="background1"/>
+              </w:rPr>
+              <w:tab/>
+            </w:r>
+          </w:p>
+        </w:tc>
+        <w:tc>
+          <w:tcPr>
+            <w:tcW w:w="2340" w:type="dxa"/>
+            <w:gridSpan w:val="2"/>
+            <w:vAlign w:val="center"/>
+          </w:tcPr>
+          <w:p>
+            <w:pPr>
+              <w:pStyle w:val="Tabelle"/>
+            </w:pPr>
+          </w:p>
+        </w:tc>
+        <w:tc>
+          <w:tcPr>
+            <w:tcW w:w="1080" w:type="dxa"/>
+            <w:shd w:val="clear" w:color="auto" w:fill="007FC5"/>
+            <w:vAlign w:val="center"/>
+          </w:tcPr>
+          <w:p>
+            <w:pPr>
+              <w:pStyle w:val="Tabelle"/>
+              <w:rPr>
+                <w:b/>
+                <w:color w:val="FFFFFF" w:themeColor="background1"/>
+                <w:sz w:val="16"/>
+              </w:rPr>
+            </w:pPr>
+            <w:r>
+              <w:rPr>
+                <w:b/>
+                <w:color w:val="FFFFFF" w:themeColor="background1"/>
+              </w:rPr>
+              <w:t>Verweise</w:t>
+            </w:r>
+          </w:p>
+        </w:tc>
+        <w:tc>
+          <w:tcPr>
+            <w:tcW w:w="2160" w:type="dxa"/>
+            <w:vAlign w:val="center"/>
+          </w:tcPr>
+          <w:p>
+            <w:pPr>
+              <w:pStyle w:val="Tabelle"/>
+            </w:pPr>
+          </w:p>
+        </w:tc>
+        <w:tc>
+          <w:tcPr>
+            <w:tcW w:w="1260" w:type="dxa"/>
+            <w:shd w:val="clear" w:color="auto" w:fill="007FC5"/>
+            <w:vAlign w:val="center"/>
+          </w:tcPr>
+          <w:p>
+            <w:pPr>
+              <w:pStyle w:val="Tabelle"/>
+              <w:rPr>
+                <w:b/>
+                <w:color w:val="FFFFFF" w:themeColor="background1"/>
+                <w:sz w:val="16"/>
+              </w:rPr>
+            </w:pPr>
+            <w:r>
+              <w:rPr>
+                <w:b/>
+                <w:color w:val="FFFFFF" w:themeColor="background1"/>
+              </w:rPr>
+              <w:t>Priorität</w:t>
+            </w:r>
+          </w:p>
+        </w:tc>
+        <w:tc>
+          <w:tcPr>
+            <w:tcW w:w="1222" w:type="dxa"/>
+            <w:vAlign w:val="center"/>
+          </w:tcPr>
+          <w:p>
+            <w:pPr>
+              <w:pStyle w:val="Tabelle"/>
+            </w:pPr>
+            <w:proofErr w:type="gramStart"/>
+            <w:r>
+              <w:t>muss</w:t>
+            </w:r>
+            <w:proofErr w:type="gramEnd"/>
+          </w:p>
+        </w:tc>
+      </w:tr>
+    </w:tbl>
     <w:p>
       <w:pPr>
         <w:pStyle w:val="berschrift3"/>
         <w:spacing w:line="240" w:lineRule="auto"/>
       </w:pPr>
-      <w:bookmarkStart w:id="27" w:name="_Toc536202159"/>
-      <w:r>
-        <w:t>Risiken</w:t>
-      </w:r>
-      <w:bookmarkEnd w:id="27"/>
-    </w:p>
-    <w:p>
-      <w:r>
-        <w:t>Ihr Text</w:t>
+      <w:r>
+        <w:t>Beschreibung</w:t>
+      </w:r>
+    </w:p>
+    <w:p>
+      <w:pPr>
+        <w:tabs>
+          <w:tab w:val="left" w:pos="2775"/>
+        </w:tabs>
+        <w:rPr>
+          <w:rFonts w:cs="Arial"/>
+          <w:sz w:val="28"/>
+          <w:szCs w:val="28"/>
+        </w:rPr>
+      </w:pPr>
+      <w:r>
+        <w:rPr>
+          <w:rFonts w:cs="Arial"/>
+          <w:sz w:val="24"/>
+          <w:szCs w:val="28"/>
+        </w:rPr>
+        <w:t>Die Verwendung temporärer Variablen soll für guten Code vermieden werden, um die Codemenge zu reduzieren und ihn übersichtlicher zu gestalten.</w:t>
+      </w:r>
+      <w:r>
+        <w:rPr>
+          <w:rFonts w:cs="Arial"/>
+          <w:sz w:val="24"/>
+          <w:szCs w:val="28"/>
+        </w:rPr>
+        <w:t xml:space="preserve"> Dafür soll im</w:t>
+      </w:r>
+      <w:r>
+        <w:rPr>
+          <w:rFonts w:cs="Arial"/>
+          <w:sz w:val="24"/>
+          <w:szCs w:val="28"/>
+        </w:rPr>
+        <w:t xml:space="preserve"> </w:t>
+      </w:r>
+      <w:proofErr w:type="spellStart"/>
+      <w:r>
+        <w:rPr>
+          <w:rFonts w:cs="Arial"/>
+          <w:sz w:val="24"/>
+          <w:szCs w:val="28"/>
+        </w:rPr>
+        <w:t>StatementPrinter</w:t>
+      </w:r>
+      <w:proofErr w:type="spellEnd"/>
+      <w:r>
+        <w:rPr>
+          <w:rFonts w:cs="Arial"/>
+          <w:sz w:val="24"/>
+          <w:szCs w:val="28"/>
+        </w:rPr>
+        <w:t xml:space="preserve"> eine Query verwendet werden. </w:t>
+      </w:r>
+      <w:r>
+        <w:rPr>
+          <w:rFonts w:cs="Arial"/>
+          <w:sz w:val="24"/>
+          <w:szCs w:val="28"/>
+        </w:rPr>
+        <w:t>Aktuell finden sich dort die beiden temporären Variablen „</w:t>
+      </w:r>
+      <w:proofErr w:type="spellStart"/>
+      <w:r>
+        <w:rPr>
+          <w:rFonts w:cs="Arial"/>
+          <w:sz w:val="24"/>
+          <w:szCs w:val="28"/>
+        </w:rPr>
+        <w:t>play</w:t>
+      </w:r>
+      <w:proofErr w:type="spellEnd"/>
+      <w:r>
+        <w:rPr>
+          <w:rFonts w:cs="Arial"/>
+          <w:sz w:val="24"/>
+          <w:szCs w:val="28"/>
+        </w:rPr>
+        <w:t>“ und „</w:t>
+      </w:r>
+      <w:proofErr w:type="spellStart"/>
+      <w:r>
+        <w:rPr>
+          <w:rFonts w:cs="Arial"/>
+          <w:sz w:val="24"/>
+          <w:szCs w:val="28"/>
+        </w:rPr>
+        <w:t>thisAmount</w:t>
+      </w:r>
+      <w:proofErr w:type="spellEnd"/>
+      <w:r>
+        <w:rPr>
+          <w:rFonts w:cs="Arial"/>
+          <w:sz w:val="24"/>
+          <w:szCs w:val="28"/>
+        </w:rPr>
+        <w:t xml:space="preserve">“. </w:t>
+      </w:r>
+      <w:r>
+        <w:rPr>
+          <w:rFonts w:cs="Arial"/>
+          <w:sz w:val="24"/>
+          <w:szCs w:val="28"/>
+        </w:rPr>
+        <w:t>Am Schluss dürfen keine temporären Variablen im Code vorkommen.</w:t>
       </w:r>
     </w:p>
     <w:p>
@@ -5646,31 +6913,407 @@
         <w:pStyle w:val="berschrift3"/>
         <w:spacing w:line="240" w:lineRule="auto"/>
       </w:pPr>
-      <w:bookmarkStart w:id="28" w:name="_Toc536202160"/>
-      <w:r>
-        <w:t>Testhinweise</w:t>
-      </w:r>
-      <w:bookmarkEnd w:id="28"/>
-    </w:p>
-    <w:p>
-      <w:r>
-        <w:t>Ihr Text</w:t>
-      </w:r>
-    </w:p>
+      <w:r>
+        <w:t>Schätzung des Aufwands</w:t>
+      </w:r>
+    </w:p>
+    <w:p>
+      <w:pPr>
+        <w:rPr>
+          <w:rFonts w:cs="Arial"/>
+          <w:sz w:val="24"/>
+        </w:rPr>
+      </w:pPr>
+      <w:r>
+        <w:rPr>
+          <w:rFonts w:cs="Arial"/>
+          <w:sz w:val="24"/>
+        </w:rPr>
+        <w:t>Für diese Anforderung ist ein Zeitaufwand von 30 Minuten eingeplant.</w:t>
+      </w:r>
+    </w:p>
+    <w:p>
+      <w:pPr>
+        <w:rPr>
+          <w:rFonts w:cs="Arial"/>
+          <w:sz w:val="24"/>
+        </w:rPr>
+      </w:pPr>
+    </w:p>
+    <w:p>
+      <w:pPr>
+        <w:pStyle w:val="berschrift2"/>
+      </w:pPr>
+      <w:r>
+        <w:t>3</w:t>
+      </w:r>
+      <w:r>
+        <w:t>. Anforderung</w:t>
+      </w:r>
+    </w:p>
+    <w:tbl>
+      <w:tblPr>
+        <w:tblW w:w="0" w:type="auto"/>
+        <w:tblBorders>
+          <w:top w:val="single" w:sz="6" w:space="0" w:color="BFBFBF" w:themeColor="background1" w:themeShade="BF"/>
+          <w:left w:val="single" w:sz="6" w:space="0" w:color="BFBFBF" w:themeColor="background1" w:themeShade="BF"/>
+          <w:bottom w:val="single" w:sz="6" w:space="0" w:color="BFBFBF" w:themeColor="background1" w:themeShade="BF"/>
+          <w:right w:val="single" w:sz="6" w:space="0" w:color="BFBFBF" w:themeColor="background1" w:themeShade="BF"/>
+          <w:insideH w:val="single" w:sz="6" w:space="0" w:color="BFBFBF" w:themeColor="background1" w:themeShade="BF"/>
+          <w:insideV w:val="single" w:sz="6" w:space="0" w:color="BFBFBF" w:themeColor="background1" w:themeShade="BF"/>
+        </w:tblBorders>
+        <w:tblLayout w:type="fixed"/>
+        <w:tblCellMar>
+          <w:left w:w="70" w:type="dxa"/>
+          <w:right w:w="70" w:type="dxa"/>
+        </w:tblCellMar>
+        <w:tblLook w:val="0000" w:firstRow="0" w:lastRow="0" w:firstColumn="0" w:lastColumn="0" w:noHBand="0" w:noVBand="0"/>
+      </w:tblPr>
+      <w:tblGrid>
+        <w:gridCol w:w="1150"/>
+        <w:gridCol w:w="1260"/>
+        <w:gridCol w:w="1080"/>
+        <w:gridCol w:w="1080"/>
+        <w:gridCol w:w="2160"/>
+        <w:gridCol w:w="1260"/>
+        <w:gridCol w:w="1222"/>
+      </w:tblGrid>
+      <w:tr>
+        <w:trPr>
+          <w:trHeight w:val="369"/>
+        </w:trPr>
+        <w:tc>
+          <w:tcPr>
+            <w:tcW w:w="1150" w:type="dxa"/>
+            <w:shd w:val="clear" w:color="auto" w:fill="007FC5"/>
+            <w:vAlign w:val="center"/>
+          </w:tcPr>
+          <w:p>
+            <w:pPr>
+              <w:pStyle w:val="Tabelle"/>
+              <w:rPr>
+                <w:b/>
+                <w:bCs/>
+                <w:color w:val="FFFFFF" w:themeColor="background1"/>
+              </w:rPr>
+            </w:pPr>
+            <w:r>
+              <w:rPr>
+                <w:b/>
+                <w:bCs/>
+                <w:color w:val="FFFFFF" w:themeColor="background1"/>
+              </w:rPr>
+              <w:t>Nr. / ID</w:t>
+            </w:r>
+          </w:p>
+        </w:tc>
+        <w:tc>
+          <w:tcPr>
+            <w:tcW w:w="1260" w:type="dxa"/>
+            <w:vAlign w:val="center"/>
+          </w:tcPr>
+          <w:p>
+            <w:pPr>
+              <w:pStyle w:val="Tabelle"/>
+            </w:pPr>
+            <w:r>
+              <w:t>102.</w:t>
+            </w:r>
+            <w:r>
+              <w:t>3</w:t>
+            </w:r>
+          </w:p>
+        </w:tc>
+        <w:tc>
+          <w:tcPr>
+            <w:tcW w:w="2160" w:type="dxa"/>
+            <w:gridSpan w:val="2"/>
+            <w:shd w:val="clear" w:color="auto" w:fill="007FC5"/>
+            <w:vAlign w:val="center"/>
+          </w:tcPr>
+          <w:p>
+            <w:pPr>
+              <w:pStyle w:val="Tabelle"/>
+              <w:rPr>
+                <w:b/>
+                <w:color w:val="FFFFFF" w:themeColor="background1"/>
+              </w:rPr>
+            </w:pPr>
+            <w:r>
+              <w:rPr>
+                <w:b/>
+                <w:color w:val="FFFFFF" w:themeColor="background1"/>
+              </w:rPr>
+              <w:t xml:space="preserve">Nichttechnischer </w:t>
+            </w:r>
+            <w:r>
+              <w:rPr>
+                <w:b/>
+                <w:color w:val="FFFFFF" w:themeColor="background1"/>
+                <w:sz w:val="16"/>
+              </w:rPr>
+              <w:t>Titel</w:t>
+            </w:r>
+          </w:p>
+        </w:tc>
+        <w:tc>
+          <w:tcPr>
+            <w:tcW w:w="4642" w:type="dxa"/>
+            <w:gridSpan w:val="3"/>
+            <w:vAlign w:val="center"/>
+          </w:tcPr>
+          <w:p>
+            <w:pPr>
+              <w:pStyle w:val="Tabelle"/>
+              <w:rPr>
+                <w:rFonts w:cs="Arial"/>
+              </w:rPr>
+            </w:pPr>
+            <w:proofErr w:type="spellStart"/>
+            <w:r>
+              <w:rPr>
+                <w:rFonts w:cs="Arial"/>
+              </w:rPr>
+              <w:t>Statementprinter</w:t>
+            </w:r>
+            <w:proofErr w:type="spellEnd"/>
+            <w:r>
+              <w:rPr>
+                <w:rFonts w:cs="Arial"/>
+              </w:rPr>
+              <w:t xml:space="preserve"> in </w:t>
+            </w:r>
+            <w:r>
+              <w:rPr>
+                <w:rFonts w:cs="Arial"/>
+              </w:rPr>
+              <w:t>Strategie-Pattern umgesetzt</w:t>
+            </w:r>
+          </w:p>
+        </w:tc>
+      </w:tr>
+      <w:tr>
+        <w:trPr>
+          <w:trHeight w:val="369"/>
+        </w:trPr>
+        <w:tc>
+          <w:tcPr>
+            <w:tcW w:w="1150" w:type="dxa"/>
+            <w:shd w:val="clear" w:color="auto" w:fill="007FC5"/>
+            <w:vAlign w:val="center"/>
+          </w:tcPr>
+          <w:p>
+            <w:pPr>
+              <w:pStyle w:val="Tabelle"/>
+              <w:tabs>
+                <w:tab w:val="right" w:pos="2163"/>
+              </w:tabs>
+              <w:rPr>
+                <w:b/>
+                <w:bCs/>
+                <w:color w:val="FFFFFF" w:themeColor="background1"/>
+                <w:sz w:val="16"/>
+              </w:rPr>
+            </w:pPr>
+            <w:r>
+              <w:rPr>
+                <w:b/>
+                <w:color w:val="FFFFFF" w:themeColor="background1"/>
+              </w:rPr>
+              <w:t>Quellen</w:t>
+            </w:r>
+            <w:r>
+              <w:rPr>
+                <w:b/>
+                <w:bCs/>
+                <w:color w:val="FFFFFF" w:themeColor="background1"/>
+              </w:rPr>
+              <w:tab/>
+            </w:r>
+          </w:p>
+        </w:tc>
+        <w:tc>
+          <w:tcPr>
+            <w:tcW w:w="2340" w:type="dxa"/>
+            <w:gridSpan w:val="2"/>
+            <w:vAlign w:val="center"/>
+          </w:tcPr>
+          <w:p>
+            <w:pPr>
+              <w:pStyle w:val="Tabelle"/>
+            </w:pPr>
+          </w:p>
+        </w:tc>
+        <w:tc>
+          <w:tcPr>
+            <w:tcW w:w="1080" w:type="dxa"/>
+            <w:shd w:val="clear" w:color="auto" w:fill="007FC5"/>
+            <w:vAlign w:val="center"/>
+          </w:tcPr>
+          <w:p>
+            <w:pPr>
+              <w:pStyle w:val="Tabelle"/>
+              <w:rPr>
+                <w:b/>
+                <w:color w:val="FFFFFF" w:themeColor="background1"/>
+                <w:sz w:val="16"/>
+              </w:rPr>
+            </w:pPr>
+            <w:r>
+              <w:rPr>
+                <w:b/>
+                <w:color w:val="FFFFFF" w:themeColor="background1"/>
+              </w:rPr>
+              <w:t>Verweise</w:t>
+            </w:r>
+          </w:p>
+        </w:tc>
+        <w:tc>
+          <w:tcPr>
+            <w:tcW w:w="2160" w:type="dxa"/>
+            <w:vAlign w:val="center"/>
+          </w:tcPr>
+          <w:p>
+            <w:pPr>
+              <w:pStyle w:val="Tabelle"/>
+            </w:pPr>
+          </w:p>
+        </w:tc>
+        <w:tc>
+          <w:tcPr>
+            <w:tcW w:w="1260" w:type="dxa"/>
+            <w:shd w:val="clear" w:color="auto" w:fill="007FC5"/>
+            <w:vAlign w:val="center"/>
+          </w:tcPr>
+          <w:p>
+            <w:pPr>
+              <w:pStyle w:val="Tabelle"/>
+              <w:rPr>
+                <w:b/>
+                <w:color w:val="FFFFFF" w:themeColor="background1"/>
+                <w:sz w:val="16"/>
+              </w:rPr>
+            </w:pPr>
+            <w:r>
+              <w:rPr>
+                <w:b/>
+                <w:color w:val="FFFFFF" w:themeColor="background1"/>
+              </w:rPr>
+              <w:t>Priorität</w:t>
+            </w:r>
+          </w:p>
+        </w:tc>
+        <w:tc>
+          <w:tcPr>
+            <w:tcW w:w="1222" w:type="dxa"/>
+            <w:vAlign w:val="center"/>
+          </w:tcPr>
+          <w:p>
+            <w:pPr>
+              <w:pStyle w:val="Tabelle"/>
+            </w:pPr>
+            <w:proofErr w:type="gramStart"/>
+            <w:r>
+              <w:t>muss</w:t>
+            </w:r>
+            <w:proofErr w:type="gramEnd"/>
+          </w:p>
+        </w:tc>
+      </w:tr>
+    </w:tbl>
     <w:p>
       <w:pPr>
         <w:pStyle w:val="berschrift3"/>
         <w:spacing w:line="240" w:lineRule="auto"/>
       </w:pPr>
-      <w:bookmarkStart w:id="29" w:name="_Toc536202161"/>
-      <w:r>
-        <w:t>Vergleich mit bestehenden Lösungen</w:t>
-      </w:r>
-      <w:bookmarkEnd w:id="29"/>
-    </w:p>
-    <w:p>
-      <w:r>
-        <w:t>Ihr Text</w:t>
+      <w:r>
+        <w:t>Beschreibung</w:t>
+      </w:r>
+    </w:p>
+    <w:p>
+      <w:pPr>
+        <w:tabs>
+          <w:tab w:val="left" w:pos="2775"/>
+        </w:tabs>
+        <w:rPr>
+          <w:rFonts w:cs="Arial"/>
+          <w:sz w:val="28"/>
+          <w:szCs w:val="28"/>
+        </w:rPr>
+      </w:pPr>
+      <w:r>
+        <w:rPr>
+          <w:rFonts w:cs="Arial"/>
+          <w:sz w:val="24"/>
+          <w:szCs w:val="28"/>
+        </w:rPr>
+        <w:t xml:space="preserve">Um verschiedene </w:t>
+      </w:r>
+      <w:proofErr w:type="spellStart"/>
+      <w:r>
+        <w:rPr>
+          <w:rFonts w:cs="Arial"/>
+          <w:sz w:val="24"/>
+          <w:szCs w:val="28"/>
+        </w:rPr>
+        <w:t>Möglichekeiten</w:t>
+      </w:r>
+      <w:proofErr w:type="spellEnd"/>
+      <w:r>
+        <w:rPr>
+          <w:rFonts w:cs="Arial"/>
+          <w:sz w:val="24"/>
+          <w:szCs w:val="28"/>
+        </w:rPr>
+        <w:t xml:space="preserve"> für die Ausgabe des Textes zu gewährleisten und somit den Code flexibler zu gestalten, soll das Strategie-Pattern umgesetzt werden. Es soll auf einzelne Implementierungen bzw. Strategien durch </w:t>
+      </w:r>
+      <w:r>
+        <w:rPr>
+          <w:rFonts w:cs="Arial"/>
+          <w:sz w:val="24"/>
+          <w:szCs w:val="28"/>
+        </w:rPr>
+        <w:t>d</w:t>
+      </w:r>
+      <w:r>
+        <w:rPr>
+          <w:rFonts w:cs="Arial"/>
+          <w:sz w:val="24"/>
+          <w:szCs w:val="28"/>
+        </w:rPr>
+        <w:t xml:space="preserve">ie Verwendung der </w:t>
+      </w:r>
+      <w:r>
+        <w:rPr>
+          <w:rFonts w:cs="Arial"/>
+          <w:sz w:val="24"/>
+          <w:szCs w:val="28"/>
+        </w:rPr>
+        <w:t>Strategie-</w:t>
+      </w:r>
+      <w:r>
+        <w:rPr>
+          <w:rFonts w:cs="Arial"/>
+          <w:sz w:val="24"/>
+          <w:szCs w:val="28"/>
+        </w:rPr>
+        <w:t>Schnittstelle zugegriffen werden.</w:t>
+      </w:r>
+      <w:r>
+        <w:rPr>
+          <w:rFonts w:cs="Arial"/>
+          <w:sz w:val="24"/>
+          <w:szCs w:val="28"/>
+        </w:rPr>
+        <w:t xml:space="preserve"> Die verschiedenen Implementierungen implementieren dafür das Schnittstellen-Interface.</w:t>
+      </w:r>
+      <w:r>
+        <w:rPr>
+          <w:rFonts w:cs="Arial"/>
+          <w:sz w:val="24"/>
+          <w:szCs w:val="28"/>
+        </w:rPr>
+        <w:t xml:space="preserve"> Die aktuelle Umsetzung der Ausgabe als normaler Text soll dabei bereits eine Umsetzung der Strategie darstellen.</w:t>
       </w:r>
     </w:p>
     <w:p>
@@ -5678,24 +7321,1355 @@
         <w:pStyle w:val="berschrift3"/>
         <w:spacing w:line="240" w:lineRule="auto"/>
       </w:pPr>
-      <w:bookmarkStart w:id="30" w:name="_Toc536202162"/>
-      <w:r>
-        <w:t>S</w:t>
-      </w:r>
-      <w:r>
-        <w:t>chätzung des Aufwands</w:t>
-      </w:r>
-      <w:bookmarkEnd w:id="30"/>
-    </w:p>
-    <w:p>
-      <w:pPr>
-        <w:rPr>
-          <w:rFonts w:cs="Arial"/>
-        </w:rPr>
-      </w:pPr>
-      <w:r>
-        <w:t>Ihr Text</w:t>
-      </w:r>
+      <w:r>
+        <w:lastRenderedPageBreak/>
+        <w:t>Schätzung des Aufwands</w:t>
+      </w:r>
+    </w:p>
+    <w:p>
+      <w:pPr>
+        <w:rPr>
+          <w:rFonts w:cs="Arial"/>
+          <w:sz w:val="24"/>
+        </w:rPr>
+      </w:pPr>
+      <w:r>
+        <w:rPr>
+          <w:rFonts w:cs="Arial"/>
+          <w:sz w:val="24"/>
+        </w:rPr>
+        <w:t>Für diese Anforderung ist ein Zeitaufwand von 30 Minuten eingeplant.</w:t>
+      </w:r>
+    </w:p>
+    <w:p>
+      <w:pPr>
+        <w:pStyle w:val="berschrift2"/>
+      </w:pPr>
+      <w:r>
+        <w:t>4</w:t>
+      </w:r>
+      <w:r>
+        <w:t>. Anforderung</w:t>
+      </w:r>
+    </w:p>
+    <w:tbl>
+      <w:tblPr>
+        <w:tblW w:w="0" w:type="auto"/>
+        <w:tblBorders>
+          <w:top w:val="single" w:sz="6" w:space="0" w:color="BFBFBF" w:themeColor="background1" w:themeShade="BF"/>
+          <w:left w:val="single" w:sz="6" w:space="0" w:color="BFBFBF" w:themeColor="background1" w:themeShade="BF"/>
+          <w:bottom w:val="single" w:sz="6" w:space="0" w:color="BFBFBF" w:themeColor="background1" w:themeShade="BF"/>
+          <w:right w:val="single" w:sz="6" w:space="0" w:color="BFBFBF" w:themeColor="background1" w:themeShade="BF"/>
+          <w:insideH w:val="single" w:sz="6" w:space="0" w:color="BFBFBF" w:themeColor="background1" w:themeShade="BF"/>
+          <w:insideV w:val="single" w:sz="6" w:space="0" w:color="BFBFBF" w:themeColor="background1" w:themeShade="BF"/>
+        </w:tblBorders>
+        <w:tblLayout w:type="fixed"/>
+        <w:tblCellMar>
+          <w:left w:w="70" w:type="dxa"/>
+          <w:right w:w="70" w:type="dxa"/>
+        </w:tblCellMar>
+        <w:tblLook w:val="0000" w:firstRow="0" w:lastRow="0" w:firstColumn="0" w:lastColumn="0" w:noHBand="0" w:noVBand="0"/>
+      </w:tblPr>
+      <w:tblGrid>
+        <w:gridCol w:w="1150"/>
+        <w:gridCol w:w="1260"/>
+        <w:gridCol w:w="1080"/>
+        <w:gridCol w:w="1080"/>
+        <w:gridCol w:w="2160"/>
+        <w:gridCol w:w="1260"/>
+        <w:gridCol w:w="1222"/>
+      </w:tblGrid>
+      <w:tr>
+        <w:trPr>
+          <w:trHeight w:val="369"/>
+        </w:trPr>
+        <w:tc>
+          <w:tcPr>
+            <w:tcW w:w="1150" w:type="dxa"/>
+            <w:shd w:val="clear" w:color="auto" w:fill="007FC5"/>
+            <w:vAlign w:val="center"/>
+          </w:tcPr>
+          <w:p>
+            <w:pPr>
+              <w:pStyle w:val="Tabelle"/>
+              <w:rPr>
+                <w:b/>
+                <w:bCs/>
+                <w:color w:val="FFFFFF" w:themeColor="background1"/>
+              </w:rPr>
+            </w:pPr>
+            <w:r>
+              <w:rPr>
+                <w:b/>
+                <w:bCs/>
+                <w:color w:val="FFFFFF" w:themeColor="background1"/>
+              </w:rPr>
+              <w:t>Nr. / ID</w:t>
+            </w:r>
+          </w:p>
+        </w:tc>
+        <w:tc>
+          <w:tcPr>
+            <w:tcW w:w="1260" w:type="dxa"/>
+            <w:vAlign w:val="center"/>
+          </w:tcPr>
+          <w:p>
+            <w:pPr>
+              <w:pStyle w:val="Tabelle"/>
+            </w:pPr>
+            <w:r>
+              <w:t>102.</w:t>
+            </w:r>
+            <w:r>
+              <w:t>4</w:t>
+            </w:r>
+          </w:p>
+        </w:tc>
+        <w:tc>
+          <w:tcPr>
+            <w:tcW w:w="2160" w:type="dxa"/>
+            <w:gridSpan w:val="2"/>
+            <w:shd w:val="clear" w:color="auto" w:fill="007FC5"/>
+            <w:vAlign w:val="center"/>
+          </w:tcPr>
+          <w:p>
+            <w:pPr>
+              <w:pStyle w:val="Tabelle"/>
+              <w:rPr>
+                <w:b/>
+                <w:color w:val="FFFFFF" w:themeColor="background1"/>
+              </w:rPr>
+            </w:pPr>
+            <w:r>
+              <w:rPr>
+                <w:b/>
+                <w:color w:val="FFFFFF" w:themeColor="background1"/>
+              </w:rPr>
+              <w:t xml:space="preserve">Nichttechnischer </w:t>
+            </w:r>
+            <w:r>
+              <w:rPr>
+                <w:b/>
+                <w:color w:val="FFFFFF" w:themeColor="background1"/>
+                <w:sz w:val="16"/>
+              </w:rPr>
+              <w:t>Titel</w:t>
+            </w:r>
+          </w:p>
+        </w:tc>
+        <w:tc>
+          <w:tcPr>
+            <w:tcW w:w="4642" w:type="dxa"/>
+            <w:gridSpan w:val="3"/>
+            <w:vAlign w:val="center"/>
+          </w:tcPr>
+          <w:p>
+            <w:pPr>
+              <w:pStyle w:val="Tabelle"/>
+              <w:rPr>
+                <w:rFonts w:cs="Arial"/>
+              </w:rPr>
+            </w:pPr>
+            <w:r>
+              <w:rPr>
+                <w:rFonts w:cs="Arial"/>
+              </w:rPr>
+              <w:t>Switch-Case ist durch Vererbung (Polymorphismus) ersetzt</w:t>
+            </w:r>
+          </w:p>
+        </w:tc>
+      </w:tr>
+      <w:tr>
+        <w:trPr>
+          <w:trHeight w:val="369"/>
+        </w:trPr>
+        <w:tc>
+          <w:tcPr>
+            <w:tcW w:w="1150" w:type="dxa"/>
+            <w:shd w:val="clear" w:color="auto" w:fill="007FC5"/>
+            <w:vAlign w:val="center"/>
+          </w:tcPr>
+          <w:p>
+            <w:pPr>
+              <w:pStyle w:val="Tabelle"/>
+              <w:tabs>
+                <w:tab w:val="right" w:pos="2163"/>
+              </w:tabs>
+              <w:rPr>
+                <w:b/>
+                <w:bCs/>
+                <w:color w:val="FFFFFF" w:themeColor="background1"/>
+                <w:sz w:val="16"/>
+              </w:rPr>
+            </w:pPr>
+            <w:r>
+              <w:rPr>
+                <w:b/>
+                <w:color w:val="FFFFFF" w:themeColor="background1"/>
+              </w:rPr>
+              <w:t>Quellen</w:t>
+            </w:r>
+            <w:r>
+              <w:rPr>
+                <w:b/>
+                <w:bCs/>
+                <w:color w:val="FFFFFF" w:themeColor="background1"/>
+              </w:rPr>
+              <w:tab/>
+            </w:r>
+          </w:p>
+        </w:tc>
+        <w:tc>
+          <w:tcPr>
+            <w:tcW w:w="2340" w:type="dxa"/>
+            <w:gridSpan w:val="2"/>
+            <w:vAlign w:val="center"/>
+          </w:tcPr>
+          <w:p>
+            <w:pPr>
+              <w:pStyle w:val="Tabelle"/>
+            </w:pPr>
+          </w:p>
+        </w:tc>
+        <w:tc>
+          <w:tcPr>
+            <w:tcW w:w="1080" w:type="dxa"/>
+            <w:shd w:val="clear" w:color="auto" w:fill="007FC5"/>
+            <w:vAlign w:val="center"/>
+          </w:tcPr>
+          <w:p>
+            <w:pPr>
+              <w:pStyle w:val="Tabelle"/>
+              <w:rPr>
+                <w:b/>
+                <w:color w:val="FFFFFF" w:themeColor="background1"/>
+                <w:sz w:val="16"/>
+              </w:rPr>
+            </w:pPr>
+            <w:r>
+              <w:rPr>
+                <w:b/>
+                <w:color w:val="FFFFFF" w:themeColor="background1"/>
+              </w:rPr>
+              <w:t>Verweise</w:t>
+            </w:r>
+          </w:p>
+        </w:tc>
+        <w:tc>
+          <w:tcPr>
+            <w:tcW w:w="2160" w:type="dxa"/>
+            <w:vAlign w:val="center"/>
+          </w:tcPr>
+          <w:p>
+            <w:pPr>
+              <w:pStyle w:val="Tabelle"/>
+            </w:pPr>
+          </w:p>
+        </w:tc>
+        <w:tc>
+          <w:tcPr>
+            <w:tcW w:w="1260" w:type="dxa"/>
+            <w:shd w:val="clear" w:color="auto" w:fill="007FC5"/>
+            <w:vAlign w:val="center"/>
+          </w:tcPr>
+          <w:p>
+            <w:pPr>
+              <w:pStyle w:val="Tabelle"/>
+              <w:rPr>
+                <w:b/>
+                <w:color w:val="FFFFFF" w:themeColor="background1"/>
+                <w:sz w:val="16"/>
+              </w:rPr>
+            </w:pPr>
+            <w:r>
+              <w:rPr>
+                <w:b/>
+                <w:color w:val="FFFFFF" w:themeColor="background1"/>
+              </w:rPr>
+              <w:t>Priorität</w:t>
+            </w:r>
+          </w:p>
+        </w:tc>
+        <w:tc>
+          <w:tcPr>
+            <w:tcW w:w="1222" w:type="dxa"/>
+            <w:vAlign w:val="center"/>
+          </w:tcPr>
+          <w:p>
+            <w:pPr>
+              <w:pStyle w:val="Tabelle"/>
+            </w:pPr>
+            <w:proofErr w:type="gramStart"/>
+            <w:r>
+              <w:t>muss</w:t>
+            </w:r>
+            <w:proofErr w:type="gramEnd"/>
+          </w:p>
+        </w:tc>
+      </w:tr>
+    </w:tbl>
+    <w:p>
+      <w:pPr>
+        <w:pStyle w:val="berschrift3"/>
+        <w:spacing w:line="240" w:lineRule="auto"/>
+      </w:pPr>
+      <w:r>
+        <w:t>Beschreibung</w:t>
+      </w:r>
+    </w:p>
+    <w:p>
+      <w:pPr>
+        <w:tabs>
+          <w:tab w:val="left" w:pos="2775"/>
+        </w:tabs>
+        <w:rPr>
+          <w:rFonts w:cs="Arial"/>
+          <w:sz w:val="28"/>
+          <w:szCs w:val="28"/>
+        </w:rPr>
+      </w:pPr>
+      <w:r>
+        <w:rPr>
+          <w:rFonts w:cs="Arial"/>
+          <w:sz w:val="24"/>
+          <w:szCs w:val="28"/>
+        </w:rPr>
+        <w:t xml:space="preserve">Für guten Code sollten Switch-Cases </w:t>
+      </w:r>
+      <w:r>
+        <w:rPr>
+          <w:rFonts w:cs="Arial"/>
+          <w:sz w:val="24"/>
+          <w:szCs w:val="28"/>
+        </w:rPr>
+        <w:t>vermieden werden. Dadurch entsteht übersichtlicherer Code, der auch leichter erweiterbar ist. Dafür werden d</w:t>
+      </w:r>
+      <w:r>
+        <w:rPr>
+          <w:rFonts w:cs="Arial"/>
+          <w:sz w:val="24"/>
+          <w:szCs w:val="28"/>
+        </w:rPr>
+        <w:t>as</w:t>
+      </w:r>
+      <w:r>
+        <w:rPr>
+          <w:rFonts w:cs="Arial"/>
+          <w:sz w:val="24"/>
+          <w:szCs w:val="28"/>
+        </w:rPr>
+        <w:t xml:space="preserve"> Switch-Case</w:t>
+      </w:r>
+      <w:r>
+        <w:rPr>
+          <w:rFonts w:cs="Arial"/>
+          <w:sz w:val="24"/>
+          <w:szCs w:val="28"/>
+        </w:rPr>
+        <w:t xml:space="preserve"> im </w:t>
+      </w:r>
+      <w:proofErr w:type="spellStart"/>
+      <w:r>
+        <w:rPr>
+          <w:rFonts w:cs="Arial"/>
+          <w:sz w:val="24"/>
+          <w:szCs w:val="28"/>
+        </w:rPr>
+        <w:t>StatementPrinter</w:t>
+      </w:r>
+      <w:proofErr w:type="spellEnd"/>
+      <w:r>
+        <w:rPr>
+          <w:rFonts w:cs="Arial"/>
+          <w:sz w:val="24"/>
+          <w:szCs w:val="28"/>
+        </w:rPr>
+        <w:t>, welches nach dem Genre des Theaterstücks unterscheidet,</w:t>
+      </w:r>
+      <w:r>
+        <w:rPr>
+          <w:rFonts w:cs="Arial"/>
+          <w:sz w:val="24"/>
+          <w:szCs w:val="28"/>
+        </w:rPr>
+        <w:t xml:space="preserve"> durch Vererbung ersetzt.</w:t>
+      </w:r>
+    </w:p>
+    <w:p>
+      <w:pPr>
+        <w:pStyle w:val="berschrift3"/>
+        <w:spacing w:line="240" w:lineRule="auto"/>
+      </w:pPr>
+      <w:r>
+        <w:t>Schätzung des Aufwands</w:t>
+      </w:r>
+    </w:p>
+    <w:p>
+      <w:pPr>
+        <w:rPr>
+          <w:rFonts w:cs="Arial"/>
+          <w:sz w:val="24"/>
+        </w:rPr>
+      </w:pPr>
+      <w:r>
+        <w:rPr>
+          <w:rFonts w:cs="Arial"/>
+          <w:sz w:val="24"/>
+        </w:rPr>
+        <w:t>Für diese Anforderung ist ein Zeitaufwand von 30 Minuten eingeplant.</w:t>
+      </w:r>
+    </w:p>
+    <w:p>
+      <w:pPr>
+        <w:rPr>
+          <w:rFonts w:cs="Arial"/>
+          <w:sz w:val="24"/>
+        </w:rPr>
+      </w:pPr>
+    </w:p>
+    <w:p>
+      <w:pPr>
+        <w:pStyle w:val="berschrift2"/>
+      </w:pPr>
+      <w:r>
+        <w:t>5</w:t>
+      </w:r>
+      <w:r>
+        <w:t>. Anforderung</w:t>
+      </w:r>
+    </w:p>
+    <w:tbl>
+      <w:tblPr>
+        <w:tblW w:w="0" w:type="auto"/>
+        <w:tblBorders>
+          <w:top w:val="single" w:sz="6" w:space="0" w:color="BFBFBF" w:themeColor="background1" w:themeShade="BF"/>
+          <w:left w:val="single" w:sz="6" w:space="0" w:color="BFBFBF" w:themeColor="background1" w:themeShade="BF"/>
+          <w:bottom w:val="single" w:sz="6" w:space="0" w:color="BFBFBF" w:themeColor="background1" w:themeShade="BF"/>
+          <w:right w:val="single" w:sz="6" w:space="0" w:color="BFBFBF" w:themeColor="background1" w:themeShade="BF"/>
+          <w:insideH w:val="single" w:sz="6" w:space="0" w:color="BFBFBF" w:themeColor="background1" w:themeShade="BF"/>
+          <w:insideV w:val="single" w:sz="6" w:space="0" w:color="BFBFBF" w:themeColor="background1" w:themeShade="BF"/>
+        </w:tblBorders>
+        <w:tblLayout w:type="fixed"/>
+        <w:tblCellMar>
+          <w:left w:w="70" w:type="dxa"/>
+          <w:right w:w="70" w:type="dxa"/>
+        </w:tblCellMar>
+        <w:tblLook w:val="0000" w:firstRow="0" w:lastRow="0" w:firstColumn="0" w:lastColumn="0" w:noHBand="0" w:noVBand="0"/>
+      </w:tblPr>
+      <w:tblGrid>
+        <w:gridCol w:w="1150"/>
+        <w:gridCol w:w="1260"/>
+        <w:gridCol w:w="1080"/>
+        <w:gridCol w:w="1080"/>
+        <w:gridCol w:w="2160"/>
+        <w:gridCol w:w="1260"/>
+        <w:gridCol w:w="1222"/>
+      </w:tblGrid>
+      <w:tr>
+        <w:trPr>
+          <w:trHeight w:val="369"/>
+        </w:trPr>
+        <w:tc>
+          <w:tcPr>
+            <w:tcW w:w="1150" w:type="dxa"/>
+            <w:shd w:val="clear" w:color="auto" w:fill="007FC5"/>
+            <w:vAlign w:val="center"/>
+          </w:tcPr>
+          <w:p>
+            <w:pPr>
+              <w:pStyle w:val="Tabelle"/>
+              <w:rPr>
+                <w:b/>
+                <w:bCs/>
+                <w:color w:val="FFFFFF" w:themeColor="background1"/>
+              </w:rPr>
+            </w:pPr>
+            <w:r>
+              <w:rPr>
+                <w:b/>
+                <w:bCs/>
+                <w:color w:val="FFFFFF" w:themeColor="background1"/>
+              </w:rPr>
+              <w:t>Nr. / ID</w:t>
+            </w:r>
+          </w:p>
+        </w:tc>
+        <w:tc>
+          <w:tcPr>
+            <w:tcW w:w="1260" w:type="dxa"/>
+            <w:vAlign w:val="center"/>
+          </w:tcPr>
+          <w:p>
+            <w:pPr>
+              <w:pStyle w:val="Tabelle"/>
+            </w:pPr>
+            <w:r>
+              <w:t>10</w:t>
+            </w:r>
+            <w:r>
+              <w:t>5.1</w:t>
+            </w:r>
+          </w:p>
+        </w:tc>
+        <w:tc>
+          <w:tcPr>
+            <w:tcW w:w="2160" w:type="dxa"/>
+            <w:gridSpan w:val="2"/>
+            <w:shd w:val="clear" w:color="auto" w:fill="007FC5"/>
+            <w:vAlign w:val="center"/>
+          </w:tcPr>
+          <w:p>
+            <w:pPr>
+              <w:pStyle w:val="Tabelle"/>
+              <w:rPr>
+                <w:b/>
+                <w:color w:val="FFFFFF" w:themeColor="background1"/>
+              </w:rPr>
+            </w:pPr>
+            <w:r>
+              <w:rPr>
+                <w:b/>
+                <w:color w:val="FFFFFF" w:themeColor="background1"/>
+              </w:rPr>
+              <w:t xml:space="preserve">Nichttechnischer </w:t>
+            </w:r>
+            <w:r>
+              <w:rPr>
+                <w:b/>
+                <w:color w:val="FFFFFF" w:themeColor="background1"/>
+                <w:sz w:val="16"/>
+              </w:rPr>
+              <w:t>Titel</w:t>
+            </w:r>
+          </w:p>
+        </w:tc>
+        <w:tc>
+          <w:tcPr>
+            <w:tcW w:w="4642" w:type="dxa"/>
+            <w:gridSpan w:val="3"/>
+            <w:vAlign w:val="center"/>
+          </w:tcPr>
+          <w:p>
+            <w:pPr>
+              <w:pStyle w:val="Tabelle"/>
+              <w:rPr>
+                <w:rFonts w:cs="Arial"/>
+              </w:rPr>
+            </w:pPr>
+            <w:r>
+              <w:rPr>
+                <w:rFonts w:cs="Arial"/>
+              </w:rPr>
+              <w:t>Neue Play-Möglichkeiten sind ergänzt</w:t>
+            </w:r>
+          </w:p>
+        </w:tc>
+      </w:tr>
+      <w:tr>
+        <w:trPr>
+          <w:trHeight w:val="369"/>
+        </w:trPr>
+        <w:tc>
+          <w:tcPr>
+            <w:tcW w:w="1150" w:type="dxa"/>
+            <w:shd w:val="clear" w:color="auto" w:fill="007FC5"/>
+            <w:vAlign w:val="center"/>
+          </w:tcPr>
+          <w:p>
+            <w:pPr>
+              <w:pStyle w:val="Tabelle"/>
+              <w:tabs>
+                <w:tab w:val="right" w:pos="2163"/>
+              </w:tabs>
+              <w:rPr>
+                <w:b/>
+                <w:bCs/>
+                <w:color w:val="FFFFFF" w:themeColor="background1"/>
+                <w:sz w:val="16"/>
+              </w:rPr>
+            </w:pPr>
+            <w:r>
+              <w:rPr>
+                <w:b/>
+                <w:color w:val="FFFFFF" w:themeColor="background1"/>
+              </w:rPr>
+              <w:t>Quellen</w:t>
+            </w:r>
+            <w:r>
+              <w:rPr>
+                <w:b/>
+                <w:bCs/>
+                <w:color w:val="FFFFFF" w:themeColor="background1"/>
+              </w:rPr>
+              <w:tab/>
+            </w:r>
+          </w:p>
+        </w:tc>
+        <w:tc>
+          <w:tcPr>
+            <w:tcW w:w="2340" w:type="dxa"/>
+            <w:gridSpan w:val="2"/>
+            <w:vAlign w:val="center"/>
+          </w:tcPr>
+          <w:p>
+            <w:pPr>
+              <w:pStyle w:val="Tabelle"/>
+            </w:pPr>
+          </w:p>
+        </w:tc>
+        <w:tc>
+          <w:tcPr>
+            <w:tcW w:w="1080" w:type="dxa"/>
+            <w:shd w:val="clear" w:color="auto" w:fill="007FC5"/>
+            <w:vAlign w:val="center"/>
+          </w:tcPr>
+          <w:p>
+            <w:pPr>
+              <w:pStyle w:val="Tabelle"/>
+              <w:rPr>
+                <w:b/>
+                <w:color w:val="FFFFFF" w:themeColor="background1"/>
+                <w:sz w:val="16"/>
+              </w:rPr>
+            </w:pPr>
+            <w:r>
+              <w:rPr>
+                <w:b/>
+                <w:color w:val="FFFFFF" w:themeColor="background1"/>
+              </w:rPr>
+              <w:t>Verweise</w:t>
+            </w:r>
+          </w:p>
+        </w:tc>
+        <w:tc>
+          <w:tcPr>
+            <w:tcW w:w="2160" w:type="dxa"/>
+            <w:vAlign w:val="center"/>
+          </w:tcPr>
+          <w:p>
+            <w:pPr>
+              <w:pStyle w:val="Tabelle"/>
+            </w:pPr>
+          </w:p>
+        </w:tc>
+        <w:tc>
+          <w:tcPr>
+            <w:tcW w:w="1260" w:type="dxa"/>
+            <w:shd w:val="clear" w:color="auto" w:fill="007FC5"/>
+            <w:vAlign w:val="center"/>
+          </w:tcPr>
+          <w:p>
+            <w:pPr>
+              <w:pStyle w:val="Tabelle"/>
+              <w:rPr>
+                <w:b/>
+                <w:color w:val="FFFFFF" w:themeColor="background1"/>
+                <w:sz w:val="16"/>
+              </w:rPr>
+            </w:pPr>
+            <w:r>
+              <w:rPr>
+                <w:b/>
+                <w:color w:val="FFFFFF" w:themeColor="background1"/>
+              </w:rPr>
+              <w:t>Priorität</w:t>
+            </w:r>
+          </w:p>
+        </w:tc>
+        <w:tc>
+          <w:tcPr>
+            <w:tcW w:w="1222" w:type="dxa"/>
+            <w:vAlign w:val="center"/>
+          </w:tcPr>
+          <w:p>
+            <w:pPr>
+              <w:pStyle w:val="Tabelle"/>
+            </w:pPr>
+            <w:proofErr w:type="gramStart"/>
+            <w:r>
+              <w:t>muss</w:t>
+            </w:r>
+            <w:proofErr w:type="gramEnd"/>
+          </w:p>
+        </w:tc>
+      </w:tr>
+    </w:tbl>
+    <w:p>
+      <w:pPr>
+        <w:pStyle w:val="berschrift3"/>
+        <w:spacing w:line="240" w:lineRule="auto"/>
+      </w:pPr>
+      <w:r>
+        <w:t>Beschreibung</w:t>
+      </w:r>
+    </w:p>
+    <w:p>
+      <w:pPr>
+        <w:tabs>
+          <w:tab w:val="left" w:pos="2775"/>
+        </w:tabs>
+        <w:rPr>
+          <w:rFonts w:cs="Arial"/>
+          <w:color w:val="333333"/>
+          <w:sz w:val="26"/>
+          <w:szCs w:val="26"/>
+        </w:rPr>
+      </w:pPr>
+      <w:r>
+        <w:rPr>
+          <w:rFonts w:cs="Arial"/>
+          <w:sz w:val="24"/>
+          <w:szCs w:val="28"/>
+        </w:rPr>
+        <w:t xml:space="preserve">Durch die Ersetzung des Switch-Cases in Polymorphismus können jetzt neue Play-Möglichkeiten ergänzt werden. Diese weiteren Typen sind: </w:t>
+      </w:r>
+      <w:proofErr w:type="spellStart"/>
+      <w:r>
+        <w:rPr>
+          <w:rStyle w:val="fontstyle01"/>
+          <w:rFonts w:ascii="Arial" w:hAnsi="Arial" w:cs="Arial"/>
+          <w:sz w:val="24"/>
+          <w:szCs w:val="24"/>
+        </w:rPr>
+        <w:t>history</w:t>
+      </w:r>
+      <w:proofErr w:type="spellEnd"/>
+      <w:r>
+        <w:rPr>
+          <w:rStyle w:val="fontstyle01"/>
+          <w:rFonts w:ascii="Arial" w:hAnsi="Arial" w:cs="Arial"/>
+          <w:sz w:val="24"/>
+          <w:szCs w:val="24"/>
+        </w:rPr>
+        <w:t xml:space="preserve">, pastoral, </w:t>
+      </w:r>
+      <w:proofErr w:type="spellStart"/>
+      <w:r>
+        <w:rPr>
+          <w:rStyle w:val="fontstyle01"/>
+          <w:rFonts w:ascii="Arial" w:hAnsi="Arial" w:cs="Arial"/>
+          <w:sz w:val="24"/>
+          <w:szCs w:val="24"/>
+        </w:rPr>
+        <w:t>pastoral</w:t>
+      </w:r>
+      <w:r>
+        <w:rPr>
+          <w:rStyle w:val="fontstyle01"/>
+          <w:rFonts w:ascii="Arial" w:hAnsi="Arial" w:cs="Arial"/>
+          <w:sz w:val="24"/>
+          <w:szCs w:val="24"/>
+        </w:rPr>
+        <w:softHyphen/>
+        <w:t>comical</w:t>
+      </w:r>
+      <w:proofErr w:type="spellEnd"/>
+      <w:r>
+        <w:rPr>
+          <w:rStyle w:val="fontstyle01"/>
+          <w:rFonts w:ascii="Arial" w:hAnsi="Arial" w:cs="Arial"/>
+          <w:sz w:val="24"/>
+          <w:szCs w:val="24"/>
+        </w:rPr>
+        <w:t xml:space="preserve">, </w:t>
+      </w:r>
+      <w:proofErr w:type="spellStart"/>
+      <w:r>
+        <w:rPr>
+          <w:rStyle w:val="fontstyle01"/>
+          <w:rFonts w:ascii="Arial" w:hAnsi="Arial" w:cs="Arial"/>
+          <w:sz w:val="24"/>
+          <w:szCs w:val="24"/>
+        </w:rPr>
+        <w:t>historical</w:t>
+      </w:r>
+      <w:r>
+        <w:rPr>
+          <w:rStyle w:val="fontstyle01"/>
+          <w:rFonts w:ascii="Arial" w:hAnsi="Arial" w:cs="Arial"/>
+          <w:sz w:val="24"/>
+          <w:szCs w:val="24"/>
+        </w:rPr>
+        <w:softHyphen/>
+        <w:t>pastoral</w:t>
+      </w:r>
+      <w:proofErr w:type="spellEnd"/>
+      <w:r>
+        <w:rPr>
+          <w:rStyle w:val="fontstyle01"/>
+          <w:rFonts w:ascii="Arial" w:hAnsi="Arial" w:cs="Arial"/>
+          <w:sz w:val="24"/>
+          <w:szCs w:val="24"/>
+        </w:rPr>
+        <w:t xml:space="preserve">, </w:t>
+      </w:r>
+      <w:proofErr w:type="spellStart"/>
+      <w:r>
+        <w:rPr>
+          <w:rStyle w:val="fontstyle01"/>
+          <w:rFonts w:ascii="Arial" w:hAnsi="Arial" w:cs="Arial"/>
+          <w:sz w:val="24"/>
+          <w:szCs w:val="24"/>
+        </w:rPr>
+        <w:t>tragicalhistorical</w:t>
+      </w:r>
+      <w:proofErr w:type="spellEnd"/>
+      <w:r>
+        <w:rPr>
+          <w:rStyle w:val="fontstyle01"/>
+          <w:rFonts w:ascii="Arial" w:hAnsi="Arial" w:cs="Arial"/>
+          <w:sz w:val="24"/>
+          <w:szCs w:val="24"/>
+        </w:rPr>
+        <w:t xml:space="preserve">, </w:t>
+      </w:r>
+      <w:proofErr w:type="spellStart"/>
+      <w:r>
+        <w:rPr>
+          <w:rStyle w:val="fontstyle01"/>
+          <w:rFonts w:ascii="Arial" w:hAnsi="Arial" w:cs="Arial"/>
+          <w:sz w:val="24"/>
+          <w:szCs w:val="24"/>
+        </w:rPr>
+        <w:t>tragical</w:t>
+      </w:r>
+      <w:r>
+        <w:rPr>
+          <w:rStyle w:val="fontstyle01"/>
+          <w:rFonts w:ascii="Arial" w:hAnsi="Arial" w:cs="Arial"/>
+          <w:sz w:val="24"/>
+          <w:szCs w:val="24"/>
+        </w:rPr>
+        <w:softHyphen/>
+        <w:t>comical</w:t>
+      </w:r>
+      <w:r>
+        <w:rPr>
+          <w:rStyle w:val="fontstyle01"/>
+          <w:rFonts w:ascii="Arial" w:hAnsi="Arial" w:cs="Arial"/>
+          <w:sz w:val="24"/>
+          <w:szCs w:val="24"/>
+        </w:rPr>
+        <w:softHyphen/>
+        <w:t>historical</w:t>
+      </w:r>
+      <w:r>
+        <w:rPr>
+          <w:rStyle w:val="fontstyle01"/>
+          <w:rFonts w:ascii="Arial" w:hAnsi="Arial" w:cs="Arial"/>
+          <w:sz w:val="24"/>
+          <w:szCs w:val="24"/>
+        </w:rPr>
+        <w:softHyphen/>
+        <w:t>pastoral</w:t>
+      </w:r>
+      <w:proofErr w:type="spellEnd"/>
+      <w:r>
+        <w:rPr>
+          <w:rStyle w:val="fontstyle01"/>
+          <w:rFonts w:ascii="Arial" w:hAnsi="Arial" w:cs="Arial"/>
+          <w:sz w:val="24"/>
+          <w:szCs w:val="24"/>
+        </w:rPr>
+        <w:t xml:space="preserve">, </w:t>
+      </w:r>
+      <w:proofErr w:type="spellStart"/>
+      <w:r>
+        <w:rPr>
+          <w:rStyle w:val="fontstyle01"/>
+          <w:rFonts w:ascii="Arial" w:hAnsi="Arial" w:cs="Arial"/>
+          <w:sz w:val="24"/>
+          <w:szCs w:val="24"/>
+        </w:rPr>
+        <w:t>scene</w:t>
+      </w:r>
+      <w:proofErr w:type="spellEnd"/>
+      <w:r>
+        <w:rPr>
+          <w:rStyle w:val="fontstyle01"/>
+          <w:rFonts w:ascii="Arial" w:hAnsi="Arial" w:cs="Arial"/>
+          <w:sz w:val="24"/>
+          <w:szCs w:val="24"/>
+        </w:rPr>
+        <w:t xml:space="preserve"> </w:t>
+      </w:r>
+      <w:proofErr w:type="spellStart"/>
+      <w:r>
+        <w:rPr>
+          <w:rStyle w:val="fontstyle01"/>
+          <w:rFonts w:ascii="Arial" w:hAnsi="Arial" w:cs="Arial"/>
+          <w:sz w:val="24"/>
+          <w:szCs w:val="24"/>
+        </w:rPr>
+        <w:t>individable</w:t>
+      </w:r>
+      <w:proofErr w:type="spellEnd"/>
+      <w:r>
+        <w:rPr>
+          <w:rStyle w:val="fontstyle01"/>
+          <w:rFonts w:ascii="Arial" w:hAnsi="Arial" w:cs="Arial"/>
+          <w:sz w:val="24"/>
+          <w:szCs w:val="24"/>
+        </w:rPr>
+        <w:t xml:space="preserve">, oder </w:t>
+      </w:r>
+      <w:proofErr w:type="spellStart"/>
+      <w:r>
+        <w:rPr>
+          <w:rStyle w:val="fontstyle01"/>
+          <w:rFonts w:ascii="Arial" w:hAnsi="Arial" w:cs="Arial"/>
+          <w:sz w:val="24"/>
+          <w:szCs w:val="24"/>
+        </w:rPr>
+        <w:t>poem</w:t>
+      </w:r>
+      <w:proofErr w:type="spellEnd"/>
+      <w:r>
+        <w:rPr>
+          <w:rStyle w:val="fontstyle01"/>
+          <w:rFonts w:ascii="Arial" w:hAnsi="Arial" w:cs="Arial"/>
+          <w:sz w:val="24"/>
+          <w:szCs w:val="24"/>
+        </w:rPr>
+        <w:t xml:space="preserve"> </w:t>
+      </w:r>
+      <w:proofErr w:type="spellStart"/>
+      <w:r>
+        <w:rPr>
+          <w:rStyle w:val="fontstyle01"/>
+          <w:rFonts w:ascii="Arial" w:hAnsi="Arial" w:cs="Arial"/>
+          <w:sz w:val="24"/>
+          <w:szCs w:val="24"/>
+        </w:rPr>
+        <w:t>unlimited</w:t>
+      </w:r>
+      <w:proofErr w:type="spellEnd"/>
+      <w:r>
+        <w:rPr>
+          <w:rStyle w:val="fontstyle01"/>
+          <w:rFonts w:ascii="Arial" w:hAnsi="Arial" w:cs="Arial"/>
+          <w:sz w:val="24"/>
+          <w:szCs w:val="24"/>
+        </w:rPr>
+        <w:t>. Am Schluss hat sich nichts</w:t>
+      </w:r>
+      <w:r>
+        <w:rPr>
+          <w:rStyle w:val="fontstyle01"/>
+          <w:rFonts w:ascii="Arial" w:hAnsi="Arial" w:cs="Arial"/>
+          <w:sz w:val="24"/>
+          <w:szCs w:val="24"/>
+        </w:rPr>
+        <w:t xml:space="preserve"> an der Funktionsweise des Programms geändert, es sind nur weitere Möglichkeiten hinzugekommen.</w:t>
+      </w:r>
+    </w:p>
+    <w:p>
+      <w:pPr>
+        <w:pStyle w:val="berschrift3"/>
+        <w:spacing w:line="240" w:lineRule="auto"/>
+      </w:pPr>
+      <w:r>
+        <w:t>Schätzung des Aufwands</w:t>
+      </w:r>
+    </w:p>
+    <w:p>
+      <w:pPr>
+        <w:rPr>
+          <w:rFonts w:cs="Arial"/>
+          <w:sz w:val="24"/>
+        </w:rPr>
+      </w:pPr>
+      <w:r>
+        <w:rPr>
+          <w:rFonts w:cs="Arial"/>
+          <w:sz w:val="24"/>
+        </w:rPr>
+        <w:t>Für diese Anforderung ist ein Zeitaufwand von 30 Minuten eingeplant.</w:t>
+      </w:r>
+    </w:p>
+    <w:p>
+      <w:pPr>
+        <w:pStyle w:val="berschrift2"/>
+      </w:pPr>
+      <w:r>
+        <w:t>6. Anforderung</w:t>
+      </w:r>
+    </w:p>
+    <w:tbl>
+      <w:tblPr>
+        <w:tblW w:w="0" w:type="auto"/>
+        <w:tblBorders>
+          <w:top w:val="single" w:sz="6" w:space="0" w:color="BFBFBF" w:themeColor="background1" w:themeShade="BF"/>
+          <w:left w:val="single" w:sz="6" w:space="0" w:color="BFBFBF" w:themeColor="background1" w:themeShade="BF"/>
+          <w:bottom w:val="single" w:sz="6" w:space="0" w:color="BFBFBF" w:themeColor="background1" w:themeShade="BF"/>
+          <w:right w:val="single" w:sz="6" w:space="0" w:color="BFBFBF" w:themeColor="background1" w:themeShade="BF"/>
+          <w:insideH w:val="single" w:sz="6" w:space="0" w:color="BFBFBF" w:themeColor="background1" w:themeShade="BF"/>
+          <w:insideV w:val="single" w:sz="6" w:space="0" w:color="BFBFBF" w:themeColor="background1" w:themeShade="BF"/>
+        </w:tblBorders>
+        <w:tblLayout w:type="fixed"/>
+        <w:tblCellMar>
+          <w:left w:w="70" w:type="dxa"/>
+          <w:right w:w="70" w:type="dxa"/>
+        </w:tblCellMar>
+        <w:tblLook w:val="0000" w:firstRow="0" w:lastRow="0" w:firstColumn="0" w:lastColumn="0" w:noHBand="0" w:noVBand="0"/>
+      </w:tblPr>
+      <w:tblGrid>
+        <w:gridCol w:w="1150"/>
+        <w:gridCol w:w="1260"/>
+        <w:gridCol w:w="1080"/>
+        <w:gridCol w:w="1080"/>
+        <w:gridCol w:w="2160"/>
+        <w:gridCol w:w="1260"/>
+        <w:gridCol w:w="1222"/>
+      </w:tblGrid>
+      <w:tr>
+        <w:trPr>
+          <w:trHeight w:val="369"/>
+        </w:trPr>
+        <w:tc>
+          <w:tcPr>
+            <w:tcW w:w="1150" w:type="dxa"/>
+            <w:shd w:val="clear" w:color="auto" w:fill="007FC5"/>
+            <w:vAlign w:val="center"/>
+          </w:tcPr>
+          <w:p>
+            <w:pPr>
+              <w:pStyle w:val="Tabelle"/>
+              <w:rPr>
+                <w:b/>
+                <w:bCs/>
+                <w:color w:val="FFFFFF" w:themeColor="background1"/>
+              </w:rPr>
+            </w:pPr>
+            <w:r>
+              <w:rPr>
+                <w:b/>
+                <w:bCs/>
+                <w:color w:val="FFFFFF" w:themeColor="background1"/>
+              </w:rPr>
+              <w:t>Nr. / ID</w:t>
+            </w:r>
+          </w:p>
+        </w:tc>
+        <w:tc>
+          <w:tcPr>
+            <w:tcW w:w="1260" w:type="dxa"/>
+            <w:vAlign w:val="center"/>
+          </w:tcPr>
+          <w:p>
+            <w:pPr>
+              <w:pStyle w:val="Tabelle"/>
+            </w:pPr>
+            <w:r>
+              <w:t>105.</w:t>
+            </w:r>
+            <w:r>
+              <w:t>2</w:t>
+            </w:r>
+          </w:p>
+        </w:tc>
+        <w:tc>
+          <w:tcPr>
+            <w:tcW w:w="2160" w:type="dxa"/>
+            <w:gridSpan w:val="2"/>
+            <w:shd w:val="clear" w:color="auto" w:fill="007FC5"/>
+            <w:vAlign w:val="center"/>
+          </w:tcPr>
+          <w:p>
+            <w:pPr>
+              <w:pStyle w:val="Tabelle"/>
+              <w:rPr>
+                <w:b/>
+                <w:color w:val="FFFFFF" w:themeColor="background1"/>
+              </w:rPr>
+            </w:pPr>
+            <w:r>
+              <w:rPr>
+                <w:b/>
+                <w:color w:val="FFFFFF" w:themeColor="background1"/>
+              </w:rPr>
+              <w:t xml:space="preserve">Nichttechnischer </w:t>
+            </w:r>
+            <w:r>
+              <w:rPr>
+                <w:b/>
+                <w:color w:val="FFFFFF" w:themeColor="background1"/>
+                <w:sz w:val="16"/>
+              </w:rPr>
+              <w:t>Titel</w:t>
+            </w:r>
+          </w:p>
+        </w:tc>
+        <w:tc>
+          <w:tcPr>
+            <w:tcW w:w="4642" w:type="dxa"/>
+            <w:gridSpan w:val="3"/>
+            <w:vAlign w:val="center"/>
+          </w:tcPr>
+          <w:p>
+            <w:pPr>
+              <w:pStyle w:val="Tabelle"/>
+              <w:rPr>
+                <w:rFonts w:cs="Arial"/>
+              </w:rPr>
+            </w:pPr>
+            <w:r>
+              <w:rPr>
+                <w:rFonts w:cs="Arial"/>
+              </w:rPr>
+              <w:t>Ausgabe des Textes ist auch als HTML möglich</w:t>
+            </w:r>
+          </w:p>
+        </w:tc>
+      </w:tr>
+      <w:tr>
+        <w:trPr>
+          <w:trHeight w:val="369"/>
+        </w:trPr>
+        <w:tc>
+          <w:tcPr>
+            <w:tcW w:w="1150" w:type="dxa"/>
+            <w:shd w:val="clear" w:color="auto" w:fill="007FC5"/>
+            <w:vAlign w:val="center"/>
+          </w:tcPr>
+          <w:p>
+            <w:pPr>
+              <w:pStyle w:val="Tabelle"/>
+              <w:tabs>
+                <w:tab w:val="right" w:pos="2163"/>
+              </w:tabs>
+              <w:rPr>
+                <w:b/>
+                <w:bCs/>
+                <w:color w:val="FFFFFF" w:themeColor="background1"/>
+                <w:sz w:val="16"/>
+              </w:rPr>
+            </w:pPr>
+            <w:r>
+              <w:rPr>
+                <w:b/>
+                <w:color w:val="FFFFFF" w:themeColor="background1"/>
+              </w:rPr>
+              <w:t>Quellen</w:t>
+            </w:r>
+            <w:r>
+              <w:rPr>
+                <w:b/>
+                <w:bCs/>
+                <w:color w:val="FFFFFF" w:themeColor="background1"/>
+              </w:rPr>
+              <w:tab/>
+            </w:r>
+          </w:p>
+        </w:tc>
+        <w:tc>
+          <w:tcPr>
+            <w:tcW w:w="2340" w:type="dxa"/>
+            <w:gridSpan w:val="2"/>
+            <w:vAlign w:val="center"/>
+          </w:tcPr>
+          <w:p>
+            <w:pPr>
+              <w:pStyle w:val="Tabelle"/>
+            </w:pPr>
+          </w:p>
+        </w:tc>
+        <w:tc>
+          <w:tcPr>
+            <w:tcW w:w="1080" w:type="dxa"/>
+            <w:shd w:val="clear" w:color="auto" w:fill="007FC5"/>
+            <w:vAlign w:val="center"/>
+          </w:tcPr>
+          <w:p>
+            <w:pPr>
+              <w:pStyle w:val="Tabelle"/>
+              <w:rPr>
+                <w:b/>
+                <w:color w:val="FFFFFF" w:themeColor="background1"/>
+                <w:sz w:val="16"/>
+              </w:rPr>
+            </w:pPr>
+            <w:r>
+              <w:rPr>
+                <w:b/>
+                <w:color w:val="FFFFFF" w:themeColor="background1"/>
+              </w:rPr>
+              <w:t>Verweise</w:t>
+            </w:r>
+          </w:p>
+        </w:tc>
+        <w:tc>
+          <w:tcPr>
+            <w:tcW w:w="2160" w:type="dxa"/>
+            <w:vAlign w:val="center"/>
+          </w:tcPr>
+          <w:p>
+            <w:pPr>
+              <w:pStyle w:val="Tabelle"/>
+            </w:pPr>
+            <w:r>
+              <w:t>Anforderung 102.3</w:t>
+            </w:r>
+          </w:p>
+        </w:tc>
+        <w:tc>
+          <w:tcPr>
+            <w:tcW w:w="1260" w:type="dxa"/>
+            <w:shd w:val="clear" w:color="auto" w:fill="007FC5"/>
+            <w:vAlign w:val="center"/>
+          </w:tcPr>
+          <w:p>
+            <w:pPr>
+              <w:pStyle w:val="Tabelle"/>
+              <w:rPr>
+                <w:b/>
+                <w:color w:val="FFFFFF" w:themeColor="background1"/>
+                <w:sz w:val="16"/>
+              </w:rPr>
+            </w:pPr>
+            <w:r>
+              <w:rPr>
+                <w:b/>
+                <w:color w:val="FFFFFF" w:themeColor="background1"/>
+              </w:rPr>
+              <w:t>Priorität</w:t>
+            </w:r>
+          </w:p>
+        </w:tc>
+        <w:tc>
+          <w:tcPr>
+            <w:tcW w:w="1222" w:type="dxa"/>
+            <w:vAlign w:val="center"/>
+          </w:tcPr>
+          <w:p>
+            <w:pPr>
+              <w:pStyle w:val="Tabelle"/>
+            </w:pPr>
+            <w:proofErr w:type="gramStart"/>
+            <w:r>
+              <w:t>muss</w:t>
+            </w:r>
+            <w:proofErr w:type="gramEnd"/>
+          </w:p>
+        </w:tc>
+      </w:tr>
+    </w:tbl>
+    <w:p>
+      <w:pPr>
+        <w:pStyle w:val="berschrift3"/>
+        <w:spacing w:line="240" w:lineRule="auto"/>
+      </w:pPr>
+      <w:r>
+        <w:t>Beschreibung</w:t>
+      </w:r>
+    </w:p>
+    <w:p>
+      <w:pPr>
+        <w:tabs>
+          <w:tab w:val="left" w:pos="2775"/>
+        </w:tabs>
+        <w:rPr>
+          <w:rFonts w:cs="Arial"/>
+          <w:sz w:val="28"/>
+          <w:szCs w:val="28"/>
+        </w:rPr>
+      </w:pPr>
+      <w:r>
+        <w:rPr>
+          <w:rFonts w:cs="Arial"/>
+          <w:sz w:val="24"/>
+          <w:szCs w:val="28"/>
+        </w:rPr>
+        <w:t xml:space="preserve">Um die Aufstellungen zu drucken, soll neben normalem Text auch HTML ausgegeben werden können. Dafür soll eine weitere </w:t>
+      </w:r>
+      <w:r>
+        <w:rPr>
+          <w:rFonts w:cs="Arial"/>
+          <w:sz w:val="24"/>
+          <w:szCs w:val="28"/>
+        </w:rPr>
+        <w:t xml:space="preserve">Umsetzung der </w:t>
+      </w:r>
+      <w:r>
+        <w:rPr>
+          <w:rFonts w:cs="Arial"/>
+          <w:sz w:val="24"/>
+          <w:szCs w:val="28"/>
+        </w:rPr>
+        <w:t>Strategie analog zu Anforderung 102.3</w:t>
+      </w:r>
+      <w:r>
+        <w:rPr>
+          <w:rFonts w:cs="Arial"/>
+          <w:sz w:val="24"/>
+          <w:szCs w:val="28"/>
+        </w:rPr>
+        <w:t xml:space="preserve"> existieren, die analog</w:t>
+      </w:r>
+      <w:r>
+        <w:rPr>
+          <w:rFonts w:cs="Arial"/>
+          <w:sz w:val="24"/>
+          <w:szCs w:val="28"/>
+        </w:rPr>
+        <w:t xml:space="preserve"> zur ursprünglichen Ausgabe auch</w:t>
+      </w:r>
+      <w:r>
+        <w:rPr>
+          <w:rFonts w:cs="Arial"/>
+          <w:sz w:val="24"/>
+          <w:szCs w:val="28"/>
+        </w:rPr>
+        <w:t xml:space="preserve"> den Text ausgibt, nur im HTML-Format.</w:t>
+      </w:r>
+    </w:p>
+    <w:p>
+      <w:pPr>
+        <w:pStyle w:val="berschrift3"/>
+        <w:spacing w:line="240" w:lineRule="auto"/>
+      </w:pPr>
+      <w:r>
+        <w:t>Schätzung des Aufwands</w:t>
+      </w:r>
+    </w:p>
+    <w:p>
+      <w:pPr>
+        <w:rPr>
+          <w:rFonts w:cs="Arial"/>
+          <w:sz w:val="24"/>
+        </w:rPr>
+      </w:pPr>
+      <w:r>
+        <w:rPr>
+          <w:rFonts w:cs="Arial"/>
+          <w:sz w:val="24"/>
+        </w:rPr>
+        <w:t>Für diese Anforderung ist ein Zeitaufwand von 30 Minuten eingeplant.</w:t>
+      </w:r>
+    </w:p>
+    <w:p>
+      <w:pPr>
+        <w:rPr>
+          <w:rFonts w:cs="Arial"/>
+          <w:sz w:val="24"/>
+        </w:rPr>
+      </w:pPr>
+    </w:p>
+    <w:p>
+      <w:pPr>
+        <w:rPr>
+          <w:rFonts w:cs="Arial"/>
+          <w:sz w:val="24"/>
+        </w:rPr>
+      </w:pPr>
+    </w:p>
+    <w:p>
+      <w:pPr>
+        <w:rPr>
+          <w:rFonts w:cs="Arial"/>
+          <w:sz w:val="24"/>
+        </w:rPr>
+      </w:pPr>
     </w:p>
     <w:p>
       <w:pPr>
@@ -5704,14 +8678,14 @@
       <w:r>
         <w:br w:type="column"/>
       </w:r>
-      <w:bookmarkStart w:id="31" w:name="_Toc536090947"/>
-      <w:bookmarkStart w:id="32" w:name="_Toc536202163"/>
+      <w:bookmarkStart w:id="26" w:name="_Toc536090947"/>
+      <w:bookmarkStart w:id="27" w:name="_Toc536202163"/>
       <w:r>
         <w:lastRenderedPageBreak/>
         <w:t>Genehmigung</w:t>
       </w:r>
-      <w:bookmarkEnd w:id="31"/>
-      <w:bookmarkEnd w:id="32"/>
+      <w:bookmarkEnd w:id="26"/>
+      <w:bookmarkEnd w:id="27"/>
     </w:p>
     <w:p>
       <w:r>
@@ -5781,6 +8755,12 @@
                 <w:rFonts w:cs="Arial"/>
               </w:rPr>
             </w:pPr>
+            <w:r>
+              <w:rPr>
+                <w:rFonts w:cs="Arial"/>
+              </w:rPr>
+              <w:t>13.03.2021</w:t>
+            </w:r>
           </w:p>
         </w:tc>
       </w:tr>
@@ -5827,6 +8807,14 @@
                 <w:rFonts w:cs="Arial"/>
               </w:rPr>
             </w:pPr>
+            <w:proofErr w:type="spellStart"/>
+            <w:r>
+              <w:rPr>
+                <w:rFonts w:cs="Arial"/>
+              </w:rPr>
+              <w:t>Schanne</w:t>
+            </w:r>
+            <w:proofErr w:type="spellEnd"/>
           </w:p>
         </w:tc>
       </w:tr>
@@ -5873,6 +8861,14 @@
                 <w:rFonts w:cs="Arial"/>
               </w:rPr>
             </w:pPr>
+            <w:proofErr w:type="spellStart"/>
+            <w:r>
+              <w:rPr>
+                <w:rFonts w:cs="Arial"/>
+              </w:rPr>
+              <w:t>Schanne</w:t>
+            </w:r>
+            <w:proofErr w:type="spellEnd"/>
           </w:p>
         </w:tc>
       </w:tr>
@@ -5919,6 +8915,12 @@
                 <w:rFonts w:cs="Arial"/>
               </w:rPr>
             </w:pPr>
+            <w:r>
+              <w:rPr>
+                <w:rFonts w:cs="Arial"/>
+              </w:rPr>
+              <w:t>Rahn</w:t>
+            </w:r>
           </w:p>
         </w:tc>
       </w:tr>
@@ -5937,14 +8939,14 @@
       <w:r>
         <w:br w:type="column"/>
       </w:r>
-      <w:bookmarkStart w:id="33" w:name="_Toc536090948"/>
-      <w:bookmarkStart w:id="34" w:name="_Toc536202164"/>
+      <w:bookmarkStart w:id="28" w:name="_Toc536090948"/>
+      <w:bookmarkStart w:id="29" w:name="_Toc536202164"/>
       <w:r>
         <w:lastRenderedPageBreak/>
         <w:t>Anhang</w:t>
       </w:r>
-      <w:bookmarkEnd w:id="33"/>
-      <w:bookmarkEnd w:id="34"/>
+      <w:bookmarkEnd w:id="28"/>
+      <w:bookmarkEnd w:id="29"/>
     </w:p>
     <w:p>
       <w:pPr>
@@ -6579,7 +9581,7 @@
 </file>
 
 <file path=word/endnotes.xml><?xml version="1.0" encoding="utf-8"?>
-<w:endnotes xmlns:wpc="http://schemas.microsoft.com/office/word/2010/wordprocessingCanvas" xmlns:mc="http://schemas.openxmlformats.org/markup-compatibility/2006" xmlns:o="urn:schemas-microsoft-com:office:office" xmlns:r="http://schemas.openxmlformats.org/officeDocument/2006/relationships" xmlns:m="http://schemas.openxmlformats.org/officeDocument/2006/math" xmlns:v="urn:schemas-microsoft-com:vml" xmlns:wp14="http://schemas.microsoft.com/office/word/2010/wordprocessingDrawing" xmlns:wp="http://schemas.openxmlformats.org/drawingml/2006/wordprocessingDrawing" xmlns:w10="urn:schemas-microsoft-com:office:word" xmlns:w="http://schemas.openxmlformats.org/wordprocessingml/2006/main" xmlns:w14="http://schemas.microsoft.com/office/word/2010/wordml" xmlns:w15="http://schemas.microsoft.com/office/word/2012/wordml" xmlns:wpg="http://schemas.microsoft.com/office/word/2010/wordprocessingGroup" xmlns:wpi="http://schemas.microsoft.com/office/word/2010/wordprocessingInk" xmlns:wne="http://schemas.microsoft.com/office/word/2006/wordml" xmlns:wps="http://schemas.microsoft.com/office/word/2010/wordprocessingShape" mc:Ignorable="w14 w15 wp14">
+<w:endnotes xmlns:wpc="http://schemas.microsoft.com/office/word/2010/wordprocessingCanvas" xmlns:cx="http://schemas.microsoft.com/office/drawing/2014/chartex" xmlns:cx1="http://schemas.microsoft.com/office/drawing/2015/9/8/chartex" xmlns:cx2="http://schemas.microsoft.com/office/drawing/2015/10/21/chartex" xmlns:cx3="http://schemas.microsoft.com/office/drawing/2016/5/9/chartex" xmlns:cx4="http://schemas.microsoft.com/office/drawing/2016/5/10/chartex" xmlns:cx5="http://schemas.microsoft.com/office/drawing/2016/5/11/chartex" xmlns:cx6="http://schemas.microsoft.com/office/drawing/2016/5/12/chartex" xmlns:cx7="http://schemas.microsoft.com/office/drawing/2016/5/13/chartex" xmlns:cx8="http://schemas.microsoft.com/office/drawing/2016/5/14/chartex" xmlns:mc="http://schemas.openxmlformats.org/markup-compatibility/2006" xmlns:aink="http://schemas.microsoft.com/office/drawing/2016/ink" xmlns:am3d="http://schemas.microsoft.com/office/drawing/2017/model3d" xmlns:o="urn:schemas-microsoft-com:office:office" xmlns:r="http://schemas.openxmlformats.org/officeDocument/2006/relationships" xmlns:m="http://schemas.openxmlformats.org/officeDocument/2006/math" xmlns:v="urn:schemas-microsoft-com:vml" xmlns:wp14="http://schemas.microsoft.com/office/word/2010/wordprocessingDrawing" xmlns:wp="http://schemas.openxmlformats.org/drawingml/2006/wordprocessingDrawing" xmlns:w10="urn:schemas-microsoft-com:office:word" xmlns:w="http://schemas.openxmlformats.org/wordprocessingml/2006/main" xmlns:w14="http://schemas.microsoft.com/office/word/2010/wordml" xmlns:w15="http://schemas.microsoft.com/office/word/2012/wordml" xmlns:w16cex="http://schemas.microsoft.com/office/word/2018/wordml/cex" xmlns:w16cid="http://schemas.microsoft.com/office/word/2016/wordml/cid" xmlns:w16="http://schemas.microsoft.com/office/word/2018/wordml" xmlns:w16se="http://schemas.microsoft.com/office/word/2015/wordml/symex" xmlns:wpg="http://schemas.microsoft.com/office/word/2010/wordprocessingGroup" xmlns:wpi="http://schemas.microsoft.com/office/word/2010/wordprocessingInk" xmlns:wne="http://schemas.microsoft.com/office/word/2006/wordml" xmlns:wps="http://schemas.microsoft.com/office/word/2010/wordprocessingShape" mc:Ignorable="w14 w15 w16se w16cid w16 w16cex wp14">
   <w:endnote w:type="separator" w:id="-1">
     <w:p>
       <w:r>
@@ -6598,7 +9600,7 @@
 </file>
 
 <file path=word/footer1.xml><?xml version="1.0" encoding="utf-8"?>
-<w:ftr xmlns:wpc="http://schemas.microsoft.com/office/word/2010/wordprocessingCanvas" xmlns:mc="http://schemas.openxmlformats.org/markup-compatibility/2006" xmlns:o="urn:schemas-microsoft-com:office:office" xmlns:r="http://schemas.openxmlformats.org/officeDocument/2006/relationships" xmlns:m="http://schemas.openxmlformats.org/officeDocument/2006/math" xmlns:v="urn:schemas-microsoft-com:vml" xmlns:wp14="http://schemas.microsoft.com/office/word/2010/wordprocessingDrawing" xmlns:wp="http://schemas.openxmlformats.org/drawingml/2006/wordprocessingDrawing" xmlns:w10="urn:schemas-microsoft-com:office:word" xmlns:w="http://schemas.openxmlformats.org/wordprocessingml/2006/main" xmlns:w14="http://schemas.microsoft.com/office/word/2010/wordml" xmlns:w15="http://schemas.microsoft.com/office/word/2012/wordml" xmlns:wpg="http://schemas.microsoft.com/office/word/2010/wordprocessingGroup" xmlns:wpi="http://schemas.microsoft.com/office/word/2010/wordprocessingInk" xmlns:wne="http://schemas.microsoft.com/office/word/2006/wordml" xmlns:wps="http://schemas.microsoft.com/office/word/2010/wordprocessingShape" mc:Ignorable="w14 w15 wp14">
+<w:ftr xmlns:wpc="http://schemas.microsoft.com/office/word/2010/wordprocessingCanvas" xmlns:cx="http://schemas.microsoft.com/office/drawing/2014/chartex" xmlns:cx1="http://schemas.microsoft.com/office/drawing/2015/9/8/chartex" xmlns:cx2="http://schemas.microsoft.com/office/drawing/2015/10/21/chartex" xmlns:cx3="http://schemas.microsoft.com/office/drawing/2016/5/9/chartex" xmlns:cx4="http://schemas.microsoft.com/office/drawing/2016/5/10/chartex" xmlns:cx5="http://schemas.microsoft.com/office/drawing/2016/5/11/chartex" xmlns:cx6="http://schemas.microsoft.com/office/drawing/2016/5/12/chartex" xmlns:cx7="http://schemas.microsoft.com/office/drawing/2016/5/13/chartex" xmlns:cx8="http://schemas.microsoft.com/office/drawing/2016/5/14/chartex" xmlns:mc="http://schemas.openxmlformats.org/markup-compatibility/2006" xmlns:aink="http://schemas.microsoft.com/office/drawing/2016/ink" xmlns:am3d="http://schemas.microsoft.com/office/drawing/2017/model3d" xmlns:o="urn:schemas-microsoft-com:office:office" xmlns:r="http://schemas.openxmlformats.org/officeDocument/2006/relationships" xmlns:m="http://schemas.openxmlformats.org/officeDocument/2006/math" xmlns:v="urn:schemas-microsoft-com:vml" xmlns:wp14="http://schemas.microsoft.com/office/word/2010/wordprocessingDrawing" xmlns:wp="http://schemas.openxmlformats.org/drawingml/2006/wordprocessingDrawing" xmlns:w10="urn:schemas-microsoft-com:office:word" xmlns:w="http://schemas.openxmlformats.org/wordprocessingml/2006/main" xmlns:w14="http://schemas.microsoft.com/office/word/2010/wordml" xmlns:w15="http://schemas.microsoft.com/office/word/2012/wordml" xmlns:w16cex="http://schemas.microsoft.com/office/word/2018/wordml/cex" xmlns:w16cid="http://schemas.microsoft.com/office/word/2016/wordml/cid" xmlns:w16="http://schemas.microsoft.com/office/word/2018/wordml" xmlns:w16se="http://schemas.microsoft.com/office/word/2015/wordml/symex" xmlns:wpg="http://schemas.microsoft.com/office/word/2010/wordprocessingGroup" xmlns:wpi="http://schemas.microsoft.com/office/word/2010/wordprocessingInk" xmlns:wne="http://schemas.microsoft.com/office/word/2006/wordml" xmlns:wps="http://schemas.microsoft.com/office/word/2010/wordprocessingShape" mc:Ignorable="w14 w15 w16se w16cid w16 w16cex wp14">
   <w:sdt>
     <w:sdtPr>
       <w:rPr>
@@ -6677,7 +9679,7 @@
 </file>
 
 <file path=word/footer2.xml><?xml version="1.0" encoding="utf-8"?>
-<w:ftr xmlns:wpc="http://schemas.microsoft.com/office/word/2010/wordprocessingCanvas" xmlns:mc="http://schemas.openxmlformats.org/markup-compatibility/2006" xmlns:o="urn:schemas-microsoft-com:office:office" xmlns:r="http://schemas.openxmlformats.org/officeDocument/2006/relationships" xmlns:m="http://schemas.openxmlformats.org/officeDocument/2006/math" xmlns:v="urn:schemas-microsoft-com:vml" xmlns:wp14="http://schemas.microsoft.com/office/word/2010/wordprocessingDrawing" xmlns:wp="http://schemas.openxmlformats.org/drawingml/2006/wordprocessingDrawing" xmlns:w10="urn:schemas-microsoft-com:office:word" xmlns:w="http://schemas.openxmlformats.org/wordprocessingml/2006/main" xmlns:w14="http://schemas.microsoft.com/office/word/2010/wordml" xmlns:w15="http://schemas.microsoft.com/office/word/2012/wordml" xmlns:wpg="http://schemas.microsoft.com/office/word/2010/wordprocessingGroup" xmlns:wpi="http://schemas.microsoft.com/office/word/2010/wordprocessingInk" xmlns:wne="http://schemas.microsoft.com/office/word/2006/wordml" xmlns:wps="http://schemas.microsoft.com/office/word/2010/wordprocessingShape" mc:Ignorable="w14 w15 wp14">
+<w:ftr xmlns:wpc="http://schemas.microsoft.com/office/word/2010/wordprocessingCanvas" xmlns:cx="http://schemas.microsoft.com/office/drawing/2014/chartex" xmlns:cx1="http://schemas.microsoft.com/office/drawing/2015/9/8/chartex" xmlns:cx2="http://schemas.microsoft.com/office/drawing/2015/10/21/chartex" xmlns:cx3="http://schemas.microsoft.com/office/drawing/2016/5/9/chartex" xmlns:cx4="http://schemas.microsoft.com/office/drawing/2016/5/10/chartex" xmlns:cx5="http://schemas.microsoft.com/office/drawing/2016/5/11/chartex" xmlns:cx6="http://schemas.microsoft.com/office/drawing/2016/5/12/chartex" xmlns:cx7="http://schemas.microsoft.com/office/drawing/2016/5/13/chartex" xmlns:cx8="http://schemas.microsoft.com/office/drawing/2016/5/14/chartex" xmlns:mc="http://schemas.openxmlformats.org/markup-compatibility/2006" xmlns:aink="http://schemas.microsoft.com/office/drawing/2016/ink" xmlns:am3d="http://schemas.microsoft.com/office/drawing/2017/model3d" xmlns:o="urn:schemas-microsoft-com:office:office" xmlns:r="http://schemas.openxmlformats.org/officeDocument/2006/relationships" xmlns:m="http://schemas.openxmlformats.org/officeDocument/2006/math" xmlns:v="urn:schemas-microsoft-com:vml" xmlns:wp14="http://schemas.microsoft.com/office/word/2010/wordprocessingDrawing" xmlns:wp="http://schemas.openxmlformats.org/drawingml/2006/wordprocessingDrawing" xmlns:w10="urn:schemas-microsoft-com:office:word" xmlns:w="http://schemas.openxmlformats.org/wordprocessingml/2006/main" xmlns:w14="http://schemas.microsoft.com/office/word/2010/wordml" xmlns:w15="http://schemas.microsoft.com/office/word/2012/wordml" xmlns:w16cex="http://schemas.microsoft.com/office/word/2018/wordml/cex" xmlns:w16cid="http://schemas.microsoft.com/office/word/2016/wordml/cid" xmlns:w16="http://schemas.microsoft.com/office/word/2018/wordml" xmlns:w16se="http://schemas.microsoft.com/office/word/2015/wordml/symex" xmlns:wpg="http://schemas.microsoft.com/office/word/2010/wordprocessingGroup" xmlns:wpi="http://schemas.microsoft.com/office/word/2010/wordprocessingInk" xmlns:wne="http://schemas.microsoft.com/office/word/2006/wordml" xmlns:wps="http://schemas.microsoft.com/office/word/2010/wordprocessingShape" mc:Ignorable="w14 w15 w16se w16cid w16 w16cex wp14">
   <w:sdt>
     <w:sdtPr>
       <w:rPr>
@@ -6756,7 +9758,7 @@
 </file>
 
 <file path=word/footnotes.xml><?xml version="1.0" encoding="utf-8"?>
-<w:footnotes xmlns:wpc="http://schemas.microsoft.com/office/word/2010/wordprocessingCanvas" xmlns:mc="http://schemas.openxmlformats.org/markup-compatibility/2006" xmlns:o="urn:schemas-microsoft-com:office:office" xmlns:r="http://schemas.openxmlformats.org/officeDocument/2006/relationships" xmlns:m="http://schemas.openxmlformats.org/officeDocument/2006/math" xmlns:v="urn:schemas-microsoft-com:vml" xmlns:wp14="http://schemas.microsoft.com/office/word/2010/wordprocessingDrawing" xmlns:wp="http://schemas.openxmlformats.org/drawingml/2006/wordprocessingDrawing" xmlns:w10="urn:schemas-microsoft-com:office:word" xmlns:w="http://schemas.openxmlformats.org/wordprocessingml/2006/main" xmlns:w14="http://schemas.microsoft.com/office/word/2010/wordml" xmlns:w15="http://schemas.microsoft.com/office/word/2012/wordml" xmlns:wpg="http://schemas.microsoft.com/office/word/2010/wordprocessingGroup" xmlns:wpi="http://schemas.microsoft.com/office/word/2010/wordprocessingInk" xmlns:wne="http://schemas.microsoft.com/office/word/2006/wordml" xmlns:wps="http://schemas.microsoft.com/office/word/2010/wordprocessingShape" mc:Ignorable="w14 w15 wp14">
+<w:footnotes xmlns:wpc="http://schemas.microsoft.com/office/word/2010/wordprocessingCanvas" xmlns:cx="http://schemas.microsoft.com/office/drawing/2014/chartex" xmlns:cx1="http://schemas.microsoft.com/office/drawing/2015/9/8/chartex" xmlns:cx2="http://schemas.microsoft.com/office/drawing/2015/10/21/chartex" xmlns:cx3="http://schemas.microsoft.com/office/drawing/2016/5/9/chartex" xmlns:cx4="http://schemas.microsoft.com/office/drawing/2016/5/10/chartex" xmlns:cx5="http://schemas.microsoft.com/office/drawing/2016/5/11/chartex" xmlns:cx6="http://schemas.microsoft.com/office/drawing/2016/5/12/chartex" xmlns:cx7="http://schemas.microsoft.com/office/drawing/2016/5/13/chartex" xmlns:cx8="http://schemas.microsoft.com/office/drawing/2016/5/14/chartex" xmlns:mc="http://schemas.openxmlformats.org/markup-compatibility/2006" xmlns:aink="http://schemas.microsoft.com/office/drawing/2016/ink" xmlns:am3d="http://schemas.microsoft.com/office/drawing/2017/model3d" xmlns:o="urn:schemas-microsoft-com:office:office" xmlns:r="http://schemas.openxmlformats.org/officeDocument/2006/relationships" xmlns:m="http://schemas.openxmlformats.org/officeDocument/2006/math" xmlns:v="urn:schemas-microsoft-com:vml" xmlns:wp14="http://schemas.microsoft.com/office/word/2010/wordprocessingDrawing" xmlns:wp="http://schemas.openxmlformats.org/drawingml/2006/wordprocessingDrawing" xmlns:w10="urn:schemas-microsoft-com:office:word" xmlns:w="http://schemas.openxmlformats.org/wordprocessingml/2006/main" xmlns:w14="http://schemas.microsoft.com/office/word/2010/wordml" xmlns:w15="http://schemas.microsoft.com/office/word/2012/wordml" xmlns:w16cex="http://schemas.microsoft.com/office/word/2018/wordml/cex" xmlns:w16cid="http://schemas.microsoft.com/office/word/2016/wordml/cid" xmlns:w16="http://schemas.microsoft.com/office/word/2018/wordml" xmlns:w16se="http://schemas.microsoft.com/office/word/2015/wordml/symex" xmlns:wpg="http://schemas.microsoft.com/office/word/2010/wordprocessingGroup" xmlns:wpi="http://schemas.microsoft.com/office/word/2010/wordprocessingInk" xmlns:wne="http://schemas.microsoft.com/office/word/2006/wordml" xmlns:wps="http://schemas.microsoft.com/office/word/2010/wordprocessingShape" mc:Ignorable="w14 w15 w16se w16cid w16 w16cex wp14">
   <w:footnote w:type="separator" w:id="-1">
     <w:p>
       <w:r>
@@ -6775,7 +9777,7 @@
 </file>
 
 <file path=word/header1.xml><?xml version="1.0" encoding="utf-8"?>
-<w:hdr xmlns:wpc="http://schemas.microsoft.com/office/word/2010/wordprocessingCanvas" xmlns:mc="http://schemas.openxmlformats.org/markup-compatibility/2006" xmlns:o="urn:schemas-microsoft-com:office:office" xmlns:r="http://schemas.openxmlformats.org/officeDocument/2006/relationships" xmlns:m="http://schemas.openxmlformats.org/officeDocument/2006/math" xmlns:v="urn:schemas-microsoft-com:vml" xmlns:wp14="http://schemas.microsoft.com/office/word/2010/wordprocessingDrawing" xmlns:wp="http://schemas.openxmlformats.org/drawingml/2006/wordprocessingDrawing" xmlns:w10="urn:schemas-microsoft-com:office:word" xmlns:w="http://schemas.openxmlformats.org/wordprocessingml/2006/main" xmlns:w14="http://schemas.microsoft.com/office/word/2010/wordml" xmlns:w15="http://schemas.microsoft.com/office/word/2012/wordml" xmlns:wpg="http://schemas.microsoft.com/office/word/2010/wordprocessingGroup" xmlns:wpi="http://schemas.microsoft.com/office/word/2010/wordprocessingInk" xmlns:wne="http://schemas.microsoft.com/office/word/2006/wordml" xmlns:wps="http://schemas.microsoft.com/office/word/2010/wordprocessingShape" mc:Ignorable="w14 w15 wp14">
+<w:hdr xmlns:wpc="http://schemas.microsoft.com/office/word/2010/wordprocessingCanvas" xmlns:cx="http://schemas.microsoft.com/office/drawing/2014/chartex" xmlns:cx1="http://schemas.microsoft.com/office/drawing/2015/9/8/chartex" xmlns:cx2="http://schemas.microsoft.com/office/drawing/2015/10/21/chartex" xmlns:cx3="http://schemas.microsoft.com/office/drawing/2016/5/9/chartex" xmlns:cx4="http://schemas.microsoft.com/office/drawing/2016/5/10/chartex" xmlns:cx5="http://schemas.microsoft.com/office/drawing/2016/5/11/chartex" xmlns:cx6="http://schemas.microsoft.com/office/drawing/2016/5/12/chartex" xmlns:cx7="http://schemas.microsoft.com/office/drawing/2016/5/13/chartex" xmlns:cx8="http://schemas.microsoft.com/office/drawing/2016/5/14/chartex" xmlns:mc="http://schemas.openxmlformats.org/markup-compatibility/2006" xmlns:aink="http://schemas.microsoft.com/office/drawing/2016/ink" xmlns:am3d="http://schemas.microsoft.com/office/drawing/2017/model3d" xmlns:o="urn:schemas-microsoft-com:office:office" xmlns:r="http://schemas.openxmlformats.org/officeDocument/2006/relationships" xmlns:m="http://schemas.openxmlformats.org/officeDocument/2006/math" xmlns:v="urn:schemas-microsoft-com:vml" xmlns:wp14="http://schemas.microsoft.com/office/word/2010/wordprocessingDrawing" xmlns:wp="http://schemas.openxmlformats.org/drawingml/2006/wordprocessingDrawing" xmlns:w10="urn:schemas-microsoft-com:office:word" xmlns:w="http://schemas.openxmlformats.org/wordprocessingml/2006/main" xmlns:w14="http://schemas.microsoft.com/office/word/2010/wordml" xmlns:w15="http://schemas.microsoft.com/office/word/2012/wordml" xmlns:w16cex="http://schemas.microsoft.com/office/word/2018/wordml/cex" xmlns:w16cid="http://schemas.microsoft.com/office/word/2016/wordml/cid" xmlns:w16="http://schemas.microsoft.com/office/word/2018/wordml" xmlns:w16se="http://schemas.microsoft.com/office/word/2015/wordml/symex" xmlns:wpg="http://schemas.microsoft.com/office/word/2010/wordprocessingGroup" xmlns:wpi="http://schemas.microsoft.com/office/word/2010/wordprocessingInk" xmlns:wne="http://schemas.microsoft.com/office/word/2006/wordml" xmlns:wps="http://schemas.microsoft.com/office/word/2010/wordprocessingShape" mc:Ignorable="w14 w15 w16se w16cid w16 w16cex wp14">
   <w:p>
     <w:pPr>
       <w:pStyle w:val="Kopfzeile"/>
@@ -6815,7 +9817,7 @@
 </file>
 
 <file path=word/header2.xml><?xml version="1.0" encoding="utf-8"?>
-<w:hdr xmlns:wpc="http://schemas.microsoft.com/office/word/2010/wordprocessingCanvas" xmlns:mc="http://schemas.openxmlformats.org/markup-compatibility/2006" xmlns:o="urn:schemas-microsoft-com:office:office" xmlns:r="http://schemas.openxmlformats.org/officeDocument/2006/relationships" xmlns:m="http://schemas.openxmlformats.org/officeDocument/2006/math" xmlns:v="urn:schemas-microsoft-com:vml" xmlns:wp14="http://schemas.microsoft.com/office/word/2010/wordprocessingDrawing" xmlns:wp="http://schemas.openxmlformats.org/drawingml/2006/wordprocessingDrawing" xmlns:w10="urn:schemas-microsoft-com:office:word" xmlns:w="http://schemas.openxmlformats.org/wordprocessingml/2006/main" xmlns:w14="http://schemas.microsoft.com/office/word/2010/wordml" xmlns:w15="http://schemas.microsoft.com/office/word/2012/wordml" xmlns:wpg="http://schemas.microsoft.com/office/word/2010/wordprocessingGroup" xmlns:wpi="http://schemas.microsoft.com/office/word/2010/wordprocessingInk" xmlns:wne="http://schemas.microsoft.com/office/word/2006/wordml" xmlns:wps="http://schemas.microsoft.com/office/word/2010/wordprocessingShape" mc:Ignorable="w14 w15 wp14">
+<w:hdr xmlns:wpc="http://schemas.microsoft.com/office/word/2010/wordprocessingCanvas" xmlns:cx="http://schemas.microsoft.com/office/drawing/2014/chartex" xmlns:cx1="http://schemas.microsoft.com/office/drawing/2015/9/8/chartex" xmlns:cx2="http://schemas.microsoft.com/office/drawing/2015/10/21/chartex" xmlns:cx3="http://schemas.microsoft.com/office/drawing/2016/5/9/chartex" xmlns:cx4="http://schemas.microsoft.com/office/drawing/2016/5/10/chartex" xmlns:cx5="http://schemas.microsoft.com/office/drawing/2016/5/11/chartex" xmlns:cx6="http://schemas.microsoft.com/office/drawing/2016/5/12/chartex" xmlns:cx7="http://schemas.microsoft.com/office/drawing/2016/5/13/chartex" xmlns:cx8="http://schemas.microsoft.com/office/drawing/2016/5/14/chartex" xmlns:mc="http://schemas.openxmlformats.org/markup-compatibility/2006" xmlns:aink="http://schemas.microsoft.com/office/drawing/2016/ink" xmlns:am3d="http://schemas.microsoft.com/office/drawing/2017/model3d" xmlns:o="urn:schemas-microsoft-com:office:office" xmlns:r="http://schemas.openxmlformats.org/officeDocument/2006/relationships" xmlns:m="http://schemas.openxmlformats.org/officeDocument/2006/math" xmlns:v="urn:schemas-microsoft-com:vml" xmlns:wp14="http://schemas.microsoft.com/office/word/2010/wordprocessingDrawing" xmlns:wp="http://schemas.openxmlformats.org/drawingml/2006/wordprocessingDrawing" xmlns:w10="urn:schemas-microsoft-com:office:word" xmlns:w="http://schemas.openxmlformats.org/wordprocessingml/2006/main" xmlns:w14="http://schemas.microsoft.com/office/word/2010/wordml" xmlns:w15="http://schemas.microsoft.com/office/word/2012/wordml" xmlns:w16cex="http://schemas.microsoft.com/office/word/2018/wordml/cex" xmlns:w16cid="http://schemas.microsoft.com/office/word/2016/wordml/cid" xmlns:w16="http://schemas.microsoft.com/office/word/2018/wordml" xmlns:w16se="http://schemas.microsoft.com/office/word/2015/wordml/symex" xmlns:wpg="http://schemas.microsoft.com/office/word/2010/wordprocessingGroup" xmlns:wpi="http://schemas.microsoft.com/office/word/2010/wordprocessingInk" xmlns:wne="http://schemas.microsoft.com/office/word/2006/wordml" xmlns:wps="http://schemas.microsoft.com/office/word/2010/wordprocessingShape" mc:Ignorable="w14 w15 w16se w16cid w16 w16cex wp14">
   <w:p>
     <w:pPr>
       <w:pStyle w:val="Kopfzeile"/>
@@ -6930,7 +9932,7 @@
             </wp:anchor>
           </w:drawing>
         </mc:Choice>
-        <mc:Fallback xmlns:w16se="http://schemas.microsoft.com/office/word/2015/wordml/symex" xmlns:w16cid="http://schemas.microsoft.com/office/word/2016/wordml/cid" xmlns:am3d="http://schemas.microsoft.com/office/drawing/2017/model3d" xmlns:aink="http://schemas.microsoft.com/office/drawing/2016/ink" xmlns:cx8="http://schemas.microsoft.com/office/drawing/2016/5/14/chartex" xmlns:cx7="http://schemas.microsoft.com/office/drawing/2016/5/13/chartex" xmlns:cx6="http://schemas.microsoft.com/office/drawing/2016/5/12/chartex" xmlns:cx5="http://schemas.microsoft.com/office/drawing/2016/5/11/chartex" xmlns:cx4="http://schemas.microsoft.com/office/drawing/2016/5/10/chartex" xmlns:cx3="http://schemas.microsoft.com/office/drawing/2016/5/9/chartex" xmlns:cx2="http://schemas.microsoft.com/office/drawing/2015/10/21/chartex" xmlns:cx1="http://schemas.microsoft.com/office/drawing/2015/9/8/chartex" xmlns:cx="http://schemas.microsoft.com/office/drawing/2014/chartex">
+        <mc:Fallback>
           <w:pict>
             <v:line w14:anchorId="638FFDA4" id="Gerader Verbinder 16" o:spid="_x0000_s1026" style="position:absolute;z-index:251673600;visibility:visible;mso-wrap-style:square;mso-width-percent:0;mso-wrap-distance-left:9pt;mso-wrap-distance-top:0;mso-wrap-distance-right:9pt;mso-wrap-distance-bottom:0;mso-position-horizontal:absolute;mso-position-horizontal-relative:text;mso-position-vertical:absolute;mso-position-vertical-relative:page;mso-width-percent:0;mso-width-relative:margin" from="-4.8pt,799.45pt" to="509.7pt,799.45pt" o:gfxdata="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" strokecolor="#007fc5" strokeweight="2.25pt">
               <w10:wrap anchory="page"/>
@@ -6963,7 +9965,7 @@
 </file>
 
 <file path=word/header3.xml><?xml version="1.0" encoding="utf-8"?>
-<w:hdr xmlns:wpc="http://schemas.microsoft.com/office/word/2010/wordprocessingCanvas" xmlns:mc="http://schemas.openxmlformats.org/markup-compatibility/2006" xmlns:o="urn:schemas-microsoft-com:office:office" xmlns:r="http://schemas.openxmlformats.org/officeDocument/2006/relationships" xmlns:m="http://schemas.openxmlformats.org/officeDocument/2006/math" xmlns:v="urn:schemas-microsoft-com:vml" xmlns:wp14="http://schemas.microsoft.com/office/word/2010/wordprocessingDrawing" xmlns:wp="http://schemas.openxmlformats.org/drawingml/2006/wordprocessingDrawing" xmlns:w10="urn:schemas-microsoft-com:office:word" xmlns:w="http://schemas.openxmlformats.org/wordprocessingml/2006/main" xmlns:w14="http://schemas.microsoft.com/office/word/2010/wordml" xmlns:w15="http://schemas.microsoft.com/office/word/2012/wordml" xmlns:wpg="http://schemas.microsoft.com/office/word/2010/wordprocessingGroup" xmlns:wpi="http://schemas.microsoft.com/office/word/2010/wordprocessingInk" xmlns:wne="http://schemas.microsoft.com/office/word/2006/wordml" xmlns:wps="http://schemas.microsoft.com/office/word/2010/wordprocessingShape" mc:Ignorable="w14 w15 wp14">
+<w:hdr xmlns:wpc="http://schemas.microsoft.com/office/word/2010/wordprocessingCanvas" xmlns:cx="http://schemas.microsoft.com/office/drawing/2014/chartex" xmlns:cx1="http://schemas.microsoft.com/office/drawing/2015/9/8/chartex" xmlns:cx2="http://schemas.microsoft.com/office/drawing/2015/10/21/chartex" xmlns:cx3="http://schemas.microsoft.com/office/drawing/2016/5/9/chartex" xmlns:cx4="http://schemas.microsoft.com/office/drawing/2016/5/10/chartex" xmlns:cx5="http://schemas.microsoft.com/office/drawing/2016/5/11/chartex" xmlns:cx6="http://schemas.microsoft.com/office/drawing/2016/5/12/chartex" xmlns:cx7="http://schemas.microsoft.com/office/drawing/2016/5/13/chartex" xmlns:cx8="http://schemas.microsoft.com/office/drawing/2016/5/14/chartex" xmlns:mc="http://schemas.openxmlformats.org/markup-compatibility/2006" xmlns:aink="http://schemas.microsoft.com/office/drawing/2016/ink" xmlns:am3d="http://schemas.microsoft.com/office/drawing/2017/model3d" xmlns:o="urn:schemas-microsoft-com:office:office" xmlns:r="http://schemas.openxmlformats.org/officeDocument/2006/relationships" xmlns:m="http://schemas.openxmlformats.org/officeDocument/2006/math" xmlns:v="urn:schemas-microsoft-com:vml" xmlns:wp14="http://schemas.microsoft.com/office/word/2010/wordprocessingDrawing" xmlns:wp="http://schemas.openxmlformats.org/drawingml/2006/wordprocessingDrawing" xmlns:w10="urn:schemas-microsoft-com:office:word" xmlns:w="http://schemas.openxmlformats.org/wordprocessingml/2006/main" xmlns:w14="http://schemas.microsoft.com/office/word/2010/wordml" xmlns:w15="http://schemas.microsoft.com/office/word/2012/wordml" xmlns:w16cex="http://schemas.microsoft.com/office/word/2018/wordml/cex" xmlns:w16cid="http://schemas.microsoft.com/office/word/2016/wordml/cid" xmlns:w16="http://schemas.microsoft.com/office/word/2018/wordml" xmlns:w16se="http://schemas.microsoft.com/office/word/2015/wordml/symex" xmlns:wpg="http://schemas.microsoft.com/office/word/2010/wordprocessingGroup" xmlns:wpi="http://schemas.microsoft.com/office/word/2010/wordprocessingInk" xmlns:wne="http://schemas.microsoft.com/office/word/2006/wordml" xmlns:wps="http://schemas.microsoft.com/office/word/2010/wordprocessingShape" mc:Ignorable="w14 w15 w16se w16cid w16 w16cex wp14">
   <w:p>
     <w:pPr>
       <w:pStyle w:val="Kopfzeile"/>
@@ -7084,7 +10086,7 @@
             </wp:anchor>
           </w:drawing>
         </mc:Choice>
-        <mc:Fallback xmlns:w16se="http://schemas.microsoft.com/office/word/2015/wordml/symex" xmlns:w16cid="http://schemas.microsoft.com/office/word/2016/wordml/cid" xmlns:am3d="http://schemas.microsoft.com/office/drawing/2017/model3d" xmlns:aink="http://schemas.microsoft.com/office/drawing/2016/ink" xmlns:cx8="http://schemas.microsoft.com/office/drawing/2016/5/14/chartex" xmlns:cx7="http://schemas.microsoft.com/office/drawing/2016/5/13/chartex" xmlns:cx6="http://schemas.microsoft.com/office/drawing/2016/5/12/chartex" xmlns:cx5="http://schemas.microsoft.com/office/drawing/2016/5/11/chartex" xmlns:cx4="http://schemas.microsoft.com/office/drawing/2016/5/10/chartex" xmlns:cx3="http://schemas.microsoft.com/office/drawing/2016/5/9/chartex" xmlns:cx2="http://schemas.microsoft.com/office/drawing/2015/10/21/chartex" xmlns:cx1="http://schemas.microsoft.com/office/drawing/2015/9/8/chartex" xmlns:cx="http://schemas.microsoft.com/office/drawing/2014/chartex">
+        <mc:Fallback>
           <w:pict>
             <v:shapetype w14:anchorId="559A77FA" id="_x0000_t202" coordsize="21600,21600" o:spt="202" path="m,l,21600r21600,l21600,xe">
               <v:stroke joinstyle="miter"/>
@@ -7184,7 +10186,7 @@
             </wp:anchor>
           </w:drawing>
         </mc:Choice>
-        <mc:Fallback xmlns:w16se="http://schemas.microsoft.com/office/word/2015/wordml/symex" xmlns:w16cid="http://schemas.microsoft.com/office/word/2016/wordml/cid" xmlns:am3d="http://schemas.microsoft.com/office/drawing/2017/model3d" xmlns:aink="http://schemas.microsoft.com/office/drawing/2016/ink" xmlns:cx8="http://schemas.microsoft.com/office/drawing/2016/5/14/chartex" xmlns:cx7="http://schemas.microsoft.com/office/drawing/2016/5/13/chartex" xmlns:cx6="http://schemas.microsoft.com/office/drawing/2016/5/12/chartex" xmlns:cx5="http://schemas.microsoft.com/office/drawing/2016/5/11/chartex" xmlns:cx4="http://schemas.microsoft.com/office/drawing/2016/5/10/chartex" xmlns:cx3="http://schemas.microsoft.com/office/drawing/2016/5/9/chartex" xmlns:cx2="http://schemas.microsoft.com/office/drawing/2015/10/21/chartex" xmlns:cx1="http://schemas.microsoft.com/office/drawing/2015/9/8/chartex" xmlns:cx="http://schemas.microsoft.com/office/drawing/2014/chartex">
+        <mc:Fallback>
           <w:pict>
             <v:line w14:anchorId="48D2F25B" id="Gerader Verbinder 18" o:spid="_x0000_s1026" style="position:absolute;z-index:251675648;visibility:visible;mso-wrap-style:square;mso-width-percent:0;mso-wrap-distance-left:9pt;mso-wrap-distance-top:0;mso-wrap-distance-right:9pt;mso-wrap-distance-bottom:0;mso-position-horizontal:absolute;mso-position-horizontal-relative:text;mso-position-vertical:absolute;mso-position-vertical-relative:page;mso-width-percent:0;mso-width-relative:margin" from="-4.8pt,799.45pt" to="509.7pt,799.45pt" o:gfxdata="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" strokecolor="#007fc5" strokeweight="2.25pt">
               <w10:wrap anchory="page"/>
@@ -7319,7 +10321,7 @@
             </wp:anchor>
           </w:drawing>
         </mc:Choice>
-        <mc:Fallback xmlns:w16se="http://schemas.microsoft.com/office/word/2015/wordml/symex" xmlns:w16cid="http://schemas.microsoft.com/office/word/2016/wordml/cid" xmlns:am3d="http://schemas.microsoft.com/office/drawing/2017/model3d" xmlns:aink="http://schemas.microsoft.com/office/drawing/2016/ink" xmlns:cx8="http://schemas.microsoft.com/office/drawing/2016/5/14/chartex" xmlns:cx7="http://schemas.microsoft.com/office/drawing/2016/5/13/chartex" xmlns:cx6="http://schemas.microsoft.com/office/drawing/2016/5/12/chartex" xmlns:cx5="http://schemas.microsoft.com/office/drawing/2016/5/11/chartex" xmlns:cx4="http://schemas.microsoft.com/office/drawing/2016/5/10/chartex" xmlns:cx3="http://schemas.microsoft.com/office/drawing/2016/5/9/chartex" xmlns:cx2="http://schemas.microsoft.com/office/drawing/2015/10/21/chartex" xmlns:cx1="http://schemas.microsoft.com/office/drawing/2015/9/8/chartex" xmlns:cx="http://schemas.microsoft.com/office/drawing/2014/chartex">
+        <mc:Fallback>
           <w:pict>
             <v:line w14:anchorId="69AB042C" id="Gerader Verbinder 10" o:spid="_x0000_s1026" style="position:absolute;z-index:251665408;visibility:visible;mso-wrap-style:square;mso-width-percent:0;mso-wrap-distance-left:9pt;mso-wrap-distance-top:0;mso-wrap-distance-right:9pt;mso-wrap-distance-bottom:0;mso-position-horizontal:absolute;mso-position-horizontal-relative:text;mso-position-vertical:absolute;mso-position-vertical-relative:page;mso-width-percent:0;mso-width-relative:margin" from="-4.9pt,100.1pt" to="509.6pt,100.1pt" o:gfxdata="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" strokecolor="#007fc5" strokeweight="2.25pt">
               <w10:wrap anchory="page"/>
@@ -7334,7 +10336,7 @@
 </file>
 
 <file path=word/numbering.xml><?xml version="1.0" encoding="utf-8"?>
-<w:numbering xmlns:wpc="http://schemas.microsoft.com/office/word/2010/wordprocessingCanvas" xmlns:mc="http://schemas.openxmlformats.org/markup-compatibility/2006" xmlns:o="urn:schemas-microsoft-com:office:office" xmlns:r="http://schemas.openxmlformats.org/officeDocument/2006/relationships" xmlns:m="http://schemas.openxmlformats.org/officeDocument/2006/math" xmlns:v="urn:schemas-microsoft-com:vml" xmlns:wp14="http://schemas.microsoft.com/office/word/2010/wordprocessingDrawing" xmlns:wp="http://schemas.openxmlformats.org/drawingml/2006/wordprocessingDrawing" xmlns:w10="urn:schemas-microsoft-com:office:word" xmlns:w="http://schemas.openxmlformats.org/wordprocessingml/2006/main" xmlns:w14="http://schemas.microsoft.com/office/word/2010/wordml" xmlns:w15="http://schemas.microsoft.com/office/word/2012/wordml" xmlns:wpg="http://schemas.microsoft.com/office/word/2010/wordprocessingGroup" xmlns:wpi="http://schemas.microsoft.com/office/word/2010/wordprocessingInk" xmlns:wne="http://schemas.microsoft.com/office/word/2006/wordml" xmlns:wps="http://schemas.microsoft.com/office/word/2010/wordprocessingShape" mc:Ignorable="w14 w15 wp14">
+<w:numbering xmlns:wpc="http://schemas.microsoft.com/office/word/2010/wordprocessingCanvas" xmlns:cx="http://schemas.microsoft.com/office/drawing/2014/chartex" xmlns:cx1="http://schemas.microsoft.com/office/drawing/2015/9/8/chartex" xmlns:cx2="http://schemas.microsoft.com/office/drawing/2015/10/21/chartex" xmlns:cx3="http://schemas.microsoft.com/office/drawing/2016/5/9/chartex" xmlns:cx4="http://schemas.microsoft.com/office/drawing/2016/5/10/chartex" xmlns:cx5="http://schemas.microsoft.com/office/drawing/2016/5/11/chartex" xmlns:cx6="http://schemas.microsoft.com/office/drawing/2016/5/12/chartex" xmlns:cx7="http://schemas.microsoft.com/office/drawing/2016/5/13/chartex" xmlns:cx8="http://schemas.microsoft.com/office/drawing/2016/5/14/chartex" xmlns:mc="http://schemas.openxmlformats.org/markup-compatibility/2006" xmlns:aink="http://schemas.microsoft.com/office/drawing/2016/ink" xmlns:am3d="http://schemas.microsoft.com/office/drawing/2017/model3d" xmlns:o="urn:schemas-microsoft-com:office:office" xmlns:r="http://schemas.openxmlformats.org/officeDocument/2006/relationships" xmlns:m="http://schemas.openxmlformats.org/officeDocument/2006/math" xmlns:v="urn:schemas-microsoft-com:vml" xmlns:wp14="http://schemas.microsoft.com/office/word/2010/wordprocessingDrawing" xmlns:wp="http://schemas.openxmlformats.org/drawingml/2006/wordprocessingDrawing" xmlns:w10="urn:schemas-microsoft-com:office:word" xmlns:w="http://schemas.openxmlformats.org/wordprocessingml/2006/main" xmlns:w14="http://schemas.microsoft.com/office/word/2010/wordml" xmlns:w15="http://schemas.microsoft.com/office/word/2012/wordml" xmlns:w16cex="http://schemas.microsoft.com/office/word/2018/wordml/cex" xmlns:w16cid="http://schemas.microsoft.com/office/word/2016/wordml/cid" xmlns:w16="http://schemas.microsoft.com/office/word/2018/wordml" xmlns:w16se="http://schemas.microsoft.com/office/word/2015/wordml/symex" xmlns:wpg="http://schemas.microsoft.com/office/word/2010/wordprocessingGroup" xmlns:wpi="http://schemas.microsoft.com/office/word/2010/wordprocessingInk" xmlns:wne="http://schemas.microsoft.com/office/word/2006/wordml" xmlns:wps="http://schemas.microsoft.com/office/word/2010/wordprocessingShape" mc:Ignorable="w14 w15 w16se w16cid w16 w16cex wp14">
   <w:abstractNum w:abstractNumId="0" w15:restartNumberingAfterBreak="0">
     <w:nsid w:val="07160AE0"/>
     <w:multiLevelType w:val="hybridMultilevel"/>
@@ -8373,7 +11375,7 @@
 </file>
 
 <file path=word/styles.xml><?xml version="1.0" encoding="utf-8"?>
-<w:styles xmlns:mc="http://schemas.openxmlformats.org/markup-compatibility/2006" xmlns:r="http://schemas.openxmlformats.org/officeDocument/2006/relationships" xmlns:w="http://schemas.openxmlformats.org/wordprocessingml/2006/main" xmlns:w14="http://schemas.microsoft.com/office/word/2010/wordml" xmlns:w15="http://schemas.microsoft.com/office/word/2012/wordml" mc:Ignorable="w14 w15">
+<w:styles xmlns:mc="http://schemas.openxmlformats.org/markup-compatibility/2006" xmlns:r="http://schemas.openxmlformats.org/officeDocument/2006/relationships" xmlns:w="http://schemas.openxmlformats.org/wordprocessingml/2006/main" xmlns:w14="http://schemas.microsoft.com/office/word/2010/wordml" xmlns:w15="http://schemas.microsoft.com/office/word/2012/wordml" xmlns:w16cex="http://schemas.microsoft.com/office/word/2018/wordml/cex" xmlns:w16cid="http://schemas.microsoft.com/office/word/2016/wordml/cid" xmlns:w16="http://schemas.microsoft.com/office/word/2018/wordml" xmlns:w16se="http://schemas.microsoft.com/office/word/2015/wordml/symex" mc:Ignorable="w14 w15 w16se w16cid w16 w16cex">
   <w:docDefaults>
     <w:rPrDefault>
       <w:rPr>
@@ -8385,7 +11387,7 @@
     </w:rPrDefault>
     <w:pPrDefault/>
   </w:docDefaults>
-  <w:latentStyles w:defLockedState="0" w:defUIPriority="99" w:defSemiHidden="0" w:defUnhideWhenUsed="0" w:defQFormat="0" w:count="371">
+  <w:latentStyles w:defLockedState="0" w:defUIPriority="99" w:defSemiHidden="0" w:defUnhideWhenUsed="0" w:defQFormat="0" w:count="376">
     <w:lsdException w:name="Normal" w:uiPriority="0" w:qFormat="1"/>
     <w:lsdException w:name="heading 1" w:uiPriority="0" w:qFormat="1"/>
     <w:lsdException w:name="heading 2" w:semiHidden="1" w:uiPriority="0" w:unhideWhenUsed="1" w:qFormat="1"/>
@@ -8491,7 +11493,6 @@
     <w:lsdException w:name="HTML Sample" w:semiHidden="1" w:unhideWhenUsed="1"/>
     <w:lsdException w:name="HTML Typewriter" w:semiHidden="1" w:unhideWhenUsed="1"/>
     <w:lsdException w:name="HTML Variable" w:semiHidden="1" w:unhideWhenUsed="1"/>
-    <w:lsdException w:name="Normal Table" w:semiHidden="1" w:unhideWhenUsed="1"/>
     <w:lsdException w:name="annotation subject" w:semiHidden="1" w:unhideWhenUsed="1"/>
     <w:lsdException w:name="No List" w:semiHidden="1" w:unhideWhenUsed="1"/>
     <w:lsdException w:name="Outline List 1" w:semiHidden="1" w:unhideWhenUsed="1"/>
@@ -8534,11 +11535,8 @@
     <w:lsdException w:name="Table Contemporary" w:semiHidden="1" w:unhideWhenUsed="1"/>
     <w:lsdException w:name="Table Elegant" w:semiHidden="1" w:unhideWhenUsed="1"/>
     <w:lsdException w:name="Table Professional" w:semiHidden="1" w:unhideWhenUsed="1"/>
-    <w:lsdException w:name="Table Subtle 1" w:semiHidden="1" w:unhideWhenUsed="1"/>
     <w:lsdException w:name="Table Subtle 2" w:semiHidden="1" w:unhideWhenUsed="1"/>
     <w:lsdException w:name="Table Web 1" w:semiHidden="1" w:unhideWhenUsed="1"/>
-    <w:lsdException w:name="Table Web 2" w:semiHidden="1" w:unhideWhenUsed="1"/>
-    <w:lsdException w:name="Table Web 3" w:semiHidden="1" w:unhideWhenUsed="1"/>
     <w:lsdException w:name="Balloon Text" w:semiHidden="1" w:unhideWhenUsed="1"/>
     <w:lsdException w:name="Table Grid" w:uiPriority="0"/>
     <w:lsdException w:name="Table Theme" w:semiHidden="1" w:unhideWhenUsed="1"/>
@@ -8757,6 +11755,11 @@
     <w:lsdException w:name="List Table 5 Dark Accent 6" w:uiPriority="50"/>
     <w:lsdException w:name="List Table 6 Colorful Accent 6" w:uiPriority="51"/>
     <w:lsdException w:name="List Table 7 Colorful Accent 6" w:uiPriority="52"/>
+    <w:lsdException w:name="Mention" w:semiHidden="1" w:unhideWhenUsed="1"/>
+    <w:lsdException w:name="Smart Hyperlink" w:semiHidden="1" w:unhideWhenUsed="1"/>
+    <w:lsdException w:name="Hashtag" w:semiHidden="1" w:unhideWhenUsed="1"/>
+    <w:lsdException w:name="Unresolved Mention" w:semiHidden="1" w:unhideWhenUsed="1"/>
+    <w:lsdException w:name="Smart Link" w:semiHidden="1" w:unhideWhenUsed="1"/>
   </w:latentStyles>
   <w:style w:type="paragraph" w:default="1" w:styleId="Standard">
     <w:name w:val="Normal"/>
@@ -9238,6 +12241,21 @@
       <w:lang w:eastAsia="de-DE"/>
     </w:rPr>
   </w:style>
+  <w:style w:type="character" w:customStyle="1" w:styleId="fontstyle01">
+    <w:name w:val="fontstyle01"/>
+    <w:basedOn w:val="Absatz-Standardschriftart"/>
+    <w:rsid w:val="00391D51"/>
+    <w:rPr>
+      <w:rFonts w:ascii="Georgia" w:hAnsi="Georgia" w:hint="default"/>
+      <w:b w:val="0"/>
+      <w:bCs w:val="0"/>
+      <w:i w:val="0"/>
+      <w:iCs w:val="0"/>
+      <w:color w:val="333333"/>
+      <w:sz w:val="26"/>
+      <w:szCs w:val="26"/>
+    </w:rPr>
+  </w:style>
 </w:styles>
 </file>
 

</xml_diff>